<commit_message>
added data and scoring sections to methodologies
</commit_message>
<xml_diff>
--- a/final-report/Final_Report_Draft.docx
+++ b/final-report/Final_Report_Draft.docx
@@ -1,6 +1,6 @@
 
 <file path=word/document.xml><?xml version="1.0" encoding="utf-8"?>
-<w:document xmlns:wpc="http://schemas.microsoft.com/office/word/2010/wordprocessingCanvas" xmlns:cx="http://schemas.microsoft.com/office/drawing/2014/chartex" xmlns:cx1="http://schemas.microsoft.com/office/drawing/2015/9/8/chartex" xmlns:cx2="http://schemas.microsoft.com/office/drawing/2015/10/21/chartex" xmlns:cx3="http://schemas.microsoft.com/office/drawing/2016/5/9/chartex" xmlns:cx4="http://schemas.microsoft.com/office/drawing/2016/5/10/chartex" xmlns:cx5="http://schemas.microsoft.com/office/drawing/2016/5/11/chartex" xmlns:cx6="http://schemas.microsoft.com/office/drawing/2016/5/12/chartex" xmlns:cx7="http://schemas.microsoft.com/office/drawing/2016/5/13/chartex" xmlns:cx8="http://schemas.microsoft.com/office/drawing/2016/5/14/chartex" xmlns:mc="http://schemas.openxmlformats.org/markup-compatibility/2006" xmlns:aink="http://schemas.microsoft.com/office/drawing/2016/ink" xmlns:am3d="http://schemas.microsoft.com/office/drawing/2017/model3d" xmlns:o="urn:schemas-microsoft-com:office:office" xmlns:r="http://schemas.openxmlformats.org/officeDocument/2006/relationships" xmlns:m="http://schemas.openxmlformats.org/officeDocument/2006/math" xmlns:v="urn:schemas-microsoft-com:vml" xmlns:wp14="http://schemas.microsoft.com/office/word/2010/wordprocessingDrawing" xmlns:wp="http://schemas.openxmlformats.org/drawingml/2006/wordprocessingDrawing" xmlns:w10="urn:schemas-microsoft-com:office:word" xmlns:w="http://schemas.openxmlformats.org/wordprocessingml/2006/main" xmlns:w14="http://schemas.microsoft.com/office/word/2010/wordml" xmlns:w15="http://schemas.microsoft.com/office/word/2012/wordml" xmlns:w16cex="http://schemas.microsoft.com/office/word/2018/wordml/cex" xmlns:w16cid="http://schemas.microsoft.com/office/word/2016/wordml/cid" xmlns:w16="http://schemas.microsoft.com/office/word/2018/wordml" xmlns:w16se="http://schemas.microsoft.com/office/word/2015/wordml/symex" xmlns:wpg="http://schemas.microsoft.com/office/word/2010/wordprocessingGroup" xmlns:wpi="http://schemas.microsoft.com/office/word/2010/wordprocessingInk" xmlns:wne="http://schemas.microsoft.com/office/word/2006/wordml" xmlns:wps="http://schemas.microsoft.com/office/word/2010/wordprocessingShape" mc:Ignorable="w14 w15 w16se w16cid w16 w16cex wp14">
+<w:document xmlns:wpc="http://schemas.microsoft.com/office/word/2010/wordprocessingCanvas" xmlns:cx="http://schemas.microsoft.com/office/drawing/2014/chartex" xmlns:cx1="http://schemas.microsoft.com/office/drawing/2015/9/8/chartex" xmlns:cx2="http://schemas.microsoft.com/office/drawing/2015/10/21/chartex" xmlns:cx3="http://schemas.microsoft.com/office/drawing/2016/5/9/chartex" xmlns:cx4="http://schemas.microsoft.com/office/drawing/2016/5/10/chartex" xmlns:cx5="http://schemas.microsoft.com/office/drawing/2016/5/11/chartex" xmlns:cx6="http://schemas.microsoft.com/office/drawing/2016/5/12/chartex" xmlns:cx7="http://schemas.microsoft.com/office/drawing/2016/5/13/chartex" xmlns:cx8="http://schemas.microsoft.com/office/drawing/2016/5/14/chartex" xmlns:mc="http://schemas.openxmlformats.org/markup-compatibility/2006" xmlns:aink="http://schemas.microsoft.com/office/drawing/2016/ink" xmlns:am3d="http://schemas.microsoft.com/office/drawing/2017/model3d" xmlns:o="urn:schemas-microsoft-com:office:office" xmlns:r="http://schemas.openxmlformats.org/officeDocument/2006/relationships" xmlns:m="http://schemas.openxmlformats.org/officeDocument/2006/math" xmlns:v="urn:schemas-microsoft-com:vml" xmlns:wp14="http://schemas.microsoft.com/office/word/2010/wordprocessingDrawing" xmlns:wp="http://schemas.openxmlformats.org/drawingml/2006/wordprocessingDrawing" xmlns:w10="urn:schemas-microsoft-com:office:word" xmlns:w="http://schemas.openxmlformats.org/wordprocessingml/2006/main" xmlns:w14="http://schemas.microsoft.com/office/word/2010/wordml" xmlns:w15="http://schemas.microsoft.com/office/word/2012/wordml" xmlns:w16cex="http://schemas.microsoft.com/office/word/2018/wordml/cex" xmlns:w16cid="http://schemas.microsoft.com/office/word/2016/wordml/cid" xmlns:w16="http://schemas.microsoft.com/office/word/2018/wordml" xmlns:w16sdtdh="http://schemas.microsoft.com/office/word/2020/wordml/sdtdatahash" xmlns:w16se="http://schemas.microsoft.com/office/word/2015/wordml/symex" xmlns:wpg="http://schemas.microsoft.com/office/word/2010/wordprocessingGroup" xmlns:wpi="http://schemas.microsoft.com/office/word/2010/wordprocessingInk" xmlns:wne="http://schemas.microsoft.com/office/word/2006/wordml" xmlns:wps="http://schemas.microsoft.com/office/word/2010/wordprocessingShape" mc:Ignorable="w14 w15 w16se w16cid w16 w16cex w16sdtdh wp14">
   <w:body>
     <w:p>
       <w:pPr>
@@ -551,16 +551,316 @@
         </w:rPr>
         <w:t>INTRODUCTION</w:t>
       </w:r>
-      <w:r>
+    </w:p>
+    <w:p>
+      <w:pPr>
+        <w:spacing w:line="276" w:lineRule="auto"/>
+        <w:ind w:right="119"/>
+        <w:rPr>
+          <w:sz w:val="20"/>
+          <w:szCs w:val="24"/>
+        </w:rPr>
+      </w:pPr>
+      <w:bookmarkStart w:id="0" w:name="_Hlk74425838"/>
+      <w:r>
+        <w:rPr>
+          <w:sz w:val="20"/>
+          <w:szCs w:val="24"/>
+        </w:rPr>
+        <w:t>Transportation network analysis is crucial to urban planners, researchers, and policy makers to ensure accessibility remains is a key feature of the urban landscape. This requires both a realistic and a scalable measure for accessibility, which can impact the planning and development of roads and city districts, while also helping analyze a population’s access to healthcare, schools, grocery stores, and other amenities. On a fundamental level, having proper accessibility measures allows urban resource distribution to be more equitable, optimal, and based on informed decisions.</w:t>
+      </w:r>
+    </w:p>
+    <w:p>
+      <w:pPr>
+        <w:spacing w:line="276" w:lineRule="auto"/>
+        <w:ind w:right="119"/>
+        <w:rPr>
+          <w:sz w:val="20"/>
+          <w:szCs w:val="24"/>
+        </w:rPr>
+      </w:pPr>
+      <w:r>
+        <w:rPr>
+          <w:sz w:val="20"/>
+          <w:szCs w:val="24"/>
+        </w:rPr>
+        <w:t xml:space="preserve"> </w:t>
+      </w:r>
+    </w:p>
+    <w:p>
+      <w:pPr>
+        <w:spacing w:line="276" w:lineRule="auto"/>
+        <w:ind w:right="119"/>
+        <w:rPr>
+          <w:sz w:val="20"/>
+          <w:szCs w:val="24"/>
+        </w:rPr>
+      </w:pPr>
+      <w:r>
+        <w:rPr>
+          <w:sz w:val="20"/>
+          <w:szCs w:val="24"/>
+        </w:rPr>
+        <w:t>Despite the importance of such measures, much of past accessibility research only considers a limited set of travel modes. These include driving, biking, and walking, but overlook the importance of public transit as a primary mode of travel. (Liu &amp; Zhu, 2004) This may be for a few reasons such as a lack of standardized public transit data, or simply a lack of routing engines that can efficiently model complex journeys through transit networks.</w:t>
+      </w:r>
+    </w:p>
+    <w:p>
+      <w:pPr>
+        <w:spacing w:line="276" w:lineRule="auto"/>
+        <w:ind w:right="119"/>
+        <w:rPr>
+          <w:sz w:val="20"/>
+          <w:szCs w:val="24"/>
+        </w:rPr>
+      </w:pPr>
+    </w:p>
+    <w:p>
+      <w:pPr>
+        <w:spacing w:line="276" w:lineRule="auto"/>
+        <w:ind w:right="119"/>
+        <w:rPr>
+          <w:sz w:val="20"/>
+          <w:szCs w:val="24"/>
+        </w:rPr>
+      </w:pPr>
+      <w:r>
+        <w:rPr>
+          <w:sz w:val="20"/>
+          <w:szCs w:val="24"/>
+        </w:rPr>
+        <w:t xml:space="preserve">Measuring transit accessibility is crucial and will be more than ever for a few major reasons. First, being </w:t>
+      </w:r>
+      <w:proofErr w:type="gramStart"/>
+      <w:r>
+        <w:rPr>
+          <w:sz w:val="20"/>
+          <w:szCs w:val="24"/>
+        </w:rPr>
+        <w:t xml:space="preserve">in </w:t>
+      </w:r>
+      <w:r>
+        <w:rPr>
+          <w:sz w:val="20"/>
+          <w:szCs w:val="24"/>
+        </w:rPr>
+        <w:t>the midst of</w:t>
+      </w:r>
+      <w:proofErr w:type="gramEnd"/>
+      <w:r>
+        <w:rPr>
+          <w:sz w:val="20"/>
+          <w:szCs w:val="24"/>
+        </w:rPr>
+        <w:t xml:space="preserve"> a Third Industrial Revolution, much focus will be diverted to urban and regional planning. (Roberts, 2015) Sharing economies and sustainability driven planning will undoubtedly increase our dependence on public transit and electric vehicles, although it is uncertain what fraction of society will own such technology within the next few decades. Instead, one might find access to electric vehicles through autonomous ridesharing systems, which will more than likely be useful for filling holes in current public transit networks (this </w:t>
+      </w:r>
+      <w:r>
+        <w:rPr>
+          <w:i/>
+          <w:iCs/>
+          <w:sz w:val="20"/>
+          <w:szCs w:val="24"/>
+        </w:rPr>
+        <w:t>may require a reference</w:t>
+      </w:r>
+      <w:r>
+        <w:rPr>
+          <w:sz w:val="20"/>
+          <w:szCs w:val="24"/>
+        </w:rPr>
+        <w:t xml:space="preserve">). Not to mention, car dependence generally has poor outcomes on physical health, psychological health, and the environment through traffic congestion, substantial loss of time, physical inactivity, and accidents. (Martin </w:t>
+      </w:r>
+      <w:r>
+        <w:rPr>
+          <w:i/>
+          <w:iCs/>
+          <w:sz w:val="20"/>
+          <w:szCs w:val="24"/>
+        </w:rPr>
+        <w:t>et al.</w:t>
+      </w:r>
+      <w:r>
+        <w:rPr>
+          <w:sz w:val="20"/>
+          <w:szCs w:val="24"/>
+        </w:rPr>
+        <w:t xml:space="preserve">, 2014; Royal Society for Public Health, 2016; Sallis </w:t>
+      </w:r>
+      <w:r>
+        <w:rPr>
+          <w:i/>
+          <w:iCs/>
+          <w:sz w:val="20"/>
+          <w:szCs w:val="24"/>
+        </w:rPr>
+        <w:t>et al.</w:t>
+      </w:r>
+      <w:r>
+        <w:rPr>
+          <w:sz w:val="20"/>
+          <w:szCs w:val="24"/>
+        </w:rPr>
+        <w:t>, 2004; EMBARQ, 2013) As more and more people lessen their reliance on full car ownership, (</w:t>
+      </w:r>
+      <w:r>
+        <w:rPr>
+          <w:i/>
+          <w:iCs/>
+          <w:sz w:val="20"/>
+          <w:szCs w:val="24"/>
+        </w:rPr>
+        <w:t>reference</w:t>
+      </w:r>
+      <w:r>
+        <w:rPr>
+          <w:sz w:val="20"/>
+          <w:szCs w:val="24"/>
+        </w:rPr>
+        <w:t>) the importance of developing and improving public transit systems becomes vital for supporting urban growth.</w:t>
+      </w:r>
+    </w:p>
+    <w:p>
+      <w:pPr>
+        <w:spacing w:line="276" w:lineRule="auto"/>
+        <w:ind w:right="119"/>
+        <w:rPr>
+          <w:sz w:val="20"/>
+          <w:szCs w:val="24"/>
+        </w:rPr>
+      </w:pPr>
+    </w:p>
+    <w:p>
+      <w:pPr>
+        <w:spacing w:line="276" w:lineRule="auto"/>
+        <w:ind w:right="119"/>
+        <w:rPr>
+          <w:sz w:val="20"/>
+          <w:szCs w:val="24"/>
+        </w:rPr>
+      </w:pPr>
+      <w:r>
+        <w:rPr>
+          <w:sz w:val="20"/>
+          <w:szCs w:val="24"/>
+        </w:rPr>
+        <w:t xml:space="preserve">To better understand the scale of public transportation in Canada, prior to the COVID-19 pandemic, 31.4% of Canadians regularly used sustainable transportation, where public transit comprised almost 40% of those </w:t>
+      </w:r>
+      <w:r>
+        <w:rPr>
+          <w:sz w:val="20"/>
+          <w:szCs w:val="24"/>
+        </w:rPr>
+        <w:lastRenderedPageBreak/>
+        <w:t>cases. When considering Canada’s largest three metropolitan areas, as much as 40.4% of the population used sustainable transportation, of which 55% was public transit</w:t>
+      </w:r>
+      <w:r>
+        <w:rPr>
+          <w:sz w:val="20"/>
+          <w:szCs w:val="24"/>
+        </w:rPr>
+        <w:t xml:space="preserve">. </w:t>
+      </w:r>
+      <w:r>
+        <w:rPr>
+          <w:sz w:val="20"/>
+          <w:szCs w:val="24"/>
+        </w:rPr>
+        <w:t>(Statistics Canada Census, 2016) To say the least, public transit will remain an imperative area for urban developers to focus on.</w:t>
+      </w:r>
+    </w:p>
+    <w:p>
+      <w:pPr>
+        <w:spacing w:line="276" w:lineRule="auto"/>
+        <w:ind w:right="119"/>
+        <w:rPr>
+          <w:sz w:val="20"/>
+          <w:szCs w:val="24"/>
+        </w:rPr>
+      </w:pPr>
+    </w:p>
+    <w:p>
+      <w:pPr>
+        <w:spacing w:line="276" w:lineRule="auto"/>
+        <w:ind w:right="119"/>
+        <w:rPr>
+          <w:sz w:val="20"/>
+          <w:szCs w:val="24"/>
+        </w:rPr>
+      </w:pPr>
+      <w:r>
+        <w:rPr>
+          <w:sz w:val="20"/>
+          <w:szCs w:val="24"/>
+        </w:rPr>
+        <w:t xml:space="preserve">Secondly, we must recognize that certain population segments do not readily have access to private transportation. These populations tend to be more vulnerable whether they be marginalized, elderly, or youth, and are likely to </w:t>
+      </w:r>
+      <w:r>
+        <w:rPr>
+          <w:sz w:val="20"/>
+          <w:szCs w:val="24"/>
+        </w:rPr>
+        <w:t>have larger reliance</w:t>
+      </w:r>
+      <w:r>
+        <w:rPr>
+          <w:sz w:val="20"/>
+          <w:szCs w:val="24"/>
+        </w:rPr>
+        <w:t xml:space="preserve"> on public transit relative to other social segments (need a refence). Therefore, when considering society in its entirety, modeling transit accessibility becomes paramount in urban planning.</w:t>
+      </w:r>
+    </w:p>
+    <w:p>
+      <w:pPr>
+        <w:spacing w:line="276" w:lineRule="auto"/>
+        <w:ind w:right="119"/>
+        <w:rPr>
+          <w:sz w:val="20"/>
+          <w:szCs w:val="24"/>
+        </w:rPr>
+      </w:pPr>
+    </w:p>
+    <w:p>
+      <w:pPr>
+        <w:spacing w:after="240" w:line="276" w:lineRule="auto"/>
+        <w:ind w:right="119"/>
+        <w:rPr>
+          <w:sz w:val="20"/>
+          <w:szCs w:val="24"/>
+        </w:rPr>
+      </w:pPr>
+      <w:r>
+        <w:rPr>
+          <w:sz w:val="20"/>
+          <w:szCs w:val="24"/>
+        </w:rPr>
+        <w:t>T</w:t>
+      </w:r>
+      <w:r>
+        <w:rPr>
+          <w:sz w:val="20"/>
+          <w:szCs w:val="24"/>
+        </w:rPr>
+        <w:t>hus, t</w:t>
+      </w:r>
+      <w:r>
+        <w:rPr>
+          <w:sz w:val="20"/>
+          <w:szCs w:val="24"/>
+        </w:rPr>
+        <w:t>o address the lack of standardized methods for obtaining transit accessibility information, this project responds with a first iteration methodology for simple, scalable, and high performing network travel time computation, city block accessibility scoring, and finally visualization. A case study of Vancouver was performed measuring access to cultural amenities such as museums, libraries, art galleries, and theatres, to serve as an initial proof of concept.</w:t>
+      </w:r>
+    </w:p>
+    <w:bookmarkEnd w:id="0"/>
+    <w:p>
+      <w:pPr>
+        <w:spacing w:after="240" w:line="276" w:lineRule="auto"/>
+        <w:ind w:right="119"/>
         <w:rPr>
           <w:b/>
           <w:bCs/>
           <w:sz w:val="24"/>
           <w:szCs w:val="32"/>
         </w:rPr>
-        <w:t xml:space="preserve"> (</w:t>
-      </w:r>
-      <w:proofErr w:type="spellStart"/>
+      </w:pPr>
       <w:r>
         <w:rPr>
           <w:b/>
@@ -568,9 +868,8 @@
           <w:sz w:val="24"/>
           <w:szCs w:val="32"/>
         </w:rPr>
-        <w:t>luka</w:t>
-      </w:r>
-      <w:proofErr w:type="spellEnd"/>
+        <w:t>2</w:t>
+      </w:r>
       <w:r>
         <w:rPr>
           <w:b/>
@@ -578,274 +877,17 @@
           <w:sz w:val="24"/>
           <w:szCs w:val="32"/>
         </w:rPr>
-        <w:t>)</w:t>
-      </w:r>
-    </w:p>
-    <w:p>
-      <w:pPr>
-        <w:spacing w:line="276" w:lineRule="auto"/>
-        <w:ind w:right="119"/>
-        <w:rPr>
-          <w:sz w:val="20"/>
-          <w:szCs w:val="24"/>
-        </w:rPr>
-      </w:pPr>
-      <w:r>
-        <w:rPr>
-          <w:sz w:val="20"/>
-          <w:szCs w:val="24"/>
-        </w:rPr>
-        <w:t>Transportation network analysis is crucial to urban planners, researchers, and policy makers to ensure accessibility remains is a key feature of the urban landscape. This requires both a realistic and a scalable measure for accessibility, which can impact the planning and development of roads and city districts, while also helping analyze a population’s access to healthcare, schools, grocery stores, and other amenities. On a fundamental level, having proper accessibility measures allows urban resource distribution to be more equitable, optimal, and based on informed decisions.</w:t>
-      </w:r>
-    </w:p>
-    <w:p>
-      <w:pPr>
-        <w:spacing w:line="276" w:lineRule="auto"/>
-        <w:ind w:right="119"/>
-        <w:rPr>
-          <w:sz w:val="20"/>
-          <w:szCs w:val="24"/>
-        </w:rPr>
-      </w:pPr>
-      <w:r>
-        <w:rPr>
-          <w:sz w:val="20"/>
-          <w:szCs w:val="24"/>
-        </w:rPr>
-        <w:t xml:space="preserve"> </w:t>
-      </w:r>
-    </w:p>
-    <w:p>
-      <w:pPr>
-        <w:spacing w:line="276" w:lineRule="auto"/>
-        <w:ind w:right="119"/>
-        <w:rPr>
-          <w:sz w:val="20"/>
-          <w:szCs w:val="24"/>
-        </w:rPr>
-      </w:pPr>
-      <w:r>
-        <w:rPr>
-          <w:sz w:val="20"/>
-          <w:szCs w:val="24"/>
-        </w:rPr>
-        <w:t>Despite the importance of such measures, much of past accessibility research only considers a limited set of travel modes. These include driving, biking, and walking, but overlook the importance of public transit as a primary mode of travel. (Liu &amp; Zhu, 2004) This may be for a few reasons such as a lack of standardized public transit data, or simply a lack of routing engines that can efficiently model complex journeys through transit networks.</w:t>
-      </w:r>
-    </w:p>
-    <w:p>
-      <w:pPr>
-        <w:spacing w:line="276" w:lineRule="auto"/>
-        <w:ind w:right="119"/>
-        <w:rPr>
-          <w:sz w:val="20"/>
-          <w:szCs w:val="24"/>
-        </w:rPr>
-      </w:pPr>
-    </w:p>
-    <w:p>
-      <w:pPr>
-        <w:spacing w:line="276" w:lineRule="auto"/>
-        <w:ind w:right="119"/>
-        <w:rPr>
-          <w:sz w:val="20"/>
-          <w:szCs w:val="24"/>
-        </w:rPr>
-      </w:pPr>
-      <w:r>
-        <w:rPr>
-          <w:sz w:val="20"/>
-          <w:szCs w:val="24"/>
-        </w:rPr>
-        <w:t xml:space="preserve">Measuring transit accessibility is crucial and will be more than ever for a few major reasons. First, being </w:t>
-      </w:r>
-      <w:proofErr w:type="gramStart"/>
-      <w:r>
-        <w:rPr>
-          <w:sz w:val="20"/>
-          <w:szCs w:val="24"/>
-        </w:rPr>
-        <w:t xml:space="preserve">in </w:t>
-      </w:r>
-      <w:r>
-        <w:rPr>
-          <w:sz w:val="20"/>
-          <w:szCs w:val="24"/>
-        </w:rPr>
-        <w:t>the midst of</w:t>
-      </w:r>
-      <w:proofErr w:type="gramEnd"/>
-      <w:r>
-        <w:rPr>
-          <w:sz w:val="20"/>
-          <w:szCs w:val="24"/>
-        </w:rPr>
-        <w:t xml:space="preserve"> a Third Industrial Revolution, much focus will be diverted to urban and regional planning. (Roberts, 2015) Sharing economies and sustainability driven planning will undoubtedly increase our dependence on public transit and electric vehicles, although it is uncertain what fraction of society will own such technology within the next few decades. Instead, one might find access to electric vehicles through autonomous ridesharing systems, which will more than likely be useful for filling holes in current public transit networks (this </w:t>
-      </w:r>
-      <w:r>
-        <w:rPr>
-          <w:i/>
-          <w:iCs/>
-          <w:sz w:val="20"/>
-          <w:szCs w:val="24"/>
-        </w:rPr>
-        <w:t>may require a reference</w:t>
-      </w:r>
-      <w:r>
-        <w:rPr>
-          <w:sz w:val="20"/>
-          <w:szCs w:val="24"/>
-        </w:rPr>
-        <w:t xml:space="preserve">). Not to mention, car dependence generally has poor outcomes on physical health, psychological health, and the environment through traffic congestion, substantial loss of time, physical inactivity, and accidents. (Martin </w:t>
-      </w:r>
-      <w:r>
-        <w:rPr>
-          <w:i/>
-          <w:iCs/>
-          <w:sz w:val="20"/>
-          <w:szCs w:val="24"/>
-        </w:rPr>
-        <w:t>et al.</w:t>
-      </w:r>
-      <w:r>
-        <w:rPr>
-          <w:sz w:val="20"/>
-          <w:szCs w:val="24"/>
-        </w:rPr>
-        <w:t xml:space="preserve">, 2014; Royal Society for Public Health, 2016; Sallis </w:t>
-      </w:r>
-      <w:r>
-        <w:rPr>
-          <w:i/>
-          <w:iCs/>
-          <w:sz w:val="20"/>
-          <w:szCs w:val="24"/>
-        </w:rPr>
-        <w:t>et al.</w:t>
-      </w:r>
-      <w:r>
-        <w:rPr>
-          <w:sz w:val="20"/>
-          <w:szCs w:val="24"/>
-        </w:rPr>
-        <w:t>, 2004; EMBARQ, 2013) As more and more people lessen their reliance on full car ownership, (</w:t>
-      </w:r>
-      <w:r>
-        <w:rPr>
-          <w:i/>
-          <w:iCs/>
-          <w:sz w:val="20"/>
-          <w:szCs w:val="24"/>
-        </w:rPr>
-        <w:t>reference</w:t>
-      </w:r>
-      <w:r>
-        <w:rPr>
-          <w:sz w:val="20"/>
-          <w:szCs w:val="24"/>
-        </w:rPr>
-        <w:t>) the importance of developing and improving public transit systems becomes vital for supporting urban growth.</w:t>
-      </w:r>
-    </w:p>
-    <w:p>
-      <w:pPr>
-        <w:spacing w:line="276" w:lineRule="auto"/>
-        <w:ind w:right="119"/>
-        <w:rPr>
-          <w:sz w:val="20"/>
-          <w:szCs w:val="24"/>
-        </w:rPr>
-      </w:pPr>
-    </w:p>
-    <w:p>
-      <w:pPr>
-        <w:spacing w:line="276" w:lineRule="auto"/>
-        <w:ind w:right="119"/>
-        <w:rPr>
-          <w:sz w:val="20"/>
-          <w:szCs w:val="24"/>
-        </w:rPr>
-      </w:pPr>
-      <w:r>
-        <w:rPr>
-          <w:sz w:val="20"/>
-          <w:szCs w:val="24"/>
-        </w:rPr>
-        <w:t xml:space="preserve">To better understand the scale of public transportation in Canada, prior to the COVID-19 pandemic, 31.4% of Canadians regularly used sustainable transportation, where public transit comprised almost 40% of those </w:t>
-      </w:r>
-      <w:r>
-        <w:rPr>
-          <w:sz w:val="20"/>
-          <w:szCs w:val="24"/>
-        </w:rPr>
-        <w:lastRenderedPageBreak/>
-        <w:t>cases. When considering Canada’s largest three metropolitan areas, as much as 40.4% of the population used sustainable transportation, of which 55% was public transit. (Statistics Canada Census, 2016). To say the least, public transit will remain an imperative area for urban developers to focus on.</w:t>
-      </w:r>
-    </w:p>
-    <w:p>
-      <w:pPr>
-        <w:spacing w:line="276" w:lineRule="auto"/>
-        <w:ind w:right="119"/>
-        <w:rPr>
-          <w:sz w:val="20"/>
-          <w:szCs w:val="24"/>
-        </w:rPr>
-      </w:pPr>
-    </w:p>
-    <w:p>
-      <w:pPr>
-        <w:spacing w:line="276" w:lineRule="auto"/>
-        <w:ind w:right="119"/>
-        <w:rPr>
-          <w:sz w:val="20"/>
-          <w:szCs w:val="24"/>
-        </w:rPr>
-      </w:pPr>
-      <w:r>
-        <w:rPr>
-          <w:sz w:val="20"/>
-          <w:szCs w:val="24"/>
-        </w:rPr>
-        <w:t>Secondly, we must recognize that certain population segments do not readily have access to private transportation. These populations will tend to be more vulnerable whether they be marginalized, elderly, or youth, and are likely to rely on public transit relative to other social segments (need a refence). Therefore, when considering society in its entirety, modeling transit accessibility becomes paramount in urban planning.</w:t>
-      </w:r>
-    </w:p>
-    <w:p>
-      <w:pPr>
-        <w:spacing w:line="276" w:lineRule="auto"/>
-        <w:ind w:right="119"/>
-        <w:rPr>
-          <w:sz w:val="20"/>
-          <w:szCs w:val="24"/>
-        </w:rPr>
-      </w:pPr>
-    </w:p>
-    <w:p>
-      <w:pPr>
-        <w:spacing w:after="240" w:line="276" w:lineRule="auto"/>
-        <w:ind w:right="119"/>
-        <w:rPr>
-          <w:sz w:val="20"/>
-          <w:szCs w:val="24"/>
-        </w:rPr>
-      </w:pPr>
-      <w:r>
-        <w:rPr>
-          <w:sz w:val="20"/>
-          <w:szCs w:val="24"/>
-        </w:rPr>
-        <w:t>To address the lack of standardized methods for obtaining transit accessibility information, this project responds with a first iteration methodology for simple, scalable, and high performing network travel time computation, city block accessibility scoring, and finally visualization. A case study of Vancouver was performed measuring access to cultural amenities such as museums, libraries, art galleries, and theatres, to serve as an initial proof of concept.</w:t>
-      </w:r>
-    </w:p>
-    <w:p>
-      <w:pPr>
-        <w:spacing w:after="240" w:line="276" w:lineRule="auto"/>
-        <w:ind w:right="119"/>
+        <w:t xml:space="preserve">     </w:t>
+      </w:r>
+      <w:r>
         <w:rPr>
           <w:b/>
           <w:bCs/>
           <w:sz w:val="24"/>
           <w:szCs w:val="32"/>
         </w:rPr>
-      </w:pPr>
+        <w:t>BACKGROUND</w:t>
+      </w:r>
       <w:r>
         <w:rPr>
           <w:b/>
@@ -853,17 +895,20 @@
           <w:sz w:val="24"/>
           <w:szCs w:val="32"/>
         </w:rPr>
-        <w:t>2</w:t>
-      </w:r>
-      <w:r>
+        <w:t xml:space="preserve"> AND MOTIVATION</w:t>
+      </w:r>
+    </w:p>
+    <w:p>
+      <w:pPr>
+        <w:spacing w:after="240" w:line="276" w:lineRule="auto"/>
+        <w:ind w:right="119"/>
         <w:rPr>
           <w:b/>
           <w:bCs/>
           <w:sz w:val="24"/>
           <w:szCs w:val="32"/>
         </w:rPr>
-        <w:t xml:space="preserve">     </w:t>
-      </w:r>
+      </w:pPr>
       <w:r>
         <w:rPr>
           <w:b/>
@@ -871,7 +916,7 @@
           <w:sz w:val="24"/>
           <w:szCs w:val="32"/>
         </w:rPr>
-        <w:t>BACKGROUND</w:t>
+        <w:t>2.1</w:t>
       </w:r>
       <w:r>
         <w:rPr>
@@ -880,7 +925,7 @@
           <w:sz w:val="24"/>
           <w:szCs w:val="32"/>
         </w:rPr>
-        <w:t xml:space="preserve"> AND MOTIVATION</w:t>
+        <w:t xml:space="preserve"> Literature Review</w:t>
       </w:r>
     </w:p>
     <w:p>
@@ -901,7 +946,7 @@
           <w:sz w:val="24"/>
           <w:szCs w:val="32"/>
         </w:rPr>
-        <w:t>2.1</w:t>
+        <w:t>2.3</w:t>
       </w:r>
       <w:r>
         <w:rPr>
@@ -910,29 +955,30 @@
           <w:sz w:val="24"/>
           <w:szCs w:val="32"/>
         </w:rPr>
-        <w:t xml:space="preserve"> Literature Review</w:t>
-      </w:r>
-    </w:p>
-    <w:p>
-      <w:pPr>
-        <w:spacing w:after="240" w:line="276" w:lineRule="auto"/>
-        <w:ind w:right="119"/>
+        <w:t xml:space="preserve"> </w:t>
+      </w:r>
+      <w:r>
         <w:rPr>
           <w:b/>
           <w:bCs/>
           <w:sz w:val="24"/>
           <w:szCs w:val="32"/>
         </w:rPr>
-      </w:pPr>
-      <w:r>
+        <w:t>Research Questions</w:t>
+      </w:r>
+    </w:p>
+    <w:p>
+      <w:pPr>
+        <w:spacing w:after="240" w:line="276" w:lineRule="auto"/>
+        <w:ind w:right="119"/>
         <w:rPr>
           <w:b/>
           <w:bCs/>
           <w:sz w:val="24"/>
           <w:szCs w:val="32"/>
         </w:rPr>
-        <w:t>2.3</w:t>
-      </w:r>
+      </w:pPr>
+      <w:commentRangeStart w:id="1"/>
       <w:r>
         <w:rPr>
           <w:b/>
@@ -940,7 +986,7 @@
           <w:sz w:val="24"/>
           <w:szCs w:val="32"/>
         </w:rPr>
-        <w:t xml:space="preserve"> </w:t>
+        <w:t xml:space="preserve">3     </w:t>
       </w:r>
       <w:r>
         <w:rPr>
@@ -949,7 +995,31 @@
           <w:sz w:val="24"/>
           <w:szCs w:val="32"/>
         </w:rPr>
-        <w:t>Research Questions</w:t>
+        <w:t>METHODOLOGY</w:t>
+      </w:r>
+      <w:commentRangeEnd w:id="1"/>
+      <w:r>
+        <w:rPr>
+          <w:rStyle w:val="CommentReference"/>
+        </w:rPr>
+        <w:commentReference w:id="1"/>
+      </w:r>
+    </w:p>
+    <w:p>
+      <w:pPr>
+        <w:spacing w:after="240" w:line="276" w:lineRule="auto"/>
+        <w:ind w:right="119"/>
+        <w:rPr>
+          <w:sz w:val="20"/>
+          <w:szCs w:val="24"/>
+        </w:rPr>
+      </w:pPr>
+      <w:r>
+        <w:rPr>
+          <w:sz w:val="20"/>
+          <w:szCs w:val="24"/>
+        </w:rPr>
+        <w:t>In this section, we detail how the research problem was approached computationally. We explain what data a scalable model would require, and how transit accessibility scores are computed and visualized from the data in an efficient manner.</w:t>
       </w:r>
     </w:p>
     <w:p>
@@ -963,7 +1033,6 @@
           <w:szCs w:val="32"/>
         </w:rPr>
       </w:pPr>
-      <w:commentRangeStart w:id="0"/>
       <w:r>
         <w:rPr>
           <w:b/>
@@ -971,9 +1040,8 @@
           <w:sz w:val="24"/>
           <w:szCs w:val="32"/>
         </w:rPr>
-        <w:t xml:space="preserve">3     </w:t>
-      </w:r>
-      <w:proofErr w:type="gramStart"/>
+        <w:t xml:space="preserve">3.1 </w:t>
+      </w:r>
       <w:r>
         <w:rPr>
           <w:b/>
@@ -981,15 +1049,7 @@
           <w:sz w:val="24"/>
           <w:szCs w:val="32"/>
         </w:rPr>
-        <w:t>METHODOLOGY</w:t>
-      </w:r>
-      <w:commentRangeEnd w:id="0"/>
-      <w:proofErr w:type="gramEnd"/>
-      <w:r>
-        <w:rPr>
-          <w:rStyle w:val="CommentReference"/>
-        </w:rPr>
-        <w:commentReference w:id="0"/>
+        <w:t>Data</w:t>
       </w:r>
     </w:p>
     <w:p>
@@ -1006,7 +1066,721 @@
           <w:sz w:val="20"/>
           <w:szCs w:val="24"/>
         </w:rPr>
-        <w:t>In this section, we detail how the research problem was approached computationally. We explain what data a scalable model would require, and how transit accessibility scores are computed and visualized from the data in an efficient manner.</w:t>
+        <w:t>Several types of data were used for computing and visualizing transit accessibility measures</w:t>
+      </w:r>
+      <w:r>
+        <w:rPr>
+          <w:sz w:val="20"/>
+          <w:szCs w:val="24"/>
+        </w:rPr>
+        <w:t xml:space="preserve">. </w:t>
+      </w:r>
+      <w:r>
+        <w:rPr>
+          <w:sz w:val="20"/>
+          <w:szCs w:val="24"/>
+        </w:rPr>
+        <w:t>Data sources are summarized in their respective tables for computation and visualization.</w:t>
+      </w:r>
+    </w:p>
+    <w:p>
+      <w:pPr>
+        <w:spacing w:after="240" w:line="276" w:lineRule="auto"/>
+        <w:ind w:right="119"/>
+        <w:rPr>
+          <w:sz w:val="20"/>
+          <w:szCs w:val="24"/>
+        </w:rPr>
+      </w:pPr>
+    </w:p>
+    <w:tbl>
+      <w:tblPr>
+        <w:tblStyle w:val="TableGrid"/>
+        <w:tblW w:w="0" w:type="auto"/>
+        <w:tblBorders>
+          <w:top w:val="none" w:sz="0" w:space="0" w:color="auto"/>
+          <w:left w:val="none" w:sz="0" w:space="0" w:color="auto"/>
+          <w:bottom w:val="none" w:sz="0" w:space="0" w:color="auto"/>
+          <w:right w:val="none" w:sz="0" w:space="0" w:color="auto"/>
+          <w:insideV w:val="none" w:sz="0" w:space="0" w:color="auto"/>
+        </w:tblBorders>
+        <w:tblLook w:val="04A0" w:firstRow="1" w:lastRow="0" w:firstColumn="1" w:lastColumn="0" w:noHBand="0" w:noVBand="1"/>
+      </w:tblPr>
+      <w:tblGrid>
+        <w:gridCol w:w="1477"/>
+        <w:gridCol w:w="1367"/>
+        <w:gridCol w:w="1670"/>
+      </w:tblGrid>
+      <w:tr>
+        <w:trPr>
+          <w:trHeight w:val="74"/>
+        </w:trPr>
+        <w:tc>
+          <w:tcPr>
+            <w:tcW w:w="1484" w:type="dxa"/>
+          </w:tcPr>
+          <w:p>
+            <w:pPr>
+              <w:spacing w:line="276" w:lineRule="auto"/>
+              <w:ind w:right="119"/>
+              <w:rPr>
+                <w:i/>
+                <w:iCs/>
+                <w:sz w:val="20"/>
+                <w:szCs w:val="24"/>
+              </w:rPr>
+            </w:pPr>
+            <w:r>
+              <w:rPr>
+                <w:i/>
+                <w:iCs/>
+                <w:sz w:val="20"/>
+                <w:szCs w:val="24"/>
+              </w:rPr>
+              <w:t>Data</w:t>
+            </w:r>
+          </w:p>
+        </w:tc>
+        <w:tc>
+          <w:tcPr>
+            <w:tcW w:w="1828" w:type="dxa"/>
+          </w:tcPr>
+          <w:p>
+            <w:pPr>
+              <w:spacing w:line="276" w:lineRule="auto"/>
+              <w:ind w:right="119"/>
+              <w:rPr>
+                <w:i/>
+                <w:iCs/>
+                <w:sz w:val="20"/>
+                <w:szCs w:val="24"/>
+              </w:rPr>
+            </w:pPr>
+            <w:r>
+              <w:rPr>
+                <w:i/>
+                <w:iCs/>
+                <w:sz w:val="20"/>
+                <w:szCs w:val="24"/>
+              </w:rPr>
+              <w:t>Features</w:t>
+            </w:r>
+          </w:p>
+        </w:tc>
+        <w:tc>
+          <w:tcPr>
+            <w:tcW w:w="1202" w:type="dxa"/>
+          </w:tcPr>
+          <w:p>
+            <w:pPr>
+              <w:spacing w:line="276" w:lineRule="auto"/>
+              <w:ind w:right="119"/>
+              <w:rPr>
+                <w:i/>
+                <w:iCs/>
+                <w:sz w:val="20"/>
+                <w:szCs w:val="24"/>
+              </w:rPr>
+            </w:pPr>
+            <w:r>
+              <w:rPr>
+                <w:i/>
+                <w:iCs/>
+                <w:sz w:val="20"/>
+                <w:szCs w:val="24"/>
+              </w:rPr>
+              <w:t>Source</w:t>
+            </w:r>
+          </w:p>
+        </w:tc>
+      </w:tr>
+      <w:tr>
+        <w:tc>
+          <w:tcPr>
+            <w:tcW w:w="1484" w:type="dxa"/>
+          </w:tcPr>
+          <w:p>
+            <w:pPr>
+              <w:spacing w:after="240" w:line="276" w:lineRule="auto"/>
+              <w:ind w:right="119"/>
+              <w:jc w:val="left"/>
+            </w:pPr>
+            <w:r>
+              <w:t xml:space="preserve">General Transit Feed </w:t>
+            </w:r>
+            <w:r>
+              <w:t>Specification</w:t>
+            </w:r>
+            <w:r>
+              <w:t xml:space="preserve"> (GTFS)</w:t>
+            </w:r>
+          </w:p>
+        </w:tc>
+        <w:tc>
+          <w:tcPr>
+            <w:tcW w:w="1828" w:type="dxa"/>
+          </w:tcPr>
+          <w:p>
+            <w:pPr>
+              <w:spacing w:after="240" w:line="276" w:lineRule="auto"/>
+              <w:ind w:right="119"/>
+              <w:jc w:val="left"/>
+            </w:pPr>
+            <w:r>
+              <w:t xml:space="preserve">All transit network data (stop coordinates, stop times, bus routes, etc.) </w:t>
+            </w:r>
+          </w:p>
+        </w:tc>
+        <w:tc>
+          <w:tcPr>
+            <w:tcW w:w="1202" w:type="dxa"/>
+          </w:tcPr>
+          <w:p>
+            <w:pPr>
+              <w:spacing w:after="240" w:line="276" w:lineRule="auto"/>
+              <w:ind w:right="119"/>
+              <w:jc w:val="left"/>
+            </w:pPr>
+            <w:r>
+              <w:t>TransLink Open API</w:t>
+            </w:r>
+            <w:r>
+              <w:rPr>
+                <w:vertAlign w:val="superscript"/>
+              </w:rPr>
+              <w:t>1</w:t>
+            </w:r>
+          </w:p>
+        </w:tc>
+      </w:tr>
+      <w:tr>
+        <w:tc>
+          <w:tcPr>
+            <w:tcW w:w="1484" w:type="dxa"/>
+          </w:tcPr>
+          <w:p>
+            <w:pPr>
+              <w:spacing w:after="240" w:line="276" w:lineRule="auto"/>
+              <w:ind w:right="119"/>
+              <w:jc w:val="left"/>
+            </w:pPr>
+            <w:r>
+              <w:t>Dissemination Blocks (Origins)</w:t>
+            </w:r>
+          </w:p>
+        </w:tc>
+        <w:tc>
+          <w:tcPr>
+            <w:tcW w:w="1828" w:type="dxa"/>
+          </w:tcPr>
+          <w:p>
+            <w:pPr>
+              <w:spacing w:after="240" w:line="276" w:lineRule="auto"/>
+              <w:ind w:right="119"/>
+              <w:jc w:val="left"/>
+            </w:pPr>
+            <w:r>
+              <w:t>Unique block ID, latitude, and longitude of the city block’s centroid</w:t>
+            </w:r>
+          </w:p>
+        </w:tc>
+        <w:tc>
+          <w:tcPr>
+            <w:tcW w:w="1202" w:type="dxa"/>
+          </w:tcPr>
+          <w:p>
+            <w:pPr>
+              <w:spacing w:after="240" w:line="276" w:lineRule="auto"/>
+              <w:ind w:right="119"/>
+              <w:jc w:val="left"/>
+              <w:rPr>
+                <w:vertAlign w:val="superscript"/>
+              </w:rPr>
+            </w:pPr>
+            <w:r>
+              <w:t>Census of Population</w:t>
+            </w:r>
+            <w:r>
+              <w:rPr>
+                <w:vertAlign w:val="superscript"/>
+              </w:rPr>
+              <w:t>2</w:t>
+            </w:r>
+          </w:p>
+        </w:tc>
+      </w:tr>
+      <w:tr>
+        <w:tc>
+          <w:tcPr>
+            <w:tcW w:w="1484" w:type="dxa"/>
+          </w:tcPr>
+          <w:p>
+            <w:pPr>
+              <w:spacing w:after="240" w:line="276" w:lineRule="auto"/>
+              <w:ind w:right="119"/>
+              <w:jc w:val="left"/>
+            </w:pPr>
+            <w:r>
+              <w:t>Amenities (Destinations)</w:t>
+            </w:r>
+          </w:p>
+        </w:tc>
+        <w:tc>
+          <w:tcPr>
+            <w:tcW w:w="1828" w:type="dxa"/>
+          </w:tcPr>
+          <w:p>
+            <w:pPr>
+              <w:spacing w:after="240" w:line="276" w:lineRule="auto"/>
+              <w:ind w:right="119"/>
+              <w:jc w:val="left"/>
+            </w:pPr>
+            <w:r>
+              <w:t>Unique destination ID, latitude, and longitude</w:t>
+            </w:r>
+          </w:p>
+        </w:tc>
+        <w:tc>
+          <w:tcPr>
+            <w:tcW w:w="1202" w:type="dxa"/>
+          </w:tcPr>
+          <w:p>
+            <w:pPr>
+              <w:spacing w:after="240" w:line="276" w:lineRule="auto"/>
+              <w:ind w:right="119"/>
+              <w:jc w:val="left"/>
+              <w:rPr>
+                <w:vertAlign w:val="superscript"/>
+              </w:rPr>
+            </w:pPr>
+            <w:r>
+              <w:t>The Open Database of Cultural and Art Facilities (ODCAF)</w:t>
+            </w:r>
+            <w:r>
+              <w:rPr>
+                <w:vertAlign w:val="superscript"/>
+              </w:rPr>
+              <w:t>3</w:t>
+            </w:r>
+          </w:p>
+        </w:tc>
+      </w:tr>
+      <w:tr>
+        <w:trPr>
+          <w:trHeight w:val="329"/>
+        </w:trPr>
+        <w:tc>
+          <w:tcPr>
+            <w:tcW w:w="1484" w:type="dxa"/>
+          </w:tcPr>
+          <w:p>
+            <w:pPr>
+              <w:spacing w:after="240" w:line="276" w:lineRule="auto"/>
+              <w:ind w:right="119"/>
+              <w:jc w:val="left"/>
+            </w:pPr>
+            <w:r>
+              <w:t>OpenStreetMap (OSM)</w:t>
+            </w:r>
+          </w:p>
+        </w:tc>
+        <w:tc>
+          <w:tcPr>
+            <w:tcW w:w="1828" w:type="dxa"/>
+          </w:tcPr>
+          <w:p>
+            <w:pPr>
+              <w:spacing w:after="240" w:line="276" w:lineRule="auto"/>
+              <w:ind w:right="119"/>
+              <w:jc w:val="left"/>
+            </w:pPr>
+            <w:r>
+              <w:t>Urban street network data</w:t>
+            </w:r>
+          </w:p>
+        </w:tc>
+        <w:tc>
+          <w:tcPr>
+            <w:tcW w:w="1202" w:type="dxa"/>
+          </w:tcPr>
+          <w:p>
+            <w:pPr>
+              <w:spacing w:after="240" w:line="276" w:lineRule="auto"/>
+              <w:ind w:right="119"/>
+              <w:jc w:val="left"/>
+            </w:pPr>
+            <w:r>
+              <w:t>openstreetmap.org</w:t>
+            </w:r>
+          </w:p>
+        </w:tc>
+      </w:tr>
+    </w:tbl>
+    <w:p>
+      <w:pPr>
+        <w:spacing w:after="240" w:line="276" w:lineRule="auto"/>
+        <w:ind w:right="119"/>
+        <w:rPr>
+          <w:sz w:val="20"/>
+          <w:szCs w:val="24"/>
+        </w:rPr>
+      </w:pPr>
+      <w:r>
+        <w:rPr>
+          <w:b/>
+          <w:bCs/>
+          <w:sz w:val="20"/>
+          <w:szCs w:val="24"/>
+        </w:rPr>
+        <w:t>Table 1</w:t>
+      </w:r>
+      <w:r>
+        <w:rPr>
+          <w:sz w:val="20"/>
+          <w:szCs w:val="24"/>
+        </w:rPr>
+        <w:t xml:space="preserve">. </w:t>
+      </w:r>
+      <w:r>
+        <w:rPr>
+          <w:sz w:val="20"/>
+          <w:szCs w:val="24"/>
+        </w:rPr>
+        <w:t>Data required</w:t>
+      </w:r>
+      <w:r>
+        <w:rPr>
+          <w:sz w:val="20"/>
+          <w:szCs w:val="24"/>
+        </w:rPr>
+        <w:t xml:space="preserve"> for many-to-many point </w:t>
+      </w:r>
+      <w:r>
+        <w:rPr>
+          <w:sz w:val="20"/>
+          <w:szCs w:val="24"/>
+        </w:rPr>
+        <w:t>t</w:t>
+      </w:r>
+      <w:r>
+        <w:rPr>
+          <w:sz w:val="20"/>
+          <w:szCs w:val="24"/>
+        </w:rPr>
+        <w:t xml:space="preserve">ravel </w:t>
+      </w:r>
+      <w:r>
+        <w:rPr>
+          <w:sz w:val="20"/>
+          <w:szCs w:val="24"/>
+        </w:rPr>
+        <w:t>t</w:t>
+      </w:r>
+      <w:r>
+        <w:rPr>
+          <w:sz w:val="20"/>
+          <w:szCs w:val="24"/>
+        </w:rPr>
+        <w:t xml:space="preserve">ime </w:t>
+      </w:r>
+      <w:r>
+        <w:rPr>
+          <w:sz w:val="20"/>
+          <w:szCs w:val="24"/>
+        </w:rPr>
+        <w:t>m</w:t>
+      </w:r>
+      <w:r>
+        <w:rPr>
+          <w:sz w:val="20"/>
+          <w:szCs w:val="24"/>
+        </w:rPr>
+        <w:t>atrix computation.</w:t>
+      </w:r>
+      <w:r>
+        <w:rPr>
+          <w:sz w:val="20"/>
+          <w:szCs w:val="24"/>
+        </w:rPr>
+        <w:t xml:space="preserve"> </w:t>
+      </w:r>
+      <w:r>
+        <w:rPr>
+          <w:sz w:val="20"/>
+          <w:szCs w:val="24"/>
+          <w:vertAlign w:val="superscript"/>
+        </w:rPr>
+        <w:t>1</w:t>
+      </w:r>
+      <w:r>
+        <w:rPr>
+          <w:sz w:val="20"/>
+          <w:szCs w:val="24"/>
+        </w:rPr>
+        <w:t xml:space="preserve">TransLink Open API (May 2021). </w:t>
+      </w:r>
+      <w:r>
+        <w:rPr>
+          <w:sz w:val="20"/>
+          <w:szCs w:val="24"/>
+          <w:vertAlign w:val="superscript"/>
+        </w:rPr>
+        <w:t>2</w:t>
+      </w:r>
+      <w:r>
+        <w:rPr>
+          <w:sz w:val="20"/>
+          <w:szCs w:val="24"/>
+        </w:rPr>
+        <w:t xml:space="preserve">Statistics Canada (2016). </w:t>
+      </w:r>
+      <w:r>
+        <w:rPr>
+          <w:sz w:val="20"/>
+          <w:szCs w:val="24"/>
+          <w:vertAlign w:val="superscript"/>
+        </w:rPr>
+        <w:t>3</w:t>
+      </w:r>
+      <w:r>
+        <w:rPr>
+          <w:sz w:val="20"/>
+          <w:szCs w:val="24"/>
+        </w:rPr>
+        <w:t>Statistics Canada (2020)</w:t>
+      </w:r>
+    </w:p>
+    <w:p>
+      <w:pPr>
+        <w:spacing w:after="240" w:line="276" w:lineRule="auto"/>
+        <w:ind w:right="119"/>
+        <w:rPr>
+          <w:sz w:val="20"/>
+          <w:szCs w:val="24"/>
+        </w:rPr>
+      </w:pPr>
+    </w:p>
+    <w:tbl>
+      <w:tblPr>
+        <w:tblStyle w:val="TableGrid"/>
+        <w:tblW w:w="0" w:type="auto"/>
+        <w:tblBorders>
+          <w:top w:val="none" w:sz="0" w:space="0" w:color="auto"/>
+          <w:left w:val="none" w:sz="0" w:space="0" w:color="auto"/>
+          <w:bottom w:val="none" w:sz="0" w:space="0" w:color="auto"/>
+          <w:right w:val="none" w:sz="0" w:space="0" w:color="auto"/>
+          <w:insideV w:val="none" w:sz="0" w:space="0" w:color="auto"/>
+        </w:tblBorders>
+        <w:tblLook w:val="04A0" w:firstRow="1" w:lastRow="0" w:firstColumn="1" w:lastColumn="0" w:noHBand="0" w:noVBand="1"/>
+      </w:tblPr>
+      <w:tblGrid>
+        <w:gridCol w:w="1134"/>
+        <w:gridCol w:w="1701"/>
+        <w:gridCol w:w="1679"/>
+      </w:tblGrid>
+      <w:tr>
+        <w:trPr>
+          <w:trHeight w:val="74"/>
+        </w:trPr>
+        <w:tc>
+          <w:tcPr>
+            <w:tcW w:w="1134" w:type="dxa"/>
+          </w:tcPr>
+          <w:p>
+            <w:pPr>
+              <w:spacing w:line="276" w:lineRule="auto"/>
+              <w:ind w:right="119"/>
+              <w:rPr>
+                <w:i/>
+                <w:iCs/>
+                <w:sz w:val="20"/>
+                <w:szCs w:val="24"/>
+              </w:rPr>
+            </w:pPr>
+            <w:r>
+              <w:rPr>
+                <w:i/>
+                <w:iCs/>
+                <w:sz w:val="20"/>
+                <w:szCs w:val="24"/>
+              </w:rPr>
+              <w:t>Data</w:t>
+            </w:r>
+          </w:p>
+        </w:tc>
+        <w:tc>
+          <w:tcPr>
+            <w:tcW w:w="1701" w:type="dxa"/>
+          </w:tcPr>
+          <w:p>
+            <w:pPr>
+              <w:spacing w:line="276" w:lineRule="auto"/>
+              <w:ind w:right="119"/>
+              <w:rPr>
+                <w:i/>
+                <w:iCs/>
+                <w:sz w:val="20"/>
+                <w:szCs w:val="24"/>
+              </w:rPr>
+            </w:pPr>
+            <w:r>
+              <w:rPr>
+                <w:i/>
+                <w:iCs/>
+                <w:sz w:val="20"/>
+                <w:szCs w:val="24"/>
+              </w:rPr>
+              <w:t>Features</w:t>
+            </w:r>
+          </w:p>
+        </w:tc>
+        <w:tc>
+          <w:tcPr>
+            <w:tcW w:w="1679" w:type="dxa"/>
+          </w:tcPr>
+          <w:p>
+            <w:pPr>
+              <w:spacing w:line="276" w:lineRule="auto"/>
+              <w:ind w:right="119"/>
+              <w:rPr>
+                <w:i/>
+                <w:iCs/>
+                <w:sz w:val="20"/>
+                <w:szCs w:val="24"/>
+              </w:rPr>
+            </w:pPr>
+            <w:r>
+              <w:rPr>
+                <w:i/>
+                <w:iCs/>
+                <w:sz w:val="20"/>
+                <w:szCs w:val="24"/>
+              </w:rPr>
+              <w:t>Source</w:t>
+            </w:r>
+          </w:p>
+        </w:tc>
+      </w:tr>
+      <w:tr>
+        <w:trPr>
+          <w:trHeight w:val="920"/>
+        </w:trPr>
+        <w:tc>
+          <w:tcPr>
+            <w:tcW w:w="1134" w:type="dxa"/>
+          </w:tcPr>
+          <w:p>
+            <w:pPr>
+              <w:spacing w:after="240" w:line="276" w:lineRule="auto"/>
+              <w:ind w:right="119"/>
+              <w:jc w:val="left"/>
+            </w:pPr>
+            <w:r>
+              <w:t>Geospatial Shape file (.</w:t>
+            </w:r>
+            <w:proofErr w:type="spellStart"/>
+            <w:r>
+              <w:t>shp</w:t>
+            </w:r>
+            <w:proofErr w:type="spellEnd"/>
+            <w:r>
+              <w:t>)</w:t>
+            </w:r>
+          </w:p>
+        </w:tc>
+        <w:tc>
+          <w:tcPr>
+            <w:tcW w:w="1701" w:type="dxa"/>
+          </w:tcPr>
+          <w:p>
+            <w:pPr>
+              <w:spacing w:after="240" w:line="276" w:lineRule="auto"/>
+              <w:ind w:right="119"/>
+              <w:jc w:val="left"/>
+            </w:pPr>
+            <w:r>
+              <w:t>Dissemination block unique ID, longitude/latitude polygon data</w:t>
+            </w:r>
+          </w:p>
+        </w:tc>
+        <w:tc>
+          <w:tcPr>
+            <w:tcW w:w="1679" w:type="dxa"/>
+          </w:tcPr>
+          <w:p>
+            <w:pPr>
+              <w:spacing w:after="240" w:line="276" w:lineRule="auto"/>
+              <w:ind w:right="119"/>
+              <w:jc w:val="left"/>
+            </w:pPr>
+            <w:r>
+              <w:t>Census Cartographic Boundary File</w:t>
+            </w:r>
+            <w:r>
+              <w:rPr>
+                <w:vertAlign w:val="superscript"/>
+              </w:rPr>
+              <w:t>1</w:t>
+            </w:r>
+          </w:p>
+        </w:tc>
+      </w:tr>
+    </w:tbl>
+    <w:p>
+      <w:pPr>
+        <w:spacing w:after="240" w:line="276" w:lineRule="auto"/>
+        <w:ind w:right="119"/>
+        <w:rPr>
+          <w:sz w:val="20"/>
+          <w:szCs w:val="24"/>
+        </w:rPr>
+      </w:pPr>
+      <w:r>
+        <w:rPr>
+          <w:b/>
+          <w:bCs/>
+          <w:sz w:val="20"/>
+          <w:szCs w:val="24"/>
+        </w:rPr>
+        <w:t xml:space="preserve">Table </w:t>
+      </w:r>
+      <w:r>
+        <w:rPr>
+          <w:b/>
+          <w:bCs/>
+          <w:sz w:val="20"/>
+          <w:szCs w:val="24"/>
+        </w:rPr>
+        <w:t>2</w:t>
+      </w:r>
+      <w:r>
+        <w:rPr>
+          <w:sz w:val="20"/>
+          <w:szCs w:val="24"/>
+        </w:rPr>
+        <w:t>. Data</w:t>
+      </w:r>
+      <w:r>
+        <w:rPr>
+          <w:sz w:val="20"/>
+          <w:szCs w:val="24"/>
+        </w:rPr>
+        <w:t xml:space="preserve"> additionally required for accessibility measure visualization. </w:t>
+      </w:r>
+      <w:r>
+        <w:rPr>
+          <w:sz w:val="20"/>
+          <w:szCs w:val="24"/>
+          <w:vertAlign w:val="superscript"/>
+        </w:rPr>
+        <w:t>1</w:t>
+      </w:r>
+      <w:r>
+        <w:rPr>
+          <w:sz w:val="20"/>
+          <w:szCs w:val="24"/>
+        </w:rPr>
+        <w:t>Statistics Canada (2016).</w:t>
       </w:r>
     </w:p>
     <w:p>
@@ -1027,7 +1801,7 @@
           <w:sz w:val="24"/>
           <w:szCs w:val="32"/>
         </w:rPr>
-        <w:t xml:space="preserve">3.1 </w:t>
+        <w:t xml:space="preserve">3.2 </w:t>
       </w:r>
       <w:r>
         <w:rPr>
@@ -1036,7 +1810,248 @@
           <w:sz w:val="24"/>
           <w:szCs w:val="32"/>
         </w:rPr>
-        <w:t>Data</w:t>
+        <w:t>Computing Travel Time Matrices</w:t>
+      </w:r>
+    </w:p>
+    <w:p>
+      <w:pPr>
+        <w:spacing w:after="240" w:line="276" w:lineRule="auto"/>
+        <w:ind w:right="119"/>
+        <w:rPr>
+          <w:sz w:val="20"/>
+          <w:szCs w:val="24"/>
+        </w:rPr>
+      </w:pPr>
+      <w:r>
+        <w:rPr>
+          <w:sz w:val="20"/>
+          <w:szCs w:val="24"/>
+        </w:rPr>
+        <w:t>To evaluate transit accessibility across an urban landscape, many-to-man</w:t>
+      </w:r>
+      <w:r>
+        <w:rPr>
+          <w:sz w:val="20"/>
+          <w:szCs w:val="24"/>
+        </w:rPr>
+        <w:t>y</w:t>
+      </w:r>
+      <w:r>
+        <w:rPr>
+          <w:sz w:val="20"/>
+          <w:szCs w:val="24"/>
+        </w:rPr>
+        <w:t xml:space="preserve"> point travel times need to be computed into a travel time matrix. This requires a street network (Open Street Maps), a transit network (GTFS), origin-destination coordinates, and a routing engine. </w:t>
+      </w:r>
+    </w:p>
+    <w:p>
+      <w:pPr>
+        <w:spacing w:after="240" w:line="276" w:lineRule="auto"/>
+        <w:ind w:right="119"/>
+        <w:rPr>
+          <w:sz w:val="20"/>
+          <w:szCs w:val="24"/>
+        </w:rPr>
+      </w:pPr>
+      <w:r>
+        <w:rPr>
+          <w:sz w:val="20"/>
+          <w:szCs w:val="24"/>
+        </w:rPr>
+        <w:t xml:space="preserve">Popular open-source routing engines include Open Trip Planner 1 (OTP1), Open Trip Planner 2 (OTP2), </w:t>
+      </w:r>
+      <w:r>
+        <w:rPr>
+          <w:sz w:val="20"/>
+          <w:szCs w:val="24"/>
+        </w:rPr>
+        <w:lastRenderedPageBreak/>
+        <w:t xml:space="preserve">Conveyal’s R5 (Rapid Realistic Routing on Real-world and Reimagined networks), and GraphHopper. </w:t>
+      </w:r>
+      <w:r>
+        <w:rPr>
+          <w:sz w:val="20"/>
+          <w:szCs w:val="24"/>
+        </w:rPr>
+        <w:t>OTP1 and OTP2 are generally focused on passenger facing journey planning. OTP1 ha</w:t>
+      </w:r>
+      <w:r>
+        <w:rPr>
+          <w:sz w:val="20"/>
+          <w:szCs w:val="24"/>
+        </w:rPr>
+        <w:t>s</w:t>
+      </w:r>
+      <w:r>
+        <w:rPr>
+          <w:sz w:val="20"/>
+          <w:szCs w:val="24"/>
+        </w:rPr>
+        <w:t xml:space="preserve"> analysis functionality but performs slow relative to other engines</w:t>
+      </w:r>
+      <w:r>
+        <w:rPr>
+          <w:sz w:val="20"/>
+          <w:szCs w:val="24"/>
+        </w:rPr>
+        <w:t xml:space="preserve">, </w:t>
+      </w:r>
+      <w:r>
+        <w:rPr>
+          <w:sz w:val="20"/>
+          <w:szCs w:val="24"/>
+        </w:rPr>
+        <w:t>using a generalized cost A* algorithm.</w:t>
+      </w:r>
+      <w:r>
+        <w:rPr>
+          <w:sz w:val="20"/>
+          <w:szCs w:val="24"/>
+        </w:rPr>
+        <w:t xml:space="preserve"> </w:t>
+      </w:r>
+      <w:r>
+        <w:rPr>
+          <w:sz w:val="20"/>
+          <w:szCs w:val="24"/>
+        </w:rPr>
+        <w:t xml:space="preserve">OTP2 is better optimized with a Multi-criteria range-RAPTOR algorithm but does not support one-to-many point routing analysis. </w:t>
+      </w:r>
+      <w:r>
+        <w:rPr>
+          <w:sz w:val="20"/>
+          <w:szCs w:val="24"/>
+        </w:rPr>
+        <w:t xml:space="preserve">Most importantly however, </w:t>
+      </w:r>
+      <w:r>
+        <w:rPr>
+          <w:sz w:val="20"/>
+          <w:szCs w:val="24"/>
+        </w:rPr>
+        <w:t>OTP optimizes</w:t>
+      </w:r>
+      <w:r>
+        <w:rPr>
+          <w:sz w:val="20"/>
+          <w:szCs w:val="24"/>
+        </w:rPr>
+        <w:t xml:space="preserve"> routing on</w:t>
+      </w:r>
+      <w:r>
+        <w:rPr>
+          <w:sz w:val="20"/>
+          <w:szCs w:val="24"/>
+        </w:rPr>
+        <w:t xml:space="preserve"> generalized cost instead of</w:t>
+      </w:r>
+      <w:r>
+        <w:rPr>
+          <w:sz w:val="20"/>
+          <w:szCs w:val="24"/>
+        </w:rPr>
+        <w:t xml:space="preserve"> on</w:t>
+      </w:r>
+      <w:r>
+        <w:rPr>
+          <w:sz w:val="20"/>
+          <w:szCs w:val="24"/>
+        </w:rPr>
+        <w:t xml:space="preserve"> minimizing travel time. For example, OTP may opt for a single long bus ride over one with a few transfers that yields a shorter travel time. </w:t>
+      </w:r>
+      <w:proofErr w:type="gramStart"/>
+      <w:r>
+        <w:rPr>
+          <w:sz w:val="20"/>
+          <w:szCs w:val="24"/>
+        </w:rPr>
+        <w:t>In reality, transit</w:t>
+      </w:r>
+      <w:proofErr w:type="gramEnd"/>
+      <w:r>
+        <w:rPr>
+          <w:sz w:val="20"/>
+          <w:szCs w:val="24"/>
+        </w:rPr>
+        <w:t xml:space="preserve"> users typically aim to optimize time.</w:t>
+      </w:r>
+    </w:p>
+    <w:p>
+      <w:pPr>
+        <w:spacing w:after="240" w:line="276" w:lineRule="auto"/>
+        <w:ind w:right="119"/>
+        <w:rPr>
+          <w:sz w:val="20"/>
+          <w:szCs w:val="24"/>
+        </w:rPr>
+      </w:pPr>
+      <w:r>
+        <w:rPr>
+          <w:sz w:val="20"/>
+          <w:szCs w:val="24"/>
+        </w:rPr>
+        <w:t>R5 supports and is optimized for time-window trip planning which better reflects how people use the transportation system. R5</w:t>
+      </w:r>
+      <w:r>
+        <w:rPr>
+          <w:sz w:val="20"/>
+          <w:szCs w:val="24"/>
+        </w:rPr>
+        <w:t>, being implemented in Java,</w:t>
+      </w:r>
+      <w:r>
+        <w:rPr>
+          <w:sz w:val="20"/>
+          <w:szCs w:val="24"/>
+        </w:rPr>
+        <w:t xml:space="preserve"> was also intended for analysis applications</w:t>
+      </w:r>
+      <w:r>
+        <w:rPr>
+          <w:sz w:val="20"/>
+          <w:szCs w:val="24"/>
+        </w:rPr>
+        <w:t xml:space="preserve"> being</w:t>
+      </w:r>
+      <w:r>
+        <w:rPr>
+          <w:sz w:val="20"/>
+          <w:szCs w:val="24"/>
+        </w:rPr>
+        <w:t xml:space="preserve"> magnitudes faster and less memory intensive than engines that are </w:t>
+      </w:r>
+      <w:proofErr w:type="gramStart"/>
+      <w:r>
+        <w:rPr>
+          <w:sz w:val="20"/>
+          <w:szCs w:val="24"/>
+        </w:rPr>
+        <w:t>similar to</w:t>
+      </w:r>
+      <w:proofErr w:type="gramEnd"/>
+      <w:r>
+        <w:rPr>
+          <w:sz w:val="20"/>
+          <w:szCs w:val="24"/>
+        </w:rPr>
+        <w:t xml:space="preserve"> OTP1, particularly for one-to-many point routing and travel time matrix generation.</w:t>
+      </w:r>
+      <w:r>
+        <w:rPr>
+          <w:sz w:val="20"/>
+          <w:szCs w:val="24"/>
+        </w:rPr>
+        <w:t xml:space="preserve"> (OTP website) As such, travel times were computed using the open source r5r library, an R implementation of Conveyal’s R5 routing engine, with multimodal transit networks built from the GTFS and OpenStreetMap data detailed in 3.1. (</w:t>
+      </w:r>
+      <w:r>
+        <w:t>Pereira, 2021)</w:t>
+      </w:r>
+      <w:r>
+        <w:rPr>
+          <w:sz w:val="20"/>
+          <w:szCs w:val="24"/>
+        </w:rPr>
+        <w:t xml:space="preserve"> The final travel time matrix was an aggregation of 36 trips, departing every hour from 7:00am to 7:00pm with a 30-minute departure window on a weekday, a Saturday, and a Sunday (12 x 3). This allowed us to average travel times across changing bus schedules throughout the week. </w:t>
       </w:r>
     </w:p>
     <w:p>
@@ -1057,7 +2072,7 @@
           <w:sz w:val="24"/>
           <w:szCs w:val="32"/>
         </w:rPr>
-        <w:t xml:space="preserve">3.2 </w:t>
+        <w:t>3.</w:t>
       </w:r>
       <w:r>
         <w:rPr>
@@ -1066,9 +2081,8 @@
           <w:sz w:val="24"/>
           <w:szCs w:val="32"/>
         </w:rPr>
-        <w:t>Computing Travel Time Matrices (</w:t>
-      </w:r>
-      <w:proofErr w:type="spellStart"/>
+        <w:t>3</w:t>
+      </w:r>
       <w:r>
         <w:rPr>
           <w:b/>
@@ -1076,9 +2090,8 @@
           <w:sz w:val="24"/>
           <w:szCs w:val="32"/>
         </w:rPr>
-        <w:t>luka</w:t>
-      </w:r>
-      <w:proofErr w:type="spellEnd"/>
+        <w:t xml:space="preserve"> </w:t>
+      </w:r>
       <w:r>
         <w:rPr>
           <w:b/>
@@ -1086,744 +2099,134 @@
           <w:sz w:val="24"/>
           <w:szCs w:val="32"/>
         </w:rPr>
-        <w:t>)</w:t>
+        <w:t xml:space="preserve">Measuring Transit Accessibility </w:t>
       </w:r>
     </w:p>
     <w:p>
       <w:pPr>
-        <w:spacing w:after="240" w:line="276" w:lineRule="auto"/>
+        <w:spacing w:line="276" w:lineRule="auto"/>
         <w:ind w:right="119"/>
         <w:rPr>
           <w:sz w:val="20"/>
           <w:szCs w:val="24"/>
         </w:rPr>
       </w:pPr>
-      <w:r>
-        <w:rPr>
-          <w:sz w:val="20"/>
-          <w:szCs w:val="24"/>
-        </w:rPr>
-        <w:t>To evaluate transit accessibility across an urban landscape, many-to-man</w:t>
-      </w:r>
-      <w:r>
-        <w:rPr>
-          <w:sz w:val="20"/>
-          <w:szCs w:val="24"/>
-        </w:rPr>
-        <w:t>y</w:t>
-      </w:r>
-      <w:r>
-        <w:rPr>
-          <w:sz w:val="20"/>
-          <w:szCs w:val="24"/>
-        </w:rPr>
-        <w:t xml:space="preserve"> point travel times need to be computed into a travel time matrix. This requires a street network (Open Street Maps), a transit network </w:t>
-      </w:r>
-      <w:r>
-        <w:rPr>
-          <w:sz w:val="20"/>
-          <w:szCs w:val="24"/>
-        </w:rPr>
-        <w:t xml:space="preserve">(GTFS), origin-destination coordinates, and a routing engine. </w:t>
+      <w:bookmarkStart w:id="2" w:name="_Hlk74426408"/>
+      <w:r>
+        <w:rPr>
+          <w:sz w:val="20"/>
+          <w:szCs w:val="24"/>
+        </w:rPr>
+        <w:t>Transit accessibility to cultural amenities was measured in three fashions. The first was via isochrones, which indicates the shortest time from a given point to the nearest amenity. This was the most interpretable of all three measures.</w:t>
       </w:r>
     </w:p>
     <w:p>
       <w:pPr>
-        <w:spacing w:after="240" w:line="276" w:lineRule="auto"/>
+        <w:spacing w:line="276" w:lineRule="auto"/>
         <w:ind w:right="119"/>
         <w:rPr>
           <w:sz w:val="20"/>
           <w:szCs w:val="24"/>
         </w:rPr>
       </w:pPr>
-      <w:r>
-        <w:rPr>
-          <w:sz w:val="20"/>
-          <w:szCs w:val="24"/>
-        </w:rPr>
-        <w:t xml:space="preserve">Popular open-source routing engines include Open Trip Planner 1 (OTP1), Open Trip Planner 2 (OTP2), Conveyal’s R5 (Rapid Realistic Routing on Real-world and Reimagined networks), and GraphHopper. </w:t>
-      </w:r>
-      <w:r>
-        <w:rPr>
-          <w:sz w:val="20"/>
-          <w:szCs w:val="24"/>
-        </w:rPr>
-        <w:t>OTP1 and OTP2 are generally focused on passenger facing journey planning. OTP1 ha</w:t>
-      </w:r>
-      <w:r>
-        <w:rPr>
-          <w:sz w:val="20"/>
-          <w:szCs w:val="24"/>
-        </w:rPr>
-        <w:t>s</w:t>
-      </w:r>
-      <w:r>
-        <w:rPr>
-          <w:sz w:val="20"/>
-          <w:szCs w:val="24"/>
-        </w:rPr>
-        <w:t xml:space="preserve"> analysis functionality but performs slow relative to other engines</w:t>
-      </w:r>
-      <w:r>
-        <w:rPr>
-          <w:sz w:val="20"/>
-          <w:szCs w:val="24"/>
-        </w:rPr>
-        <w:t xml:space="preserve">, </w:t>
-      </w:r>
-      <w:r>
-        <w:rPr>
-          <w:sz w:val="20"/>
-          <w:szCs w:val="24"/>
-        </w:rPr>
-        <w:t>using a generalized cost A* algorithm.</w:t>
-      </w:r>
-      <w:r>
-        <w:rPr>
-          <w:sz w:val="20"/>
-          <w:szCs w:val="24"/>
-        </w:rPr>
-        <w:t xml:space="preserve"> </w:t>
-      </w:r>
-      <w:r>
-        <w:rPr>
-          <w:sz w:val="20"/>
-          <w:szCs w:val="24"/>
-        </w:rPr>
-        <w:t xml:space="preserve">OTP2 is better optimized with a Multi-criteria range-RAPTOR algorithm but does not support one-to-many point routing analysis. </w:t>
-      </w:r>
-      <w:r>
-        <w:rPr>
-          <w:sz w:val="20"/>
-          <w:szCs w:val="24"/>
-        </w:rPr>
-        <w:t xml:space="preserve">Most importantly however, </w:t>
-      </w:r>
-      <w:r>
-        <w:rPr>
-          <w:sz w:val="20"/>
-          <w:szCs w:val="24"/>
-        </w:rPr>
-        <w:t>OTP optimizes</w:t>
-      </w:r>
-      <w:r>
-        <w:rPr>
-          <w:sz w:val="20"/>
-          <w:szCs w:val="24"/>
-        </w:rPr>
-        <w:t xml:space="preserve"> routing on</w:t>
-      </w:r>
-      <w:r>
-        <w:rPr>
-          <w:sz w:val="20"/>
-          <w:szCs w:val="24"/>
-        </w:rPr>
-        <w:t xml:space="preserve"> generalized cost instead of</w:t>
-      </w:r>
-      <w:r>
-        <w:rPr>
-          <w:sz w:val="20"/>
-          <w:szCs w:val="24"/>
-        </w:rPr>
-        <w:t xml:space="preserve"> on</w:t>
-      </w:r>
-      <w:r>
-        <w:rPr>
-          <w:sz w:val="20"/>
-          <w:szCs w:val="24"/>
-        </w:rPr>
-        <w:t xml:space="preserve"> minimizing travel time. For example, OTP may opt for a single long bus ride over one with a few transfers that yields a shorter travel time. </w:t>
-      </w:r>
-      <w:proofErr w:type="gramStart"/>
-      <w:r>
-        <w:rPr>
-          <w:sz w:val="20"/>
-          <w:szCs w:val="24"/>
-        </w:rPr>
-        <w:t>In reality, transit</w:t>
-      </w:r>
-      <w:proofErr w:type="gramEnd"/>
-      <w:r>
-        <w:rPr>
-          <w:sz w:val="20"/>
-          <w:szCs w:val="24"/>
-        </w:rPr>
-        <w:t xml:space="preserve"> users typically aim to optimize time.</w:t>
-      </w:r>
     </w:p>
     <w:p>
       <w:pPr>
-        <w:spacing w:after="240" w:line="276" w:lineRule="auto"/>
+        <w:spacing w:line="276" w:lineRule="auto"/>
         <w:ind w:right="119"/>
         <w:rPr>
           <w:sz w:val="20"/>
           <w:szCs w:val="24"/>
         </w:rPr>
       </w:pPr>
-      <w:r>
-        <w:rPr>
-          <w:sz w:val="20"/>
-          <w:szCs w:val="24"/>
-        </w:rPr>
-        <w:t>R5 supports and is optimized for time-window trip planning which better reflects how people use the transportation system. R5</w:t>
-      </w:r>
-      <w:r>
-        <w:rPr>
-          <w:sz w:val="20"/>
-          <w:szCs w:val="24"/>
-        </w:rPr>
-        <w:t>, being implemented in Java,</w:t>
-      </w:r>
-      <w:r>
-        <w:rPr>
-          <w:sz w:val="20"/>
-          <w:szCs w:val="24"/>
-        </w:rPr>
-        <w:t xml:space="preserve"> was also intended for analysis applications</w:t>
-      </w:r>
-      <w:r>
-        <w:rPr>
-          <w:sz w:val="20"/>
-          <w:szCs w:val="24"/>
-        </w:rPr>
-        <w:t xml:space="preserve"> being</w:t>
-      </w:r>
-      <w:r>
-        <w:rPr>
-          <w:sz w:val="20"/>
-          <w:szCs w:val="24"/>
-        </w:rPr>
-        <w:t xml:space="preserve"> magnitudes faster and less memory intensive than engines that are </w:t>
-      </w:r>
-      <w:proofErr w:type="gramStart"/>
-      <w:r>
-        <w:rPr>
-          <w:sz w:val="20"/>
-          <w:szCs w:val="24"/>
-        </w:rPr>
-        <w:t>similar to</w:t>
-      </w:r>
-      <w:proofErr w:type="gramEnd"/>
-      <w:r>
-        <w:rPr>
-          <w:sz w:val="20"/>
-          <w:szCs w:val="24"/>
-        </w:rPr>
-        <w:t xml:space="preserve"> OTP1, particularly for one-to-many point routing and travel time matrix generation.</w:t>
-      </w:r>
-      <w:r>
-        <w:rPr>
-          <w:sz w:val="20"/>
-          <w:szCs w:val="24"/>
-        </w:rPr>
-        <w:t xml:space="preserve"> (OTP website) As such, travel times were computed using the open source r5r library, an R implementation of Conveyal’s R5 routing engine, with multimodal transit networks built from the GTFS and OpenStreetMap data detailed in 3.1. (</w:t>
-      </w:r>
-      <w:r>
-        <w:t>Pereira, 2021)</w:t>
-      </w:r>
-      <w:r>
-        <w:rPr>
-          <w:sz w:val="20"/>
-          <w:szCs w:val="24"/>
-        </w:rPr>
-        <w:t xml:space="preserve"> The final travel time matrix was an aggregation of 36 trips, departing every hour from 7:00am to 7:00pm with a 30-minute departure window on a weekday, a Saturday, and a Sunday (12 x 3). This allowed us to average travel times across changing bus schedules throughout the week. </w:t>
+      <w:commentRangeStart w:id="3"/>
+      <w:r>
+        <w:rPr>
+          <w:sz w:val="20"/>
+          <w:szCs w:val="24"/>
+        </w:rPr>
+        <w:t xml:space="preserve">The second measure involved scoring each city block using the mean transit time to the nearest amenity and the standard deviation of that mean time. The score was computed by taking the inverse of mean transit time plus two standard deviations of that time. This is essentially the worst-case scenario transit time scaled from 0 to 1, where the shortest transit times yield scores </w:t>
+      </w:r>
+      <w:r>
+        <w:rPr>
+          <w:sz w:val="20"/>
+          <w:szCs w:val="24"/>
+        </w:rPr>
+        <w:t xml:space="preserve">closer to 1, while the longest transit times yield scores closer to zero. </w:t>
       </w:r>
     </w:p>
     <w:p>
       <w:pPr>
-        <w:spacing w:after="240" w:line="276" w:lineRule="auto"/>
+        <w:spacing w:line="276" w:lineRule="auto"/>
         <w:ind w:right="119"/>
         <w:rPr>
-          <w:b/>
-          <w:bCs/>
-          <w:sz w:val="24"/>
-          <w:szCs w:val="32"/>
-        </w:rPr>
-      </w:pPr>
-      <w:r>
-        <w:rPr>
-          <w:b/>
-          <w:bCs/>
-          <w:sz w:val="24"/>
-          <w:szCs w:val="32"/>
-        </w:rPr>
-        <w:t>3.</w:t>
-      </w:r>
-      <w:r>
-        <w:rPr>
-          <w:b/>
-          <w:bCs/>
-          <w:sz w:val="24"/>
-          <w:szCs w:val="32"/>
-        </w:rPr>
-        <w:t>3</w:t>
-      </w:r>
-      <w:r>
-        <w:rPr>
-          <w:b/>
-          <w:bCs/>
-          <w:sz w:val="24"/>
-          <w:szCs w:val="32"/>
-        </w:rPr>
-        <w:t xml:space="preserve"> </w:t>
-      </w:r>
-      <w:r>
-        <w:rPr>
-          <w:b/>
-          <w:bCs/>
-          <w:sz w:val="24"/>
-          <w:szCs w:val="32"/>
-        </w:rPr>
-        <w:t>Measuring Transit Accessibility (</w:t>
-      </w:r>
-      <w:proofErr w:type="spellStart"/>
-      <w:r>
-        <w:rPr>
-          <w:b/>
-          <w:bCs/>
-          <w:sz w:val="24"/>
-          <w:szCs w:val="32"/>
-        </w:rPr>
-        <w:t>luka</w:t>
-      </w:r>
-      <w:proofErr w:type="spellEnd"/>
-      <w:r>
-        <w:rPr>
-          <w:b/>
-          <w:bCs/>
-          <w:sz w:val="24"/>
-          <w:szCs w:val="32"/>
-        </w:rPr>
-        <w:t>)</w:t>
-      </w:r>
+          <w:sz w:val="20"/>
+          <w:szCs w:val="24"/>
+        </w:rPr>
+      </w:pPr>
     </w:p>
     <w:p>
       <w:pPr>
         <w:spacing w:line="276" w:lineRule="auto"/>
         <w:ind w:right="119"/>
         <w:rPr>
-          <w:i/>
-          <w:iCs/>
-          <w:sz w:val="20"/>
-          <w:szCs w:val="24"/>
-          <w:highlight w:val="yellow"/>
-        </w:rPr>
-      </w:pPr>
-      <w:r>
-        <w:rPr>
-          <w:i/>
-          <w:iCs/>
-          <w:sz w:val="20"/>
-          <w:szCs w:val="24"/>
-          <w:highlight w:val="yellow"/>
-        </w:rPr>
-        <w:t>Th</w:t>
-      </w:r>
-      <w:r>
-        <w:rPr>
-          <w:i/>
-          <w:iCs/>
-          <w:sz w:val="20"/>
-          <w:szCs w:val="24"/>
-          <w:highlight w:val="yellow"/>
-        </w:rPr>
-        <w:t>ese</w:t>
-      </w:r>
-      <w:r>
-        <w:rPr>
-          <w:i/>
-          <w:iCs/>
-          <w:sz w:val="20"/>
-          <w:szCs w:val="24"/>
-          <w:highlight w:val="yellow"/>
-        </w:rPr>
-        <w:t xml:space="preserve"> are</w:t>
-      </w:r>
-      <w:r>
-        <w:rPr>
-          <w:i/>
-          <w:iCs/>
-          <w:sz w:val="20"/>
-          <w:szCs w:val="24"/>
-          <w:highlight w:val="yellow"/>
+          <w:sz w:val="20"/>
+          <w:szCs w:val="24"/>
+        </w:rPr>
+      </w:pPr>
+      <w:r>
+        <w:rPr>
+          <w:sz w:val="20"/>
+          <w:szCs w:val="24"/>
+        </w:rPr>
+        <w:t>Since scores were not very interpretable, particularly because the scores were positively skewed, the percentile of the scores were computed as a third measure. This uniformly distributes the scores allowing for</w:t>
+      </w:r>
+      <w:r>
+        <w:rPr>
+          <w:sz w:val="20"/>
+          <w:szCs w:val="24"/>
         </w:rPr>
         <w:t xml:space="preserve"> </w:t>
       </w:r>
       <w:r>
         <w:rPr>
-          <w:i/>
-          <w:iCs/>
-          <w:sz w:val="20"/>
-          <w:szCs w:val="24"/>
-          <w:highlight w:val="yellow"/>
-        </w:rPr>
-        <w:t xml:space="preserve">still very </w:t>
-      </w:r>
-      <w:r>
-        <w:rPr>
-          <w:i/>
-          <w:iCs/>
-          <w:sz w:val="20"/>
-          <w:szCs w:val="24"/>
-          <w:highlight w:val="yellow"/>
-        </w:rPr>
-        <w:t>rough notes</w:t>
-      </w:r>
-      <w:r>
-        <w:rPr>
-          <w:i/>
-          <w:iCs/>
-          <w:sz w:val="20"/>
-          <w:szCs w:val="24"/>
-          <w:highlight w:val="yellow"/>
-        </w:rPr>
-        <w:t xml:space="preserve"> which are</w:t>
-      </w:r>
-      <w:r>
-        <w:rPr>
-          <w:i/>
-          <w:iCs/>
-          <w:sz w:val="20"/>
-          <w:szCs w:val="24"/>
-          <w:highlight w:val="yellow"/>
-        </w:rPr>
-        <w:t xml:space="preserve"> </w:t>
-      </w:r>
-      <w:r>
-        <w:rPr>
-          <w:i/>
-          <w:iCs/>
-          <w:sz w:val="20"/>
-          <w:szCs w:val="24"/>
-          <w:highlight w:val="yellow"/>
-        </w:rPr>
-        <w:t>more likely to be found in</w:t>
-      </w:r>
-      <w:r>
-        <w:rPr>
-          <w:i/>
-          <w:iCs/>
-          <w:sz w:val="20"/>
-          <w:szCs w:val="24"/>
-          <w:highlight w:val="yellow"/>
-        </w:rPr>
-        <w:t xml:space="preserve"> discussion. For methods simply state what was done and nothing else</w:t>
-      </w:r>
-      <w:r>
-        <w:rPr>
-          <w:i/>
-          <w:iCs/>
-          <w:sz w:val="20"/>
-          <w:szCs w:val="24"/>
-          <w:highlight w:val="yellow"/>
-        </w:rPr>
-        <w:t>. The usefulness of it all will be touched on later.</w:t>
+          <w:sz w:val="20"/>
+          <w:szCs w:val="24"/>
+        </w:rPr>
+        <w:t xml:space="preserve">more interpretability than </w:t>
+      </w:r>
+      <w:r>
+        <w:rPr>
+          <w:sz w:val="20"/>
+          <w:szCs w:val="24"/>
+        </w:rPr>
+        <w:t xml:space="preserve">raw </w:t>
+      </w:r>
+      <w:r>
+        <w:rPr>
+          <w:sz w:val="20"/>
+          <w:szCs w:val="24"/>
+        </w:rPr>
+        <w:t>scores alone.</w:t>
+      </w:r>
+      <w:commentRangeEnd w:id="3"/>
+      <w:r>
+        <w:rPr>
+          <w:rStyle w:val="CommentReference"/>
+        </w:rPr>
+        <w:commentReference w:id="3"/>
       </w:r>
     </w:p>
+    <w:bookmarkEnd w:id="2"/>
     <w:p>
       <w:pPr>
         <w:spacing w:line="276" w:lineRule="auto"/>
         <w:ind w:right="119"/>
         <w:rPr>
-          <w:i/>
-          <w:iCs/>
-          <w:sz w:val="20"/>
-          <w:szCs w:val="24"/>
-        </w:rPr>
-      </w:pPr>
-      <w:r>
-        <w:rPr>
-          <w:i/>
-          <w:iCs/>
-          <w:sz w:val="20"/>
-          <w:szCs w:val="24"/>
-          <w:highlight w:val="yellow"/>
-        </w:rPr>
-        <w:t>.</w:t>
-      </w:r>
-    </w:p>
-    <w:p>
-      <w:pPr>
-        <w:pStyle w:val="ListParagraph"/>
-        <w:numPr>
-          <w:ilvl w:val="0"/>
-          <w:numId w:val="25"/>
-        </w:numPr>
-        <w:spacing w:line="276" w:lineRule="auto"/>
-        <w:ind w:right="119"/>
-        <w:rPr>
-          <w:sz w:val="20"/>
-          <w:szCs w:val="24"/>
-        </w:rPr>
-      </w:pPr>
-      <w:r>
-        <w:rPr>
-          <w:sz w:val="20"/>
-          <w:szCs w:val="24"/>
-        </w:rPr>
-        <w:t xml:space="preserve">multiple ways </w:t>
-      </w:r>
-      <w:r>
-        <w:rPr>
-          <w:sz w:val="20"/>
-          <w:szCs w:val="24"/>
-        </w:rPr>
-        <w:t xml:space="preserve">were used </w:t>
-      </w:r>
-      <w:r>
-        <w:rPr>
-          <w:sz w:val="20"/>
-          <w:szCs w:val="24"/>
-        </w:rPr>
-        <w:t>to measure accessibility:</w:t>
-      </w:r>
-    </w:p>
-    <w:p>
-      <w:pPr>
-        <w:pStyle w:val="ListParagraph"/>
-        <w:numPr>
-          <w:ilvl w:val="1"/>
-          <w:numId w:val="25"/>
-        </w:numPr>
-        <w:spacing w:line="276" w:lineRule="auto"/>
-        <w:ind w:left="567" w:right="119"/>
-        <w:rPr>
-          <w:sz w:val="20"/>
-          <w:szCs w:val="24"/>
-        </w:rPr>
-      </w:pPr>
-      <w:r>
-        <w:rPr>
-          <w:sz w:val="20"/>
-          <w:szCs w:val="24"/>
-        </w:rPr>
-        <w:t>scoring (less interpretable than quantiles)</w:t>
-      </w:r>
-    </w:p>
-    <w:p>
-      <w:pPr>
-        <w:pStyle w:val="ListParagraph"/>
-        <w:numPr>
-          <w:ilvl w:val="1"/>
-          <w:numId w:val="25"/>
-        </w:numPr>
-        <w:spacing w:line="276" w:lineRule="auto"/>
-        <w:ind w:left="567" w:right="119"/>
-        <w:rPr>
-          <w:sz w:val="20"/>
-          <w:szCs w:val="24"/>
-        </w:rPr>
-      </w:pPr>
-      <w:r>
-        <w:rPr>
-          <w:sz w:val="20"/>
-          <w:szCs w:val="24"/>
-        </w:rPr>
-        <w:t>quantiles (less interpretable than isochrones)</w:t>
-      </w:r>
-    </w:p>
-    <w:p>
-      <w:pPr>
-        <w:pStyle w:val="ListParagraph"/>
-        <w:numPr>
-          <w:ilvl w:val="1"/>
-          <w:numId w:val="25"/>
-        </w:numPr>
-        <w:spacing w:line="276" w:lineRule="auto"/>
-        <w:ind w:left="567" w:right="119"/>
-        <w:rPr>
-          <w:sz w:val="20"/>
-          <w:szCs w:val="24"/>
-        </w:rPr>
-      </w:pPr>
-      <w:r>
-        <w:rPr>
-          <w:sz w:val="20"/>
-          <w:szCs w:val="24"/>
-        </w:rPr>
-        <w:lastRenderedPageBreak/>
-        <w:t>isochrones (most interpretable)</w:t>
-      </w:r>
-    </w:p>
-    <w:p>
-      <w:pPr>
-        <w:spacing w:line="276" w:lineRule="auto"/>
-        <w:ind w:right="119"/>
-        <w:rPr>
-          <w:sz w:val="20"/>
-          <w:szCs w:val="24"/>
-        </w:rPr>
-      </w:pPr>
-    </w:p>
-    <w:p>
-      <w:pPr>
-        <w:spacing w:line="276" w:lineRule="auto"/>
-        <w:ind w:right="119"/>
-        <w:rPr>
-          <w:sz w:val="20"/>
-          <w:szCs w:val="24"/>
-        </w:rPr>
-      </w:pPr>
-      <w:r>
-        <w:rPr>
-          <w:sz w:val="20"/>
-          <w:szCs w:val="24"/>
-        </w:rPr>
-        <w:t xml:space="preserve">1) only raw scoring requires some basic mathematical intuition. Since we want a final accessibility score to be between 0 and 1, with most accessible areas having scores close to 1, we can take the inverse of the specific travel time from the travel time matrix. </w:t>
-      </w:r>
-    </w:p>
-    <w:p>
-      <w:pPr>
-        <w:spacing w:line="276" w:lineRule="auto"/>
-        <w:ind w:right="119"/>
-        <w:rPr>
-          <w:sz w:val="20"/>
-          <w:szCs w:val="24"/>
-        </w:rPr>
-      </w:pPr>
-      <w:r>
-        <w:rPr>
-          <w:sz w:val="20"/>
-          <w:szCs w:val="24"/>
-        </w:rPr>
-        <w:t>- Smallest travel times will have the greatest values. Normalization was then done to fit all scores to the 0-1 range.</w:t>
-      </w:r>
-    </w:p>
-    <w:p>
-      <w:pPr>
-        <w:spacing w:line="276" w:lineRule="auto"/>
-        <w:ind w:right="119"/>
-        <w:rPr>
-          <w:sz w:val="20"/>
-          <w:szCs w:val="24"/>
-        </w:rPr>
-      </w:pPr>
-      <w:r>
-        <w:rPr>
-          <w:sz w:val="20"/>
-          <w:szCs w:val="24"/>
-        </w:rPr>
-        <w:t xml:space="preserve">- since we also want to account for the average uncertainty in transit time (standard deviation of the average trip time), we chose to add 2 standard deviations to the average trip. This effectively generates a best trip worst case scenario </w:t>
-      </w:r>
-      <w:proofErr w:type="gramStart"/>
-      <w:r>
-        <w:rPr>
-          <w:sz w:val="20"/>
-          <w:szCs w:val="24"/>
-        </w:rPr>
-        <w:t>similar to</w:t>
-      </w:r>
-      <w:proofErr w:type="gramEnd"/>
-      <w:r>
-        <w:rPr>
-          <w:sz w:val="20"/>
-          <w:szCs w:val="24"/>
-        </w:rPr>
-        <w:t xml:space="preserve"> real world situations where individuals may opt for the best possible trip, but often the actual trip length will be greater than what is expected.</w:t>
-      </w:r>
-    </w:p>
-    <w:p>
-      <w:pPr>
-        <w:spacing w:line="276" w:lineRule="auto"/>
-        <w:ind w:right="119"/>
-        <w:rPr>
-          <w:sz w:val="20"/>
-          <w:szCs w:val="24"/>
-        </w:rPr>
-      </w:pPr>
-      <w:r>
-        <w:rPr>
-          <w:sz w:val="20"/>
-          <w:szCs w:val="24"/>
-        </w:rPr>
-        <w:t>- (insert equations and notation for this calculation)</w:t>
-      </w:r>
-    </w:p>
-    <w:p>
-      <w:pPr>
-        <w:spacing w:line="276" w:lineRule="auto"/>
-        <w:ind w:right="119"/>
-        <w:rPr>
-          <w:sz w:val="20"/>
-          <w:szCs w:val="24"/>
-        </w:rPr>
-      </w:pPr>
-    </w:p>
-    <w:p>
-      <w:pPr>
-        <w:spacing w:line="276" w:lineRule="auto"/>
-        <w:ind w:right="119"/>
-        <w:rPr>
-          <w:sz w:val="20"/>
-          <w:szCs w:val="24"/>
-        </w:rPr>
-      </w:pPr>
-      <w:r>
-        <w:rPr>
-          <w:sz w:val="20"/>
-          <w:szCs w:val="24"/>
-        </w:rPr>
-        <w:t>2) quantiles prove advantageous if looking to uniformly spread accessibility scores. It’s more interpretable in a sense that we can directly see the accessibility percentile of a particular region, however many areas with similar scores will become spread across larger percentile ranges. (show example in discussion / map of raw scores vs map of percentiles)</w:t>
-      </w:r>
-    </w:p>
-    <w:p>
-      <w:pPr>
-        <w:spacing w:line="276" w:lineRule="auto"/>
-        <w:ind w:right="119"/>
-        <w:rPr>
-          <w:sz w:val="20"/>
-          <w:szCs w:val="24"/>
-        </w:rPr>
-      </w:pPr>
-    </w:p>
-    <w:p>
-      <w:pPr>
-        <w:spacing w:line="276" w:lineRule="auto"/>
-        <w:ind w:right="119"/>
-        <w:rPr>
-          <w:sz w:val="20"/>
-          <w:szCs w:val="24"/>
-        </w:rPr>
-      </w:pPr>
-      <w:r>
-        <w:rPr>
-          <w:sz w:val="20"/>
-          <w:szCs w:val="24"/>
-        </w:rPr>
-        <w:t>3)  isochrones involved simply grouping the nearest destination travel times for each block into a time group ranging from 15 minutes and under, to 90 minutes and over.</w:t>
-      </w:r>
-    </w:p>
-    <w:p>
-      <w:pPr>
-        <w:spacing w:line="276" w:lineRule="auto"/>
-        <w:ind w:right="119"/>
-        <w:rPr>
-          <w:sz w:val="20"/>
-          <w:szCs w:val="24"/>
-        </w:rPr>
-      </w:pPr>
-    </w:p>
-    <w:p>
-      <w:pPr>
-        <w:pStyle w:val="ListParagraph"/>
-        <w:numPr>
-          <w:ilvl w:val="0"/>
-          <w:numId w:val="22"/>
-        </w:numPr>
-        <w:spacing w:after="240" w:line="276" w:lineRule="auto"/>
-        <w:ind w:right="119"/>
-        <w:rPr>
-          <w:sz w:val="20"/>
-          <w:szCs w:val="24"/>
-        </w:rPr>
-      </w:pPr>
-      <w:r>
-        <w:rPr>
-          <w:sz w:val="20"/>
-          <w:szCs w:val="24"/>
-        </w:rPr>
-        <w:t>Nearest 1, 2, 3, accessible destinations were considered in the scoring. All accessible destinations were also visualized but generally yields the best average accessibility across a city however it also provides less information about transit network isolated communities.</w:t>
-      </w:r>
+          <w:sz w:val="20"/>
+          <w:szCs w:val="24"/>
+        </w:rPr>
+      </w:pPr>
     </w:p>
     <w:p>
       <w:pPr>
@@ -1937,17 +2340,7 @@
           <w:szCs w:val="20"/>
           <w:lang w:val="en-CA" w:eastAsia="zh-CN"/>
         </w:rPr>
-        <w:t xml:space="preserve">: Place Search, Place Details, Place Photos, Place Autocomplete and </w:t>
-      </w:r>
-      <w:r>
-        <w:rPr>
-          <w:rFonts w:ascii="Times New Roman" w:eastAsia="Times New Roman" w:hAnsi="Times New Roman" w:cs="Times New Roman"/>
-          <w:color w:val="000000"/>
-          <w:sz w:val="20"/>
-          <w:szCs w:val="20"/>
-          <w:lang w:val="en-CA" w:eastAsia="zh-CN"/>
-        </w:rPr>
-        <w:t>Query Autocomplete.</w:t>
+        <w:t>: Place Search, Place Details, Place Photos, Place Autocomplete and Query Autocomplete.</w:t>
       </w:r>
       <w:r>
         <w:rPr>
@@ -3070,7 +3463,6 @@
           <w:bdr w:val="none" w:sz="0" w:space="0" w:color="auto" w:frame="1"/>
           <w:lang w:val="en-CA" w:eastAsia="zh-CN"/>
         </w:rPr>
-        <w:lastRenderedPageBreak/>
         <w:fldChar w:fldCharType="begin"/>
       </w:r>
       <w:r>
@@ -3282,49 +3674,7 @@
           <w:szCs w:val="20"/>
           <w:lang w:val="en-CA" w:eastAsia="zh-CN"/>
         </w:rPr>
-        <w:t xml:space="preserve"> more than half of the information was not available using Google place API. With further investigation on reasons behind the missing values, it leads to 2 conclusions. First, Covid restriction, due to BC health regularisations, majority of theaters were closed or with reduced operational hours, thus some business hour information </w:t>
-      </w:r>
-      <w:proofErr w:type="gramStart"/>
-      <w:r>
-        <w:rPr>
-          <w:rFonts w:ascii="Times New Roman" w:eastAsia="Times New Roman" w:hAnsi="Times New Roman" w:cs="Times New Roman"/>
-          <w:color w:val="000000"/>
-          <w:sz w:val="20"/>
-          <w:szCs w:val="20"/>
-          <w:lang w:val="en-CA" w:eastAsia="zh-CN"/>
-        </w:rPr>
-        <w:t>were</w:t>
-      </w:r>
-      <w:proofErr w:type="gramEnd"/>
-      <w:r>
-        <w:rPr>
-          <w:rFonts w:ascii="Times New Roman" w:eastAsia="Times New Roman" w:hAnsi="Times New Roman" w:cs="Times New Roman"/>
-          <w:color w:val="000000"/>
-          <w:sz w:val="20"/>
-          <w:szCs w:val="20"/>
-          <w:lang w:val="en-CA" w:eastAsia="zh-CN"/>
-        </w:rPr>
-        <w:t xml:space="preserve"> </w:t>
-      </w:r>
-      <w:r>
-        <w:rPr>
-          <w:rFonts w:ascii="Times New Roman" w:eastAsia="Times New Roman" w:hAnsi="Times New Roman" w:cs="Times New Roman"/>
-          <w:color w:val="000000"/>
-          <w:sz w:val="20"/>
-          <w:szCs w:val="20"/>
-          <w:lang w:val="en-CA" w:eastAsia="zh-CN"/>
-        </w:rPr>
-        <w:t>simply</w:t>
-      </w:r>
-      <w:r>
-        <w:rPr>
-          <w:rFonts w:ascii="Times New Roman" w:eastAsia="Times New Roman" w:hAnsi="Times New Roman" w:cs="Times New Roman"/>
-          <w:color w:val="000000"/>
-          <w:sz w:val="20"/>
-          <w:szCs w:val="20"/>
-          <w:lang w:val="en-CA" w:eastAsia="zh-CN"/>
-        </w:rPr>
-        <w:t xml:space="preserve"> labelled “</w:t>
+        <w:t xml:space="preserve"> more than half of the information was not available using Google place API. With further investigation on reasons behind the missing values, it leads to 2 conclusions. First, Covid restriction, due to BC health regularisations, majority of theaters were closed or with reduced operational hours, thus some business hour information were simply labelled “</w:t>
       </w:r>
       <w:r>
         <w:rPr>
@@ -5238,7 +5588,7 @@
         </w:rPr>
         <w:t xml:space="preserve">performance </w:t>
       </w:r>
-      <w:commentRangeStart w:id="1"/>
+      <w:commentRangeStart w:id="4"/>
       <w:r>
         <w:rPr>
           <w:sz w:val="20"/>
@@ -5253,16 +5603,16 @@
         </w:rPr>
         <w:t xml:space="preserve"> 10x. </w:t>
       </w:r>
-      <w:commentRangeEnd w:id="1"/>
+      <w:commentRangeEnd w:id="4"/>
       <w:r>
         <w:rPr>
           <w:rStyle w:val="CommentReference"/>
           <w:sz w:val="20"/>
           <w:szCs w:val="20"/>
         </w:rPr>
-        <w:commentReference w:id="1"/>
-      </w:r>
-      <w:commentRangeStart w:id="2"/>
+        <w:commentReference w:id="4"/>
+      </w:r>
+      <w:commentRangeStart w:id="5"/>
       <w:r>
         <w:rPr>
           <w:sz w:val="20"/>
@@ -5298,14 +5648,14 @@
         </w:rPr>
         <w:t xml:space="preserve">in the creation of the dashboard. </w:t>
       </w:r>
-      <w:commentRangeEnd w:id="2"/>
+      <w:commentRangeEnd w:id="5"/>
       <w:r>
         <w:rPr>
           <w:rStyle w:val="CommentReference"/>
           <w:sz w:val="20"/>
           <w:szCs w:val="20"/>
         </w:rPr>
-        <w:commentReference w:id="2"/>
+        <w:commentReference w:id="5"/>
       </w:r>
     </w:p>
     <w:p>
@@ -5317,7 +5667,7 @@
           <w:szCs w:val="20"/>
         </w:rPr>
       </w:pPr>
-      <w:commentRangeStart w:id="3"/>
+      <w:commentRangeStart w:id="6"/>
       <w:r>
         <w:rPr>
           <w:sz w:val="20"/>
@@ -5452,7 +5802,15 @@
           <w:sz w:val="20"/>
           <w:szCs w:val="20"/>
         </w:rPr>
-        <w:t xml:space="preserve"> 4 parameters</w:t>
+        <w:t xml:space="preserve"> 4 </w:t>
+      </w:r>
+      <w:r>
+        <w:rPr>
+          <w:sz w:val="20"/>
+          <w:szCs w:val="20"/>
+        </w:rPr>
+        <w:lastRenderedPageBreak/>
+        <w:t>parameters</w:t>
       </w:r>
       <w:r>
         <w:rPr>
@@ -5940,7 +6298,6 @@
           <w:sz w:val="20"/>
           <w:szCs w:val="20"/>
         </w:rPr>
-        <w:lastRenderedPageBreak/>
         <w:t xml:space="preserve">dashboard </w:t>
       </w:r>
       <w:r>
@@ -5978,12 +6335,12 @@
         </w:rPr>
         <w:t>.</w:t>
       </w:r>
-      <w:commentRangeEnd w:id="3"/>
+      <w:commentRangeEnd w:id="6"/>
       <w:r>
         <w:rPr>
           <w:rStyle w:val="CommentReference"/>
         </w:rPr>
-        <w:commentReference w:id="3"/>
+        <w:commentReference w:id="6"/>
       </w:r>
     </w:p>
     <w:p>
@@ -6034,19 +6391,8 @@
           <w:sz w:val="24"/>
           <w:szCs w:val="32"/>
         </w:rPr>
-        <w:t xml:space="preserve">     </w:t>
-      </w:r>
-      <w:proofErr w:type="gramStart"/>
-      <w:r>
-        <w:rPr>
-          <w:b/>
-          <w:bCs/>
-          <w:sz w:val="24"/>
-          <w:szCs w:val="32"/>
-        </w:rPr>
-        <w:t>DISCUSSION</w:t>
-      </w:r>
-      <w:proofErr w:type="gramEnd"/>
+        <w:t xml:space="preserve">     DISCUSSION</w:t>
+      </w:r>
     </w:p>
     <w:p>
       <w:pPr>
@@ -6301,15 +6647,7 @@
       </w:r>
       <w:proofErr w:type="spellEnd"/>
       <w:r>
-        <w:t xml:space="preserve">, Carlos </w:t>
-      </w:r>
-      <w:proofErr w:type="spellStart"/>
-      <w:r>
-        <w:t>Kaue</w:t>
-      </w:r>
-      <w:proofErr w:type="spellEnd"/>
-      <w:r>
-        <w:t xml:space="preserve"> Vieira Braga, and Matthew Wigginton Conway. 2021. “r5r: Rapid Realistic Routing on Multimodal Transport Networks with R5 in R.” Findings, March. </w:t>
+        <w:t xml:space="preserve">, Carlos Kaue Vieira Braga, and Matthew Wigginton Conway. 2021. “r5r: Rapid Realistic Routing on Multimodal Transport Networks with R5 in R.” Findings, March. </w:t>
       </w:r>
       <w:hyperlink r:id="rId20" w:history="1">
         <w:r>
@@ -6347,7 +6685,10 @@
         <w:ind w:left="454" w:hanging="454"/>
       </w:pPr>
       <w:r>
-        <w:t xml:space="preserve">Sallis, J.F., Frank, L.D., Saelens, B.E., Kraft, M.K., 2004. Active transportation and physical activity: opportunities for collaboration on transportation and public health research. Transport Res. A – Pol. 38, 249–268., </w:t>
+        <w:t xml:space="preserve">Sallis, J.F., Frank, L.D., Saelens, B.E., Kraft, M.K., 2004. Active transportation and physical activity: opportunities for collaboration on transportation </w:t>
+      </w:r>
+      <w:r>
+        <w:t xml:space="preserve">and public health research. Transport Res. A – Pol. 38, 249–268., </w:t>
       </w:r>
     </w:p>
     <w:p>
@@ -6394,8 +6735,8 @@
 </file>
 
 <file path=word/comments.xml><?xml version="1.0" encoding="utf-8"?>
-<w:comments xmlns:wpc="http://schemas.microsoft.com/office/word/2010/wordprocessingCanvas" xmlns:cx="http://schemas.microsoft.com/office/drawing/2014/chartex" xmlns:cx1="http://schemas.microsoft.com/office/drawing/2015/9/8/chartex" xmlns:cx2="http://schemas.microsoft.com/office/drawing/2015/10/21/chartex" xmlns:cx3="http://schemas.microsoft.com/office/drawing/2016/5/9/chartex" xmlns:cx4="http://schemas.microsoft.com/office/drawing/2016/5/10/chartex" xmlns:cx5="http://schemas.microsoft.com/office/drawing/2016/5/11/chartex" xmlns:cx6="http://schemas.microsoft.com/office/drawing/2016/5/12/chartex" xmlns:cx7="http://schemas.microsoft.com/office/drawing/2016/5/13/chartex" xmlns:cx8="http://schemas.microsoft.com/office/drawing/2016/5/14/chartex" xmlns:mc="http://schemas.openxmlformats.org/markup-compatibility/2006" xmlns:aink="http://schemas.microsoft.com/office/drawing/2016/ink" xmlns:am3d="http://schemas.microsoft.com/office/drawing/2017/model3d" xmlns:o="urn:schemas-microsoft-com:office:office" xmlns:r="http://schemas.openxmlformats.org/officeDocument/2006/relationships" xmlns:m="http://schemas.openxmlformats.org/officeDocument/2006/math" xmlns:v="urn:schemas-microsoft-com:vml" xmlns:wp14="http://schemas.microsoft.com/office/word/2010/wordprocessingDrawing" xmlns:wp="http://schemas.openxmlformats.org/drawingml/2006/wordprocessingDrawing" xmlns:w10="urn:schemas-microsoft-com:office:word" xmlns:w="http://schemas.openxmlformats.org/wordprocessingml/2006/main" xmlns:w14="http://schemas.microsoft.com/office/word/2010/wordml" xmlns:w15="http://schemas.microsoft.com/office/word/2012/wordml" xmlns:w16cex="http://schemas.microsoft.com/office/word/2018/wordml/cex" xmlns:w16cid="http://schemas.microsoft.com/office/word/2016/wordml/cid" xmlns:w16="http://schemas.microsoft.com/office/word/2018/wordml" xmlns:w16se="http://schemas.microsoft.com/office/word/2015/wordml/symex" xmlns:wpg="http://schemas.microsoft.com/office/word/2010/wordprocessingGroup" xmlns:wpi="http://schemas.microsoft.com/office/word/2010/wordprocessingInk" xmlns:wne="http://schemas.microsoft.com/office/word/2006/wordml" xmlns:wps="http://schemas.microsoft.com/office/word/2010/wordprocessingShape" mc:Ignorable="w14 w15 w16se w16cid w16 w16cex wp14">
-  <w:comment w:id="0" w:author="Luka" w:date="2021-06-11T10:56:00Z" w:initials="L">
+<w:comments xmlns:wpc="http://schemas.microsoft.com/office/word/2010/wordprocessingCanvas" xmlns:cx="http://schemas.microsoft.com/office/drawing/2014/chartex" xmlns:cx1="http://schemas.microsoft.com/office/drawing/2015/9/8/chartex" xmlns:cx2="http://schemas.microsoft.com/office/drawing/2015/10/21/chartex" xmlns:cx3="http://schemas.microsoft.com/office/drawing/2016/5/9/chartex" xmlns:cx4="http://schemas.microsoft.com/office/drawing/2016/5/10/chartex" xmlns:cx5="http://schemas.microsoft.com/office/drawing/2016/5/11/chartex" xmlns:cx6="http://schemas.microsoft.com/office/drawing/2016/5/12/chartex" xmlns:cx7="http://schemas.microsoft.com/office/drawing/2016/5/13/chartex" xmlns:cx8="http://schemas.microsoft.com/office/drawing/2016/5/14/chartex" xmlns:mc="http://schemas.openxmlformats.org/markup-compatibility/2006" xmlns:aink="http://schemas.microsoft.com/office/drawing/2016/ink" xmlns:am3d="http://schemas.microsoft.com/office/drawing/2017/model3d" xmlns:o="urn:schemas-microsoft-com:office:office" xmlns:r="http://schemas.openxmlformats.org/officeDocument/2006/relationships" xmlns:m="http://schemas.openxmlformats.org/officeDocument/2006/math" xmlns:v="urn:schemas-microsoft-com:vml" xmlns:wp14="http://schemas.microsoft.com/office/word/2010/wordprocessingDrawing" xmlns:wp="http://schemas.openxmlformats.org/drawingml/2006/wordprocessingDrawing" xmlns:w10="urn:schemas-microsoft-com:office:word" xmlns:w="http://schemas.openxmlformats.org/wordprocessingml/2006/main" xmlns:w14="http://schemas.microsoft.com/office/word/2010/wordml" xmlns:w15="http://schemas.microsoft.com/office/word/2012/wordml" xmlns:w16cex="http://schemas.microsoft.com/office/word/2018/wordml/cex" xmlns:w16cid="http://schemas.microsoft.com/office/word/2016/wordml/cid" xmlns:w16="http://schemas.microsoft.com/office/word/2018/wordml" xmlns:w16sdtdh="http://schemas.microsoft.com/office/word/2020/wordml/sdtdatahash" xmlns:w16se="http://schemas.microsoft.com/office/word/2015/wordml/symex" xmlns:wpg="http://schemas.microsoft.com/office/word/2010/wordprocessingGroup" xmlns:wpi="http://schemas.microsoft.com/office/word/2010/wordprocessingInk" xmlns:wne="http://schemas.microsoft.com/office/word/2006/wordml" xmlns:wps="http://schemas.microsoft.com/office/word/2010/wordprocessingShape" mc:Ignorable="w14 w15 w16se w16cid w16 w16cex w16sdtdh wp14">
+  <w:comment w:id="1" w:author="Luka" w:date="2021-06-11T10:56:00Z" w:initials="L">
     <w:p>
       <w:pPr>
         <w:pStyle w:val="CommentText"/>
@@ -6411,7 +6752,7 @@
       </w:r>
     </w:p>
   </w:comment>
-  <w:comment w:id="1" w:author="Luka" w:date="2021-06-11T10:54:00Z" w:initials="L">
+  <w:comment w:id="3" w:author="Luka" w:date="2021-06-12T21:39:00Z" w:initials="L">
     <w:p>
       <w:pPr>
         <w:pStyle w:val="CommentText"/>
@@ -6423,11 +6764,11 @@
         <w:annotationRef/>
       </w:r>
       <w:r>
-        <w:t>Was an experiment done/data collected to get this statistic?</w:t>
+        <w:t>Figure/latex eq.</w:t>
       </w:r>
     </w:p>
   </w:comment>
-  <w:comment w:id="2" w:author="Luka" w:date="2021-06-11T10:55:00Z" w:initials="L">
+  <w:comment w:id="4" w:author="Luka" w:date="2021-06-11T10:54:00Z" w:initials="L">
     <w:p>
       <w:pPr>
         <w:pStyle w:val="CommentText"/>
@@ -6439,11 +6780,27 @@
         <w:annotationRef/>
       </w:r>
       <w:r>
-        <w:t>For discussion more than methods perhaps?</w:t>
+        <w:t>Was an experiment done/data collected to get this statistic?</w:t>
       </w:r>
     </w:p>
   </w:comment>
-  <w:comment w:id="3" w:author="Luka" w:date="2021-06-11T10:56:00Z" w:initials="L">
+  <w:comment w:id="5" w:author="Luka" w:date="2021-06-11T10:55:00Z" w:initials="L">
+    <w:p>
+      <w:pPr>
+        <w:pStyle w:val="CommentText"/>
+      </w:pPr>
+      <w:r>
+        <w:rPr>
+          <w:rStyle w:val="CommentReference"/>
+        </w:rPr>
+        <w:annotationRef/>
+      </w:r>
+      <w:r>
+        <w:t>For discussion more than methods perhaps?</w:t>
+      </w:r>
+    </w:p>
+  </w:comment>
+  <w:comment w:id="6" w:author="Luka" w:date="2021-06-11T10:56:00Z" w:initials="L">
     <w:p>
       <w:pPr>
         <w:pStyle w:val="CommentText"/>
@@ -6463,8 +6820,9 @@
 </file>
 
 <file path=word/commentsExtended.xml><?xml version="1.0" encoding="utf-8"?>
-<w15:commentsEx xmlns:wpc="http://schemas.microsoft.com/office/word/2010/wordprocessingCanvas" xmlns:cx="http://schemas.microsoft.com/office/drawing/2014/chartex" xmlns:cx1="http://schemas.microsoft.com/office/drawing/2015/9/8/chartex" xmlns:cx2="http://schemas.microsoft.com/office/drawing/2015/10/21/chartex" xmlns:cx3="http://schemas.microsoft.com/office/drawing/2016/5/9/chartex" xmlns:cx4="http://schemas.microsoft.com/office/drawing/2016/5/10/chartex" xmlns:cx5="http://schemas.microsoft.com/office/drawing/2016/5/11/chartex" xmlns:cx6="http://schemas.microsoft.com/office/drawing/2016/5/12/chartex" xmlns:cx7="http://schemas.microsoft.com/office/drawing/2016/5/13/chartex" xmlns:cx8="http://schemas.microsoft.com/office/drawing/2016/5/14/chartex" xmlns:mc="http://schemas.openxmlformats.org/markup-compatibility/2006" xmlns:aink="http://schemas.microsoft.com/office/drawing/2016/ink" xmlns:am3d="http://schemas.microsoft.com/office/drawing/2017/model3d" xmlns:o="urn:schemas-microsoft-com:office:office" xmlns:r="http://schemas.openxmlformats.org/officeDocument/2006/relationships" xmlns:m="http://schemas.openxmlformats.org/officeDocument/2006/math" xmlns:v="urn:schemas-microsoft-com:vml" xmlns:wp14="http://schemas.microsoft.com/office/word/2010/wordprocessingDrawing" xmlns:wp="http://schemas.openxmlformats.org/drawingml/2006/wordprocessingDrawing" xmlns:w10="urn:schemas-microsoft-com:office:word" xmlns:w="http://schemas.openxmlformats.org/wordprocessingml/2006/main" xmlns:w14="http://schemas.microsoft.com/office/word/2010/wordml" xmlns:w15="http://schemas.microsoft.com/office/word/2012/wordml" xmlns:w16cex="http://schemas.microsoft.com/office/word/2018/wordml/cex" xmlns:w16cid="http://schemas.microsoft.com/office/word/2016/wordml/cid" xmlns:w16="http://schemas.microsoft.com/office/word/2018/wordml" xmlns:w16se="http://schemas.microsoft.com/office/word/2015/wordml/symex" xmlns:wpg="http://schemas.microsoft.com/office/word/2010/wordprocessingGroup" xmlns:wpi="http://schemas.microsoft.com/office/word/2010/wordprocessingInk" xmlns:wne="http://schemas.microsoft.com/office/word/2006/wordml" xmlns:wps="http://schemas.microsoft.com/office/word/2010/wordprocessingShape" mc:Ignorable="w14 w15 w16se w16cid w16 w16cex wp14">
+<w15:commentsEx xmlns:wpc="http://schemas.microsoft.com/office/word/2010/wordprocessingCanvas" xmlns:cx="http://schemas.microsoft.com/office/drawing/2014/chartex" xmlns:cx1="http://schemas.microsoft.com/office/drawing/2015/9/8/chartex" xmlns:cx2="http://schemas.microsoft.com/office/drawing/2015/10/21/chartex" xmlns:cx3="http://schemas.microsoft.com/office/drawing/2016/5/9/chartex" xmlns:cx4="http://schemas.microsoft.com/office/drawing/2016/5/10/chartex" xmlns:cx5="http://schemas.microsoft.com/office/drawing/2016/5/11/chartex" xmlns:cx6="http://schemas.microsoft.com/office/drawing/2016/5/12/chartex" xmlns:cx7="http://schemas.microsoft.com/office/drawing/2016/5/13/chartex" xmlns:cx8="http://schemas.microsoft.com/office/drawing/2016/5/14/chartex" xmlns:mc="http://schemas.openxmlformats.org/markup-compatibility/2006" xmlns:aink="http://schemas.microsoft.com/office/drawing/2016/ink" xmlns:am3d="http://schemas.microsoft.com/office/drawing/2017/model3d" xmlns:o="urn:schemas-microsoft-com:office:office" xmlns:r="http://schemas.openxmlformats.org/officeDocument/2006/relationships" xmlns:m="http://schemas.openxmlformats.org/officeDocument/2006/math" xmlns:v="urn:schemas-microsoft-com:vml" xmlns:wp14="http://schemas.microsoft.com/office/word/2010/wordprocessingDrawing" xmlns:wp="http://schemas.openxmlformats.org/drawingml/2006/wordprocessingDrawing" xmlns:w10="urn:schemas-microsoft-com:office:word" xmlns:w="http://schemas.openxmlformats.org/wordprocessingml/2006/main" xmlns:w14="http://schemas.microsoft.com/office/word/2010/wordml" xmlns:w15="http://schemas.microsoft.com/office/word/2012/wordml" xmlns:w16cex="http://schemas.microsoft.com/office/word/2018/wordml/cex" xmlns:w16cid="http://schemas.microsoft.com/office/word/2016/wordml/cid" xmlns:w16="http://schemas.microsoft.com/office/word/2018/wordml" xmlns:w16sdtdh="http://schemas.microsoft.com/office/word/2020/wordml/sdtdatahash" xmlns:w16se="http://schemas.microsoft.com/office/word/2015/wordml/symex" xmlns:wpg="http://schemas.microsoft.com/office/word/2010/wordprocessingGroup" xmlns:wpi="http://schemas.microsoft.com/office/word/2010/wordprocessingInk" xmlns:wne="http://schemas.microsoft.com/office/word/2006/wordml" xmlns:wps="http://schemas.microsoft.com/office/word/2010/wordprocessingShape" mc:Ignorable="w14 w15 w16se w16cid w16 w16cex w16sdtdh wp14">
   <w15:commentEx w15:paraId="31AA6665" w15:done="0"/>
+  <w15:commentEx w15:paraId="22027727" w15:done="0"/>
   <w15:commentEx w15:paraId="7E6131BD" w15:done="0"/>
   <w15:commentEx w15:paraId="61403484" w15:done="0"/>
   <w15:commentEx w15:paraId="6CA4FD28" w15:done="0"/>
@@ -6472,8 +6830,9 @@
 </file>
 
 <file path=word/commentsExtensible.xml><?xml version="1.0" encoding="utf-8"?>
-<w16cex:commentsExtensible xmlns:wpc="http://schemas.microsoft.com/office/word/2010/wordprocessingCanvas" xmlns:cx="http://schemas.microsoft.com/office/drawing/2014/chartex" xmlns:cx1="http://schemas.microsoft.com/office/drawing/2015/9/8/chartex" xmlns:cx2="http://schemas.microsoft.com/office/drawing/2015/10/21/chartex" xmlns:cx3="http://schemas.microsoft.com/office/drawing/2016/5/9/chartex" xmlns:cx4="http://schemas.microsoft.com/office/drawing/2016/5/10/chartex" xmlns:cx5="http://schemas.microsoft.com/office/drawing/2016/5/11/chartex" xmlns:cx6="http://schemas.microsoft.com/office/drawing/2016/5/12/chartex" xmlns:cx7="http://schemas.microsoft.com/office/drawing/2016/5/13/chartex" xmlns:cx8="http://schemas.microsoft.com/office/drawing/2016/5/14/chartex" xmlns:mc="http://schemas.openxmlformats.org/markup-compatibility/2006" xmlns:aink="http://schemas.microsoft.com/office/drawing/2016/ink" xmlns:am3d="http://schemas.microsoft.com/office/drawing/2017/model3d" xmlns:o="urn:schemas-microsoft-com:office:office" xmlns:r="http://schemas.openxmlformats.org/officeDocument/2006/relationships" xmlns:m="http://schemas.openxmlformats.org/officeDocument/2006/math" xmlns:v="urn:schemas-microsoft-com:vml" xmlns:wp14="http://schemas.microsoft.com/office/word/2010/wordprocessingDrawing" xmlns:wp="http://schemas.openxmlformats.org/drawingml/2006/wordprocessingDrawing" xmlns:w10="urn:schemas-microsoft-com:office:word" xmlns:w="http://schemas.openxmlformats.org/wordprocessingml/2006/main" xmlns:w14="http://schemas.microsoft.com/office/word/2010/wordml" xmlns:w15="http://schemas.microsoft.com/office/word/2012/wordml" xmlns:w16cex="http://schemas.microsoft.com/office/word/2018/wordml/cex" xmlns:w16cid="http://schemas.microsoft.com/office/word/2016/wordml/cid" xmlns:w16="http://schemas.microsoft.com/office/word/2018/wordml" xmlns:w16se="http://schemas.microsoft.com/office/word/2015/wordml/symex" xmlns:wpg="http://schemas.microsoft.com/office/word/2010/wordprocessingGroup" xmlns:wpi="http://schemas.microsoft.com/office/word/2010/wordprocessingInk" xmlns:wne="http://schemas.microsoft.com/office/word/2006/wordml" xmlns:wps="http://schemas.microsoft.com/office/word/2010/wordprocessingShape" mc:Ignorable="w14 w15 w16se w16cid w16 w16cex wp14">
+<w16cex:commentsExtensible xmlns:wpc="http://schemas.microsoft.com/office/word/2010/wordprocessingCanvas" xmlns:cx="http://schemas.microsoft.com/office/drawing/2014/chartex" xmlns:cx1="http://schemas.microsoft.com/office/drawing/2015/9/8/chartex" xmlns:cx2="http://schemas.microsoft.com/office/drawing/2015/10/21/chartex" xmlns:cx3="http://schemas.microsoft.com/office/drawing/2016/5/9/chartex" xmlns:cx4="http://schemas.microsoft.com/office/drawing/2016/5/10/chartex" xmlns:cx5="http://schemas.microsoft.com/office/drawing/2016/5/11/chartex" xmlns:cx6="http://schemas.microsoft.com/office/drawing/2016/5/12/chartex" xmlns:cx7="http://schemas.microsoft.com/office/drawing/2016/5/13/chartex" xmlns:cx8="http://schemas.microsoft.com/office/drawing/2016/5/14/chartex" xmlns:mc="http://schemas.openxmlformats.org/markup-compatibility/2006" xmlns:aink="http://schemas.microsoft.com/office/drawing/2016/ink" xmlns:am3d="http://schemas.microsoft.com/office/drawing/2017/model3d" xmlns:o="urn:schemas-microsoft-com:office:office" xmlns:r="http://schemas.openxmlformats.org/officeDocument/2006/relationships" xmlns:m="http://schemas.openxmlformats.org/officeDocument/2006/math" xmlns:v="urn:schemas-microsoft-com:vml" xmlns:wp14="http://schemas.microsoft.com/office/word/2010/wordprocessingDrawing" xmlns:wp="http://schemas.openxmlformats.org/drawingml/2006/wordprocessingDrawing" xmlns:w10="urn:schemas-microsoft-com:office:word" xmlns:w="http://schemas.openxmlformats.org/wordprocessingml/2006/main" xmlns:w14="http://schemas.microsoft.com/office/word/2010/wordml" xmlns:w15="http://schemas.microsoft.com/office/word/2012/wordml" xmlns:w16cex="http://schemas.microsoft.com/office/word/2018/wordml/cex" xmlns:w16cid="http://schemas.microsoft.com/office/word/2016/wordml/cid" xmlns:w16="http://schemas.microsoft.com/office/word/2018/wordml" xmlns:w16sdtdh="http://schemas.microsoft.com/office/word/2020/wordml/sdtdatahash" xmlns:w16se="http://schemas.microsoft.com/office/word/2015/wordml/symex" xmlns:wpg="http://schemas.microsoft.com/office/word/2010/wordprocessingGroup" xmlns:wpi="http://schemas.microsoft.com/office/word/2010/wordprocessingInk" xmlns:wne="http://schemas.microsoft.com/office/word/2006/wordml" xmlns:wps="http://schemas.microsoft.com/office/word/2010/wordprocessingShape" mc:Ignorable="w14 w15 w16se w16cid w16 w16cex w16sdtdh wp14">
   <w16cex:commentExtensible w16cex:durableId="246DBFF8" w16cex:dateUtc="2021-06-11T17:56:00Z"/>
+  <w16cex:commentExtensible w16cex:durableId="246FA7FB" w16cex:dateUtc="2021-06-13T04:39:00Z"/>
   <w16cex:commentExtensible w16cex:durableId="246DBF83" w16cex:dateUtc="2021-06-11T17:54:00Z"/>
   <w16cex:commentExtensible w16cex:durableId="246DBFA9" w16cex:dateUtc="2021-06-11T17:55:00Z"/>
   <w16cex:commentExtensible w16cex:durableId="246DBFEC" w16cex:dateUtc="2021-06-11T17:56:00Z"/>
@@ -6481,8 +6840,9 @@
 </file>
 
 <file path=word/commentsIds.xml><?xml version="1.0" encoding="utf-8"?>
-<w16cid:commentsIds xmlns:wpc="http://schemas.microsoft.com/office/word/2010/wordprocessingCanvas" xmlns:cx="http://schemas.microsoft.com/office/drawing/2014/chartex" xmlns:cx1="http://schemas.microsoft.com/office/drawing/2015/9/8/chartex" xmlns:cx2="http://schemas.microsoft.com/office/drawing/2015/10/21/chartex" xmlns:cx3="http://schemas.microsoft.com/office/drawing/2016/5/9/chartex" xmlns:cx4="http://schemas.microsoft.com/office/drawing/2016/5/10/chartex" xmlns:cx5="http://schemas.microsoft.com/office/drawing/2016/5/11/chartex" xmlns:cx6="http://schemas.microsoft.com/office/drawing/2016/5/12/chartex" xmlns:cx7="http://schemas.microsoft.com/office/drawing/2016/5/13/chartex" xmlns:cx8="http://schemas.microsoft.com/office/drawing/2016/5/14/chartex" xmlns:mc="http://schemas.openxmlformats.org/markup-compatibility/2006" xmlns:aink="http://schemas.microsoft.com/office/drawing/2016/ink" xmlns:am3d="http://schemas.microsoft.com/office/drawing/2017/model3d" xmlns:o="urn:schemas-microsoft-com:office:office" xmlns:r="http://schemas.openxmlformats.org/officeDocument/2006/relationships" xmlns:m="http://schemas.openxmlformats.org/officeDocument/2006/math" xmlns:v="urn:schemas-microsoft-com:vml" xmlns:wp14="http://schemas.microsoft.com/office/word/2010/wordprocessingDrawing" xmlns:wp="http://schemas.openxmlformats.org/drawingml/2006/wordprocessingDrawing" xmlns:w10="urn:schemas-microsoft-com:office:word" xmlns:w="http://schemas.openxmlformats.org/wordprocessingml/2006/main" xmlns:w14="http://schemas.microsoft.com/office/word/2010/wordml" xmlns:w15="http://schemas.microsoft.com/office/word/2012/wordml" xmlns:w16cex="http://schemas.microsoft.com/office/word/2018/wordml/cex" xmlns:w16cid="http://schemas.microsoft.com/office/word/2016/wordml/cid" xmlns:w16="http://schemas.microsoft.com/office/word/2018/wordml" xmlns:w16se="http://schemas.microsoft.com/office/word/2015/wordml/symex" xmlns:wpg="http://schemas.microsoft.com/office/word/2010/wordprocessingGroup" xmlns:wpi="http://schemas.microsoft.com/office/word/2010/wordprocessingInk" xmlns:wne="http://schemas.microsoft.com/office/word/2006/wordml" xmlns:wps="http://schemas.microsoft.com/office/word/2010/wordprocessingShape" mc:Ignorable="w14 w15 w16se w16cid w16 w16cex wp14">
+<w16cid:commentsIds xmlns:wpc="http://schemas.microsoft.com/office/word/2010/wordprocessingCanvas" xmlns:cx="http://schemas.microsoft.com/office/drawing/2014/chartex" xmlns:cx1="http://schemas.microsoft.com/office/drawing/2015/9/8/chartex" xmlns:cx2="http://schemas.microsoft.com/office/drawing/2015/10/21/chartex" xmlns:cx3="http://schemas.microsoft.com/office/drawing/2016/5/9/chartex" xmlns:cx4="http://schemas.microsoft.com/office/drawing/2016/5/10/chartex" xmlns:cx5="http://schemas.microsoft.com/office/drawing/2016/5/11/chartex" xmlns:cx6="http://schemas.microsoft.com/office/drawing/2016/5/12/chartex" xmlns:cx7="http://schemas.microsoft.com/office/drawing/2016/5/13/chartex" xmlns:cx8="http://schemas.microsoft.com/office/drawing/2016/5/14/chartex" xmlns:mc="http://schemas.openxmlformats.org/markup-compatibility/2006" xmlns:aink="http://schemas.microsoft.com/office/drawing/2016/ink" xmlns:am3d="http://schemas.microsoft.com/office/drawing/2017/model3d" xmlns:o="urn:schemas-microsoft-com:office:office" xmlns:r="http://schemas.openxmlformats.org/officeDocument/2006/relationships" xmlns:m="http://schemas.openxmlformats.org/officeDocument/2006/math" xmlns:v="urn:schemas-microsoft-com:vml" xmlns:wp14="http://schemas.microsoft.com/office/word/2010/wordprocessingDrawing" xmlns:wp="http://schemas.openxmlformats.org/drawingml/2006/wordprocessingDrawing" xmlns:w10="urn:schemas-microsoft-com:office:word" xmlns:w="http://schemas.openxmlformats.org/wordprocessingml/2006/main" xmlns:w14="http://schemas.microsoft.com/office/word/2010/wordml" xmlns:w15="http://schemas.microsoft.com/office/word/2012/wordml" xmlns:w16cex="http://schemas.microsoft.com/office/word/2018/wordml/cex" xmlns:w16cid="http://schemas.microsoft.com/office/word/2016/wordml/cid" xmlns:w16="http://schemas.microsoft.com/office/word/2018/wordml" xmlns:w16sdtdh="http://schemas.microsoft.com/office/word/2020/wordml/sdtdatahash" xmlns:w16se="http://schemas.microsoft.com/office/word/2015/wordml/symex" xmlns:wpg="http://schemas.microsoft.com/office/word/2010/wordprocessingGroup" xmlns:wpi="http://schemas.microsoft.com/office/word/2010/wordprocessingInk" xmlns:wne="http://schemas.microsoft.com/office/word/2006/wordml" xmlns:wps="http://schemas.microsoft.com/office/word/2010/wordprocessingShape" mc:Ignorable="w14 w15 w16se w16cid w16 w16cex w16sdtdh wp14">
   <w16cid:commentId w16cid:paraId="31AA6665" w16cid:durableId="246DBFF8"/>
+  <w16cid:commentId w16cid:paraId="22027727" w16cid:durableId="246FA7FB"/>
   <w16cid:commentId w16cid:paraId="7E6131BD" w16cid:durableId="246DBF83"/>
   <w16cid:commentId w16cid:paraId="61403484" w16cid:durableId="246DBFA9"/>
   <w16cid:commentId w16cid:paraId="6CA4FD28" w16cid:durableId="246DBFEC"/>
@@ -6490,7 +6850,7 @@
 </file>
 
 <file path=word/endnotes.xml><?xml version="1.0" encoding="utf-8"?>
-<w:endnotes xmlns:wpc="http://schemas.microsoft.com/office/word/2010/wordprocessingCanvas" xmlns:cx="http://schemas.microsoft.com/office/drawing/2014/chartex" xmlns:cx1="http://schemas.microsoft.com/office/drawing/2015/9/8/chartex" xmlns:cx2="http://schemas.microsoft.com/office/drawing/2015/10/21/chartex" xmlns:cx3="http://schemas.microsoft.com/office/drawing/2016/5/9/chartex" xmlns:cx4="http://schemas.microsoft.com/office/drawing/2016/5/10/chartex" xmlns:cx5="http://schemas.microsoft.com/office/drawing/2016/5/11/chartex" xmlns:cx6="http://schemas.microsoft.com/office/drawing/2016/5/12/chartex" xmlns:cx7="http://schemas.microsoft.com/office/drawing/2016/5/13/chartex" xmlns:cx8="http://schemas.microsoft.com/office/drawing/2016/5/14/chartex" xmlns:mc="http://schemas.openxmlformats.org/markup-compatibility/2006" xmlns:aink="http://schemas.microsoft.com/office/drawing/2016/ink" xmlns:am3d="http://schemas.microsoft.com/office/drawing/2017/model3d" xmlns:o="urn:schemas-microsoft-com:office:office" xmlns:r="http://schemas.openxmlformats.org/officeDocument/2006/relationships" xmlns:m="http://schemas.openxmlformats.org/officeDocument/2006/math" xmlns:v="urn:schemas-microsoft-com:vml" xmlns:wp14="http://schemas.microsoft.com/office/word/2010/wordprocessingDrawing" xmlns:wp="http://schemas.openxmlformats.org/drawingml/2006/wordprocessingDrawing" xmlns:w10="urn:schemas-microsoft-com:office:word" xmlns:w="http://schemas.openxmlformats.org/wordprocessingml/2006/main" xmlns:w14="http://schemas.microsoft.com/office/word/2010/wordml" xmlns:w15="http://schemas.microsoft.com/office/word/2012/wordml" xmlns:w16cex="http://schemas.microsoft.com/office/word/2018/wordml/cex" xmlns:w16cid="http://schemas.microsoft.com/office/word/2016/wordml/cid" xmlns:w16="http://schemas.microsoft.com/office/word/2018/wordml" xmlns:w16se="http://schemas.microsoft.com/office/word/2015/wordml/symex" xmlns:wpg="http://schemas.microsoft.com/office/word/2010/wordprocessingGroup" xmlns:wpi="http://schemas.microsoft.com/office/word/2010/wordprocessingInk" xmlns:wne="http://schemas.microsoft.com/office/word/2006/wordml" xmlns:wps="http://schemas.microsoft.com/office/word/2010/wordprocessingShape" mc:Ignorable="w14 w15 w16se w16cid w16 w16cex wp14">
+<w:endnotes xmlns:wpc="http://schemas.microsoft.com/office/word/2010/wordprocessingCanvas" xmlns:cx="http://schemas.microsoft.com/office/drawing/2014/chartex" xmlns:cx1="http://schemas.microsoft.com/office/drawing/2015/9/8/chartex" xmlns:cx2="http://schemas.microsoft.com/office/drawing/2015/10/21/chartex" xmlns:cx3="http://schemas.microsoft.com/office/drawing/2016/5/9/chartex" xmlns:cx4="http://schemas.microsoft.com/office/drawing/2016/5/10/chartex" xmlns:cx5="http://schemas.microsoft.com/office/drawing/2016/5/11/chartex" xmlns:cx6="http://schemas.microsoft.com/office/drawing/2016/5/12/chartex" xmlns:cx7="http://schemas.microsoft.com/office/drawing/2016/5/13/chartex" xmlns:cx8="http://schemas.microsoft.com/office/drawing/2016/5/14/chartex" xmlns:mc="http://schemas.openxmlformats.org/markup-compatibility/2006" xmlns:aink="http://schemas.microsoft.com/office/drawing/2016/ink" xmlns:am3d="http://schemas.microsoft.com/office/drawing/2017/model3d" xmlns:o="urn:schemas-microsoft-com:office:office" xmlns:r="http://schemas.openxmlformats.org/officeDocument/2006/relationships" xmlns:m="http://schemas.openxmlformats.org/officeDocument/2006/math" xmlns:v="urn:schemas-microsoft-com:vml" xmlns:wp14="http://schemas.microsoft.com/office/word/2010/wordprocessingDrawing" xmlns:wp="http://schemas.openxmlformats.org/drawingml/2006/wordprocessingDrawing" xmlns:w10="urn:schemas-microsoft-com:office:word" xmlns:w="http://schemas.openxmlformats.org/wordprocessingml/2006/main" xmlns:w14="http://schemas.microsoft.com/office/word/2010/wordml" xmlns:w15="http://schemas.microsoft.com/office/word/2012/wordml" xmlns:w16cex="http://schemas.microsoft.com/office/word/2018/wordml/cex" xmlns:w16cid="http://schemas.microsoft.com/office/word/2016/wordml/cid" xmlns:w16="http://schemas.microsoft.com/office/word/2018/wordml" xmlns:w16sdtdh="http://schemas.microsoft.com/office/word/2020/wordml/sdtdatahash" xmlns:w16se="http://schemas.microsoft.com/office/word/2015/wordml/symex" xmlns:wpg="http://schemas.microsoft.com/office/word/2010/wordprocessingGroup" xmlns:wpi="http://schemas.microsoft.com/office/word/2010/wordprocessingInk" xmlns:wne="http://schemas.microsoft.com/office/word/2006/wordml" xmlns:wps="http://schemas.microsoft.com/office/word/2010/wordprocessingShape" mc:Ignorable="w14 w15 w16se w16cid w16 w16cex w16sdtdh wp14">
   <w:endnote w:type="separator" w:id="-1">
     <w:p>
       <w:pPr>
@@ -6515,7 +6875,7 @@
 </file>
 
 <file path=word/footer1.xml><?xml version="1.0" encoding="utf-8"?>
-<w:ftr xmlns:wpc="http://schemas.microsoft.com/office/word/2010/wordprocessingCanvas" xmlns:cx="http://schemas.microsoft.com/office/drawing/2014/chartex" xmlns:cx1="http://schemas.microsoft.com/office/drawing/2015/9/8/chartex" xmlns:cx2="http://schemas.microsoft.com/office/drawing/2015/10/21/chartex" xmlns:cx3="http://schemas.microsoft.com/office/drawing/2016/5/9/chartex" xmlns:cx4="http://schemas.microsoft.com/office/drawing/2016/5/10/chartex" xmlns:cx5="http://schemas.microsoft.com/office/drawing/2016/5/11/chartex" xmlns:cx6="http://schemas.microsoft.com/office/drawing/2016/5/12/chartex" xmlns:cx7="http://schemas.microsoft.com/office/drawing/2016/5/13/chartex" xmlns:cx8="http://schemas.microsoft.com/office/drawing/2016/5/14/chartex" xmlns:mc="http://schemas.openxmlformats.org/markup-compatibility/2006" xmlns:aink="http://schemas.microsoft.com/office/drawing/2016/ink" xmlns:am3d="http://schemas.microsoft.com/office/drawing/2017/model3d" xmlns:o="urn:schemas-microsoft-com:office:office" xmlns:r="http://schemas.openxmlformats.org/officeDocument/2006/relationships" xmlns:m="http://schemas.openxmlformats.org/officeDocument/2006/math" xmlns:v="urn:schemas-microsoft-com:vml" xmlns:wp14="http://schemas.microsoft.com/office/word/2010/wordprocessingDrawing" xmlns:wp="http://schemas.openxmlformats.org/drawingml/2006/wordprocessingDrawing" xmlns:w10="urn:schemas-microsoft-com:office:word" xmlns:w="http://schemas.openxmlformats.org/wordprocessingml/2006/main" xmlns:w14="http://schemas.microsoft.com/office/word/2010/wordml" xmlns:w15="http://schemas.microsoft.com/office/word/2012/wordml" xmlns:w16cex="http://schemas.microsoft.com/office/word/2018/wordml/cex" xmlns:w16cid="http://schemas.microsoft.com/office/word/2016/wordml/cid" xmlns:w16="http://schemas.microsoft.com/office/word/2018/wordml" xmlns:w16se="http://schemas.microsoft.com/office/word/2015/wordml/symex" xmlns:wpg="http://schemas.microsoft.com/office/word/2010/wordprocessingGroup" xmlns:wpi="http://schemas.microsoft.com/office/word/2010/wordprocessingInk" xmlns:wne="http://schemas.microsoft.com/office/word/2006/wordml" xmlns:wps="http://schemas.microsoft.com/office/word/2010/wordprocessingShape" mc:Ignorable="w14 w15 w16se w16cid w16 w16cex wp14">
+<w:ftr xmlns:wpc="http://schemas.microsoft.com/office/word/2010/wordprocessingCanvas" xmlns:cx="http://schemas.microsoft.com/office/drawing/2014/chartex" xmlns:cx1="http://schemas.microsoft.com/office/drawing/2015/9/8/chartex" xmlns:cx2="http://schemas.microsoft.com/office/drawing/2015/10/21/chartex" xmlns:cx3="http://schemas.microsoft.com/office/drawing/2016/5/9/chartex" xmlns:cx4="http://schemas.microsoft.com/office/drawing/2016/5/10/chartex" xmlns:cx5="http://schemas.microsoft.com/office/drawing/2016/5/11/chartex" xmlns:cx6="http://schemas.microsoft.com/office/drawing/2016/5/12/chartex" xmlns:cx7="http://schemas.microsoft.com/office/drawing/2016/5/13/chartex" xmlns:cx8="http://schemas.microsoft.com/office/drawing/2016/5/14/chartex" xmlns:mc="http://schemas.openxmlformats.org/markup-compatibility/2006" xmlns:aink="http://schemas.microsoft.com/office/drawing/2016/ink" xmlns:am3d="http://schemas.microsoft.com/office/drawing/2017/model3d" xmlns:o="urn:schemas-microsoft-com:office:office" xmlns:r="http://schemas.openxmlformats.org/officeDocument/2006/relationships" xmlns:m="http://schemas.openxmlformats.org/officeDocument/2006/math" xmlns:v="urn:schemas-microsoft-com:vml" xmlns:wp14="http://schemas.microsoft.com/office/word/2010/wordprocessingDrawing" xmlns:wp="http://schemas.openxmlformats.org/drawingml/2006/wordprocessingDrawing" xmlns:w10="urn:schemas-microsoft-com:office:word" xmlns:w="http://schemas.openxmlformats.org/wordprocessingml/2006/main" xmlns:w14="http://schemas.microsoft.com/office/word/2010/wordml" xmlns:w15="http://schemas.microsoft.com/office/word/2012/wordml" xmlns:w16cex="http://schemas.microsoft.com/office/word/2018/wordml/cex" xmlns:w16cid="http://schemas.microsoft.com/office/word/2016/wordml/cid" xmlns:w16="http://schemas.microsoft.com/office/word/2018/wordml" xmlns:w16sdtdh="http://schemas.microsoft.com/office/word/2020/wordml/sdtdatahash" xmlns:w16se="http://schemas.microsoft.com/office/word/2015/wordml/symex" xmlns:wpg="http://schemas.microsoft.com/office/word/2010/wordprocessingGroup" xmlns:wpi="http://schemas.microsoft.com/office/word/2010/wordprocessingInk" xmlns:wne="http://schemas.microsoft.com/office/word/2006/wordml" xmlns:wps="http://schemas.microsoft.com/office/word/2010/wordprocessingShape" mc:Ignorable="w14 w15 w16se w16cid w16 w16cex w16sdtdh wp14">
   <w:p>
     <w:pPr>
       <w:pStyle w:val="Footer"/>
@@ -6538,7 +6898,7 @@
 </file>
 
 <file path=word/footer2.xml><?xml version="1.0" encoding="utf-8"?>
-<w:ftr xmlns:wpc="http://schemas.microsoft.com/office/word/2010/wordprocessingCanvas" xmlns:cx="http://schemas.microsoft.com/office/drawing/2014/chartex" xmlns:cx1="http://schemas.microsoft.com/office/drawing/2015/9/8/chartex" xmlns:cx2="http://schemas.microsoft.com/office/drawing/2015/10/21/chartex" xmlns:cx3="http://schemas.microsoft.com/office/drawing/2016/5/9/chartex" xmlns:cx4="http://schemas.microsoft.com/office/drawing/2016/5/10/chartex" xmlns:cx5="http://schemas.microsoft.com/office/drawing/2016/5/11/chartex" xmlns:cx6="http://schemas.microsoft.com/office/drawing/2016/5/12/chartex" xmlns:cx7="http://schemas.microsoft.com/office/drawing/2016/5/13/chartex" xmlns:cx8="http://schemas.microsoft.com/office/drawing/2016/5/14/chartex" xmlns:mc="http://schemas.openxmlformats.org/markup-compatibility/2006" xmlns:aink="http://schemas.microsoft.com/office/drawing/2016/ink" xmlns:am3d="http://schemas.microsoft.com/office/drawing/2017/model3d" xmlns:o="urn:schemas-microsoft-com:office:office" xmlns:r="http://schemas.openxmlformats.org/officeDocument/2006/relationships" xmlns:m="http://schemas.openxmlformats.org/officeDocument/2006/math" xmlns:v="urn:schemas-microsoft-com:vml" xmlns:wp14="http://schemas.microsoft.com/office/word/2010/wordprocessingDrawing" xmlns:wp="http://schemas.openxmlformats.org/drawingml/2006/wordprocessingDrawing" xmlns:w10="urn:schemas-microsoft-com:office:word" xmlns:w="http://schemas.openxmlformats.org/wordprocessingml/2006/main" xmlns:w14="http://schemas.microsoft.com/office/word/2010/wordml" xmlns:w15="http://schemas.microsoft.com/office/word/2012/wordml" xmlns:w16cex="http://schemas.microsoft.com/office/word/2018/wordml/cex" xmlns:w16cid="http://schemas.microsoft.com/office/word/2016/wordml/cid" xmlns:w16="http://schemas.microsoft.com/office/word/2018/wordml" xmlns:w16se="http://schemas.microsoft.com/office/word/2015/wordml/symex" xmlns:wpg="http://schemas.microsoft.com/office/word/2010/wordprocessingGroup" xmlns:wpi="http://schemas.microsoft.com/office/word/2010/wordprocessingInk" xmlns:wne="http://schemas.microsoft.com/office/word/2006/wordml" xmlns:wps="http://schemas.microsoft.com/office/word/2010/wordprocessingShape" mc:Ignorable="w14 w15 w16se w16cid w16 w16cex wp14">
+<w:ftr xmlns:wpc="http://schemas.microsoft.com/office/word/2010/wordprocessingCanvas" xmlns:cx="http://schemas.microsoft.com/office/drawing/2014/chartex" xmlns:cx1="http://schemas.microsoft.com/office/drawing/2015/9/8/chartex" xmlns:cx2="http://schemas.microsoft.com/office/drawing/2015/10/21/chartex" xmlns:cx3="http://schemas.microsoft.com/office/drawing/2016/5/9/chartex" xmlns:cx4="http://schemas.microsoft.com/office/drawing/2016/5/10/chartex" xmlns:cx5="http://schemas.microsoft.com/office/drawing/2016/5/11/chartex" xmlns:cx6="http://schemas.microsoft.com/office/drawing/2016/5/12/chartex" xmlns:cx7="http://schemas.microsoft.com/office/drawing/2016/5/13/chartex" xmlns:cx8="http://schemas.microsoft.com/office/drawing/2016/5/14/chartex" xmlns:mc="http://schemas.openxmlformats.org/markup-compatibility/2006" xmlns:aink="http://schemas.microsoft.com/office/drawing/2016/ink" xmlns:am3d="http://schemas.microsoft.com/office/drawing/2017/model3d" xmlns:o="urn:schemas-microsoft-com:office:office" xmlns:r="http://schemas.openxmlformats.org/officeDocument/2006/relationships" xmlns:m="http://schemas.openxmlformats.org/officeDocument/2006/math" xmlns:v="urn:schemas-microsoft-com:vml" xmlns:wp14="http://schemas.microsoft.com/office/word/2010/wordprocessingDrawing" xmlns:wp="http://schemas.openxmlformats.org/drawingml/2006/wordprocessingDrawing" xmlns:w10="urn:schemas-microsoft-com:office:word" xmlns:w="http://schemas.openxmlformats.org/wordprocessingml/2006/main" xmlns:w14="http://schemas.microsoft.com/office/word/2010/wordml" xmlns:w15="http://schemas.microsoft.com/office/word/2012/wordml" xmlns:w16cex="http://schemas.microsoft.com/office/word/2018/wordml/cex" xmlns:w16cid="http://schemas.microsoft.com/office/word/2016/wordml/cid" xmlns:w16="http://schemas.microsoft.com/office/word/2018/wordml" xmlns:w16sdtdh="http://schemas.microsoft.com/office/word/2020/wordml/sdtdatahash" xmlns:w16se="http://schemas.microsoft.com/office/word/2015/wordml/symex" xmlns:wpg="http://schemas.microsoft.com/office/word/2010/wordprocessingGroup" xmlns:wpi="http://schemas.microsoft.com/office/word/2010/wordprocessingInk" xmlns:wne="http://schemas.microsoft.com/office/word/2006/wordml" xmlns:wps="http://schemas.microsoft.com/office/word/2010/wordprocessingShape" mc:Ignorable="w14 w15 w16se w16cid w16 w16cex w16sdtdh wp14">
   <w:sdt>
     <w:sdtPr>
       <w:id w:val="561459170"/>
@@ -6595,7 +6955,7 @@
 </file>
 
 <file path=word/footnotes.xml><?xml version="1.0" encoding="utf-8"?>
-<w:footnotes xmlns:wpc="http://schemas.microsoft.com/office/word/2010/wordprocessingCanvas" xmlns:cx="http://schemas.microsoft.com/office/drawing/2014/chartex" xmlns:cx1="http://schemas.microsoft.com/office/drawing/2015/9/8/chartex" xmlns:cx2="http://schemas.microsoft.com/office/drawing/2015/10/21/chartex" xmlns:cx3="http://schemas.microsoft.com/office/drawing/2016/5/9/chartex" xmlns:cx4="http://schemas.microsoft.com/office/drawing/2016/5/10/chartex" xmlns:cx5="http://schemas.microsoft.com/office/drawing/2016/5/11/chartex" xmlns:cx6="http://schemas.microsoft.com/office/drawing/2016/5/12/chartex" xmlns:cx7="http://schemas.microsoft.com/office/drawing/2016/5/13/chartex" xmlns:cx8="http://schemas.microsoft.com/office/drawing/2016/5/14/chartex" xmlns:mc="http://schemas.openxmlformats.org/markup-compatibility/2006" xmlns:aink="http://schemas.microsoft.com/office/drawing/2016/ink" xmlns:am3d="http://schemas.microsoft.com/office/drawing/2017/model3d" xmlns:o="urn:schemas-microsoft-com:office:office" xmlns:r="http://schemas.openxmlformats.org/officeDocument/2006/relationships" xmlns:m="http://schemas.openxmlformats.org/officeDocument/2006/math" xmlns:v="urn:schemas-microsoft-com:vml" xmlns:wp14="http://schemas.microsoft.com/office/word/2010/wordprocessingDrawing" xmlns:wp="http://schemas.openxmlformats.org/drawingml/2006/wordprocessingDrawing" xmlns:w10="urn:schemas-microsoft-com:office:word" xmlns:w="http://schemas.openxmlformats.org/wordprocessingml/2006/main" xmlns:w14="http://schemas.microsoft.com/office/word/2010/wordml" xmlns:w15="http://schemas.microsoft.com/office/word/2012/wordml" xmlns:w16cex="http://schemas.microsoft.com/office/word/2018/wordml/cex" xmlns:w16cid="http://schemas.microsoft.com/office/word/2016/wordml/cid" xmlns:w16="http://schemas.microsoft.com/office/word/2018/wordml" xmlns:w16se="http://schemas.microsoft.com/office/word/2015/wordml/symex" xmlns:wpg="http://schemas.microsoft.com/office/word/2010/wordprocessingGroup" xmlns:wpi="http://schemas.microsoft.com/office/word/2010/wordprocessingInk" xmlns:wne="http://schemas.microsoft.com/office/word/2006/wordml" xmlns:wps="http://schemas.microsoft.com/office/word/2010/wordprocessingShape" mc:Ignorable="w14 w15 w16se w16cid w16 w16cex wp14">
+<w:footnotes xmlns:wpc="http://schemas.microsoft.com/office/word/2010/wordprocessingCanvas" xmlns:cx="http://schemas.microsoft.com/office/drawing/2014/chartex" xmlns:cx1="http://schemas.microsoft.com/office/drawing/2015/9/8/chartex" xmlns:cx2="http://schemas.microsoft.com/office/drawing/2015/10/21/chartex" xmlns:cx3="http://schemas.microsoft.com/office/drawing/2016/5/9/chartex" xmlns:cx4="http://schemas.microsoft.com/office/drawing/2016/5/10/chartex" xmlns:cx5="http://schemas.microsoft.com/office/drawing/2016/5/11/chartex" xmlns:cx6="http://schemas.microsoft.com/office/drawing/2016/5/12/chartex" xmlns:cx7="http://schemas.microsoft.com/office/drawing/2016/5/13/chartex" xmlns:cx8="http://schemas.microsoft.com/office/drawing/2016/5/14/chartex" xmlns:mc="http://schemas.openxmlformats.org/markup-compatibility/2006" xmlns:aink="http://schemas.microsoft.com/office/drawing/2016/ink" xmlns:am3d="http://schemas.microsoft.com/office/drawing/2017/model3d" xmlns:o="urn:schemas-microsoft-com:office:office" xmlns:r="http://schemas.openxmlformats.org/officeDocument/2006/relationships" xmlns:m="http://schemas.openxmlformats.org/officeDocument/2006/math" xmlns:v="urn:schemas-microsoft-com:vml" xmlns:wp14="http://schemas.microsoft.com/office/word/2010/wordprocessingDrawing" xmlns:wp="http://schemas.openxmlformats.org/drawingml/2006/wordprocessingDrawing" xmlns:w10="urn:schemas-microsoft-com:office:word" xmlns:w="http://schemas.openxmlformats.org/wordprocessingml/2006/main" xmlns:w14="http://schemas.microsoft.com/office/word/2010/wordml" xmlns:w15="http://schemas.microsoft.com/office/word/2012/wordml" xmlns:w16cex="http://schemas.microsoft.com/office/word/2018/wordml/cex" xmlns:w16cid="http://schemas.microsoft.com/office/word/2016/wordml/cid" xmlns:w16="http://schemas.microsoft.com/office/word/2018/wordml" xmlns:w16sdtdh="http://schemas.microsoft.com/office/word/2020/wordml/sdtdatahash" xmlns:w16se="http://schemas.microsoft.com/office/word/2015/wordml/symex" xmlns:wpg="http://schemas.microsoft.com/office/word/2010/wordprocessingGroup" xmlns:wpi="http://schemas.microsoft.com/office/word/2010/wordprocessingInk" xmlns:wne="http://schemas.microsoft.com/office/word/2006/wordml" xmlns:wps="http://schemas.microsoft.com/office/word/2010/wordprocessingShape" mc:Ignorable="w14 w15 w16se w16cid w16 w16cex w16sdtdh wp14">
   <w:footnote w:type="separator" w:id="-1">
     <w:p>
       <w:pPr>
@@ -6620,7 +6980,7 @@
 </file>
 
 <file path=word/header1.xml><?xml version="1.0" encoding="utf-8"?>
-<w:hdr xmlns:wpc="http://schemas.microsoft.com/office/word/2010/wordprocessingCanvas" xmlns:cx="http://schemas.microsoft.com/office/drawing/2014/chartex" xmlns:cx1="http://schemas.microsoft.com/office/drawing/2015/9/8/chartex" xmlns:cx2="http://schemas.microsoft.com/office/drawing/2015/10/21/chartex" xmlns:cx3="http://schemas.microsoft.com/office/drawing/2016/5/9/chartex" xmlns:cx4="http://schemas.microsoft.com/office/drawing/2016/5/10/chartex" xmlns:cx5="http://schemas.microsoft.com/office/drawing/2016/5/11/chartex" xmlns:cx6="http://schemas.microsoft.com/office/drawing/2016/5/12/chartex" xmlns:cx7="http://schemas.microsoft.com/office/drawing/2016/5/13/chartex" xmlns:cx8="http://schemas.microsoft.com/office/drawing/2016/5/14/chartex" xmlns:mc="http://schemas.openxmlformats.org/markup-compatibility/2006" xmlns:aink="http://schemas.microsoft.com/office/drawing/2016/ink" xmlns:am3d="http://schemas.microsoft.com/office/drawing/2017/model3d" xmlns:o="urn:schemas-microsoft-com:office:office" xmlns:r="http://schemas.openxmlformats.org/officeDocument/2006/relationships" xmlns:m="http://schemas.openxmlformats.org/officeDocument/2006/math" xmlns:v="urn:schemas-microsoft-com:vml" xmlns:wp14="http://schemas.microsoft.com/office/word/2010/wordprocessingDrawing" xmlns:wp="http://schemas.openxmlformats.org/drawingml/2006/wordprocessingDrawing" xmlns:w10="urn:schemas-microsoft-com:office:word" xmlns:w="http://schemas.openxmlformats.org/wordprocessingml/2006/main" xmlns:w14="http://schemas.microsoft.com/office/word/2010/wordml" xmlns:w15="http://schemas.microsoft.com/office/word/2012/wordml" xmlns:w16cex="http://schemas.microsoft.com/office/word/2018/wordml/cex" xmlns:w16cid="http://schemas.microsoft.com/office/word/2016/wordml/cid" xmlns:w16="http://schemas.microsoft.com/office/word/2018/wordml" xmlns:w16se="http://schemas.microsoft.com/office/word/2015/wordml/symex" xmlns:wpg="http://schemas.microsoft.com/office/word/2010/wordprocessingGroup" xmlns:wpi="http://schemas.microsoft.com/office/word/2010/wordprocessingInk" xmlns:wne="http://schemas.microsoft.com/office/word/2006/wordml" xmlns:wps="http://schemas.microsoft.com/office/word/2010/wordprocessingShape" mc:Ignorable="w14 w15 w16se w16cid w16 w16cex wp14">
+<w:hdr xmlns:wpc="http://schemas.microsoft.com/office/word/2010/wordprocessingCanvas" xmlns:cx="http://schemas.microsoft.com/office/drawing/2014/chartex" xmlns:cx1="http://schemas.microsoft.com/office/drawing/2015/9/8/chartex" xmlns:cx2="http://schemas.microsoft.com/office/drawing/2015/10/21/chartex" xmlns:cx3="http://schemas.microsoft.com/office/drawing/2016/5/9/chartex" xmlns:cx4="http://schemas.microsoft.com/office/drawing/2016/5/10/chartex" xmlns:cx5="http://schemas.microsoft.com/office/drawing/2016/5/11/chartex" xmlns:cx6="http://schemas.microsoft.com/office/drawing/2016/5/12/chartex" xmlns:cx7="http://schemas.microsoft.com/office/drawing/2016/5/13/chartex" xmlns:cx8="http://schemas.microsoft.com/office/drawing/2016/5/14/chartex" xmlns:mc="http://schemas.openxmlformats.org/markup-compatibility/2006" xmlns:aink="http://schemas.microsoft.com/office/drawing/2016/ink" xmlns:am3d="http://schemas.microsoft.com/office/drawing/2017/model3d" xmlns:o="urn:schemas-microsoft-com:office:office" xmlns:r="http://schemas.openxmlformats.org/officeDocument/2006/relationships" xmlns:m="http://schemas.openxmlformats.org/officeDocument/2006/math" xmlns:v="urn:schemas-microsoft-com:vml" xmlns:wp14="http://schemas.microsoft.com/office/word/2010/wordprocessingDrawing" xmlns:wp="http://schemas.openxmlformats.org/drawingml/2006/wordprocessingDrawing" xmlns:w10="urn:schemas-microsoft-com:office:word" xmlns:w="http://schemas.openxmlformats.org/wordprocessingml/2006/main" xmlns:w14="http://schemas.microsoft.com/office/word/2010/wordml" xmlns:w15="http://schemas.microsoft.com/office/word/2012/wordml" xmlns:w16cex="http://schemas.microsoft.com/office/word/2018/wordml/cex" xmlns:w16cid="http://schemas.microsoft.com/office/word/2016/wordml/cid" xmlns:w16="http://schemas.microsoft.com/office/word/2018/wordml" xmlns:w16sdtdh="http://schemas.microsoft.com/office/word/2020/wordml/sdtdatahash" xmlns:w16se="http://schemas.microsoft.com/office/word/2015/wordml/symex" xmlns:wpg="http://schemas.microsoft.com/office/word/2010/wordprocessingGroup" xmlns:wpi="http://schemas.microsoft.com/office/word/2010/wordprocessingInk" xmlns:wne="http://schemas.microsoft.com/office/word/2006/wordml" xmlns:wps="http://schemas.microsoft.com/office/word/2010/wordprocessingShape" mc:Ignorable="w14 w15 w16se w16cid w16 w16cex w16sdtdh wp14">
   <w:tbl>
     <w:tblPr>
       <w:tblW w:w="5000" w:type="pct"/>
@@ -6746,7 +7106,7 @@
 </file>
 
 <file path=word/numbering.xml><?xml version="1.0" encoding="utf-8"?>
-<w:numbering xmlns:wpc="http://schemas.microsoft.com/office/word/2010/wordprocessingCanvas" xmlns:cx="http://schemas.microsoft.com/office/drawing/2014/chartex" xmlns:cx1="http://schemas.microsoft.com/office/drawing/2015/9/8/chartex" xmlns:cx2="http://schemas.microsoft.com/office/drawing/2015/10/21/chartex" xmlns:cx3="http://schemas.microsoft.com/office/drawing/2016/5/9/chartex" xmlns:cx4="http://schemas.microsoft.com/office/drawing/2016/5/10/chartex" xmlns:cx5="http://schemas.microsoft.com/office/drawing/2016/5/11/chartex" xmlns:cx6="http://schemas.microsoft.com/office/drawing/2016/5/12/chartex" xmlns:cx7="http://schemas.microsoft.com/office/drawing/2016/5/13/chartex" xmlns:cx8="http://schemas.microsoft.com/office/drawing/2016/5/14/chartex" xmlns:mc="http://schemas.openxmlformats.org/markup-compatibility/2006" xmlns:aink="http://schemas.microsoft.com/office/drawing/2016/ink" xmlns:am3d="http://schemas.microsoft.com/office/drawing/2017/model3d" xmlns:o="urn:schemas-microsoft-com:office:office" xmlns:r="http://schemas.openxmlformats.org/officeDocument/2006/relationships" xmlns:m="http://schemas.openxmlformats.org/officeDocument/2006/math" xmlns:v="urn:schemas-microsoft-com:vml" xmlns:wp14="http://schemas.microsoft.com/office/word/2010/wordprocessingDrawing" xmlns:wp="http://schemas.openxmlformats.org/drawingml/2006/wordprocessingDrawing" xmlns:w10="urn:schemas-microsoft-com:office:word" xmlns:w="http://schemas.openxmlformats.org/wordprocessingml/2006/main" xmlns:w14="http://schemas.microsoft.com/office/word/2010/wordml" xmlns:w15="http://schemas.microsoft.com/office/word/2012/wordml" xmlns:w16cex="http://schemas.microsoft.com/office/word/2018/wordml/cex" xmlns:w16cid="http://schemas.microsoft.com/office/word/2016/wordml/cid" xmlns:w16="http://schemas.microsoft.com/office/word/2018/wordml" xmlns:w16se="http://schemas.microsoft.com/office/word/2015/wordml/symex" xmlns:wpg="http://schemas.microsoft.com/office/word/2010/wordprocessingGroup" xmlns:wpi="http://schemas.microsoft.com/office/word/2010/wordprocessingInk" xmlns:wne="http://schemas.microsoft.com/office/word/2006/wordml" xmlns:wps="http://schemas.microsoft.com/office/word/2010/wordprocessingShape" mc:Ignorable="w14 w15 w16se w16cid w16 w16cex wp14">
+<w:numbering xmlns:wpc="http://schemas.microsoft.com/office/word/2010/wordprocessingCanvas" xmlns:cx="http://schemas.microsoft.com/office/drawing/2014/chartex" xmlns:cx1="http://schemas.microsoft.com/office/drawing/2015/9/8/chartex" xmlns:cx2="http://schemas.microsoft.com/office/drawing/2015/10/21/chartex" xmlns:cx3="http://schemas.microsoft.com/office/drawing/2016/5/9/chartex" xmlns:cx4="http://schemas.microsoft.com/office/drawing/2016/5/10/chartex" xmlns:cx5="http://schemas.microsoft.com/office/drawing/2016/5/11/chartex" xmlns:cx6="http://schemas.microsoft.com/office/drawing/2016/5/12/chartex" xmlns:cx7="http://schemas.microsoft.com/office/drawing/2016/5/13/chartex" xmlns:cx8="http://schemas.microsoft.com/office/drawing/2016/5/14/chartex" xmlns:mc="http://schemas.openxmlformats.org/markup-compatibility/2006" xmlns:aink="http://schemas.microsoft.com/office/drawing/2016/ink" xmlns:am3d="http://schemas.microsoft.com/office/drawing/2017/model3d" xmlns:o="urn:schemas-microsoft-com:office:office" xmlns:r="http://schemas.openxmlformats.org/officeDocument/2006/relationships" xmlns:m="http://schemas.openxmlformats.org/officeDocument/2006/math" xmlns:v="urn:schemas-microsoft-com:vml" xmlns:wp14="http://schemas.microsoft.com/office/word/2010/wordprocessingDrawing" xmlns:wp="http://schemas.openxmlformats.org/drawingml/2006/wordprocessingDrawing" xmlns:w10="urn:schemas-microsoft-com:office:word" xmlns:w="http://schemas.openxmlformats.org/wordprocessingml/2006/main" xmlns:w14="http://schemas.microsoft.com/office/word/2010/wordml" xmlns:w15="http://schemas.microsoft.com/office/word/2012/wordml" xmlns:w16cex="http://schemas.microsoft.com/office/word/2018/wordml/cex" xmlns:w16cid="http://schemas.microsoft.com/office/word/2016/wordml/cid" xmlns:w16="http://schemas.microsoft.com/office/word/2018/wordml" xmlns:w16sdtdh="http://schemas.microsoft.com/office/word/2020/wordml/sdtdatahash" xmlns:w16se="http://schemas.microsoft.com/office/word/2015/wordml/symex" xmlns:wpg="http://schemas.microsoft.com/office/word/2010/wordprocessingGroup" xmlns:wpi="http://schemas.microsoft.com/office/word/2010/wordprocessingInk" xmlns:wne="http://schemas.microsoft.com/office/word/2006/wordml" xmlns:wps="http://schemas.microsoft.com/office/word/2010/wordprocessingShape" mc:Ignorable="w14 w15 w16se w16cid w16 w16cex w16sdtdh wp14">
   <w:abstractNum w:abstractNumId="0" w15:restartNumberingAfterBreak="0">
     <w:nsid w:val="017E7823"/>
     <w:multiLevelType w:val="multilevel"/>
@@ -9506,7 +9866,7 @@
 </file>
 
 <file path=word/people.xml><?xml version="1.0" encoding="utf-8"?>
-<w15:people xmlns:wpc="http://schemas.microsoft.com/office/word/2010/wordprocessingCanvas" xmlns:cx="http://schemas.microsoft.com/office/drawing/2014/chartex" xmlns:cx1="http://schemas.microsoft.com/office/drawing/2015/9/8/chartex" xmlns:cx2="http://schemas.microsoft.com/office/drawing/2015/10/21/chartex" xmlns:cx3="http://schemas.microsoft.com/office/drawing/2016/5/9/chartex" xmlns:cx4="http://schemas.microsoft.com/office/drawing/2016/5/10/chartex" xmlns:cx5="http://schemas.microsoft.com/office/drawing/2016/5/11/chartex" xmlns:cx6="http://schemas.microsoft.com/office/drawing/2016/5/12/chartex" xmlns:cx7="http://schemas.microsoft.com/office/drawing/2016/5/13/chartex" xmlns:cx8="http://schemas.microsoft.com/office/drawing/2016/5/14/chartex" xmlns:mc="http://schemas.openxmlformats.org/markup-compatibility/2006" xmlns:aink="http://schemas.microsoft.com/office/drawing/2016/ink" xmlns:am3d="http://schemas.microsoft.com/office/drawing/2017/model3d" xmlns:o="urn:schemas-microsoft-com:office:office" xmlns:r="http://schemas.openxmlformats.org/officeDocument/2006/relationships" xmlns:m="http://schemas.openxmlformats.org/officeDocument/2006/math" xmlns:v="urn:schemas-microsoft-com:vml" xmlns:wp14="http://schemas.microsoft.com/office/word/2010/wordprocessingDrawing" xmlns:wp="http://schemas.openxmlformats.org/drawingml/2006/wordprocessingDrawing" xmlns:w10="urn:schemas-microsoft-com:office:word" xmlns:w="http://schemas.openxmlformats.org/wordprocessingml/2006/main" xmlns:w14="http://schemas.microsoft.com/office/word/2010/wordml" xmlns:w15="http://schemas.microsoft.com/office/word/2012/wordml" xmlns:w16cex="http://schemas.microsoft.com/office/word/2018/wordml/cex" xmlns:w16cid="http://schemas.microsoft.com/office/word/2016/wordml/cid" xmlns:w16="http://schemas.microsoft.com/office/word/2018/wordml" xmlns:w16se="http://schemas.microsoft.com/office/word/2015/wordml/symex" xmlns:wpg="http://schemas.microsoft.com/office/word/2010/wordprocessingGroup" xmlns:wpi="http://schemas.microsoft.com/office/word/2010/wordprocessingInk" xmlns:wne="http://schemas.microsoft.com/office/word/2006/wordml" xmlns:wps="http://schemas.microsoft.com/office/word/2010/wordprocessingShape" mc:Ignorable="w14 w15 w16se w16cid w16 w16cex wp14">
+<w15:people xmlns:wpc="http://schemas.microsoft.com/office/word/2010/wordprocessingCanvas" xmlns:cx="http://schemas.microsoft.com/office/drawing/2014/chartex" xmlns:cx1="http://schemas.microsoft.com/office/drawing/2015/9/8/chartex" xmlns:cx2="http://schemas.microsoft.com/office/drawing/2015/10/21/chartex" xmlns:cx3="http://schemas.microsoft.com/office/drawing/2016/5/9/chartex" xmlns:cx4="http://schemas.microsoft.com/office/drawing/2016/5/10/chartex" xmlns:cx5="http://schemas.microsoft.com/office/drawing/2016/5/11/chartex" xmlns:cx6="http://schemas.microsoft.com/office/drawing/2016/5/12/chartex" xmlns:cx7="http://schemas.microsoft.com/office/drawing/2016/5/13/chartex" xmlns:cx8="http://schemas.microsoft.com/office/drawing/2016/5/14/chartex" xmlns:mc="http://schemas.openxmlformats.org/markup-compatibility/2006" xmlns:aink="http://schemas.microsoft.com/office/drawing/2016/ink" xmlns:am3d="http://schemas.microsoft.com/office/drawing/2017/model3d" xmlns:o="urn:schemas-microsoft-com:office:office" xmlns:r="http://schemas.openxmlformats.org/officeDocument/2006/relationships" xmlns:m="http://schemas.openxmlformats.org/officeDocument/2006/math" xmlns:v="urn:schemas-microsoft-com:vml" xmlns:wp14="http://schemas.microsoft.com/office/word/2010/wordprocessingDrawing" xmlns:wp="http://schemas.openxmlformats.org/drawingml/2006/wordprocessingDrawing" xmlns:w10="urn:schemas-microsoft-com:office:word" xmlns:w="http://schemas.openxmlformats.org/wordprocessingml/2006/main" xmlns:w14="http://schemas.microsoft.com/office/word/2010/wordml" xmlns:w15="http://schemas.microsoft.com/office/word/2012/wordml" xmlns:w16cex="http://schemas.microsoft.com/office/word/2018/wordml/cex" xmlns:w16cid="http://schemas.microsoft.com/office/word/2016/wordml/cid" xmlns:w16="http://schemas.microsoft.com/office/word/2018/wordml" xmlns:w16sdtdh="http://schemas.microsoft.com/office/word/2020/wordml/sdtdatahash" xmlns:w16se="http://schemas.microsoft.com/office/word/2015/wordml/symex" xmlns:wpg="http://schemas.microsoft.com/office/word/2010/wordprocessingGroup" xmlns:wpi="http://schemas.microsoft.com/office/word/2010/wordprocessingInk" xmlns:wne="http://schemas.microsoft.com/office/word/2006/wordml" xmlns:wps="http://schemas.microsoft.com/office/word/2010/wordprocessingShape" mc:Ignorable="w14 w15 w16se w16cid w16 w16cex w16sdtdh wp14">
   <w15:person w15:author="Luka">
     <w15:presenceInfo w15:providerId="Windows Live" w15:userId="681ee14bc54a4578"/>
   </w15:person>
@@ -9514,7 +9874,7 @@
 </file>
 
 <file path=word/styles.xml><?xml version="1.0" encoding="utf-8"?>
-<w:styles xmlns:mc="http://schemas.openxmlformats.org/markup-compatibility/2006" xmlns:r="http://schemas.openxmlformats.org/officeDocument/2006/relationships" xmlns:w="http://schemas.openxmlformats.org/wordprocessingml/2006/main" xmlns:w14="http://schemas.microsoft.com/office/word/2010/wordml" xmlns:w15="http://schemas.microsoft.com/office/word/2012/wordml" xmlns:w16cex="http://schemas.microsoft.com/office/word/2018/wordml/cex" xmlns:w16cid="http://schemas.microsoft.com/office/word/2016/wordml/cid" xmlns:w16="http://schemas.microsoft.com/office/word/2018/wordml" xmlns:w16se="http://schemas.microsoft.com/office/word/2015/wordml/symex" mc:Ignorable="w14 w15 w16se w16cid w16 w16cex">
+<w:styles xmlns:mc="http://schemas.openxmlformats.org/markup-compatibility/2006" xmlns:r="http://schemas.openxmlformats.org/officeDocument/2006/relationships" xmlns:w="http://schemas.openxmlformats.org/wordprocessingml/2006/main" xmlns:w14="http://schemas.microsoft.com/office/word/2010/wordml" xmlns:w15="http://schemas.microsoft.com/office/word/2012/wordml" xmlns:w16cex="http://schemas.microsoft.com/office/word/2018/wordml/cex" xmlns:w16cid="http://schemas.microsoft.com/office/word/2016/wordml/cid" xmlns:w16="http://schemas.microsoft.com/office/word/2018/wordml" xmlns:w16sdtdh="http://schemas.microsoft.com/office/word/2020/wordml/sdtdatahash" xmlns:w16se="http://schemas.microsoft.com/office/word/2015/wordml/symex" mc:Ignorable="w14 w15 w16se w16cid w16 w16cex w16sdtdh">
   <w:docDefaults>
     <w:rPrDefault>
       <w:rPr>
@@ -9911,7 +10271,7 @@
   <w:style w:type="paragraph" w:default="1" w:styleId="Normal">
     <w:name w:val="Normal"/>
     <w:qFormat/>
-    <w:rsid w:val="00613463"/>
+    <w:rsid w:val="00D24BA0"/>
     <w:pPr>
       <w:spacing w:after="0" w:line="264" w:lineRule="auto"/>
       <w:jc w:val="both"/>

</xml_diff>

<commit_message>
added efficiency to report
</commit_message>
<xml_diff>
--- a/final-report/Final_Report_Draft.docx
+++ b/final-report/Final_Report_Draft.docx
@@ -1066,21 +1066,7 @@
           <w:sz w:val="20"/>
           <w:szCs w:val="24"/>
         </w:rPr>
-        <w:t>Several types of data were used for computing and visualizing transit accessibility measures</w:t>
-      </w:r>
-      <w:r>
-        <w:rPr>
-          <w:sz w:val="20"/>
-          <w:szCs w:val="24"/>
-        </w:rPr>
-        <w:t xml:space="preserve">. </w:t>
-      </w:r>
-      <w:r>
-        <w:rPr>
-          <w:sz w:val="20"/>
-          <w:szCs w:val="24"/>
-        </w:rPr>
-        <w:t>Data sources are summarized in their respective tables for computation and visualization.</w:t>
+        <w:t>Several types of data were used for computing and visualizing transit accessibility measures. Data sources are summarized in their respective tables for computation and visualization.</w:t>
       </w:r>
     </w:p>
     <w:p>
@@ -1439,70 +1425,7 @@
           <w:sz w:val="20"/>
           <w:szCs w:val="24"/>
         </w:rPr>
-        <w:t xml:space="preserve">. </w:t>
-      </w:r>
-      <w:r>
-        <w:rPr>
-          <w:sz w:val="20"/>
-          <w:szCs w:val="24"/>
-        </w:rPr>
-        <w:t>Data required</w:t>
-      </w:r>
-      <w:r>
-        <w:rPr>
-          <w:sz w:val="20"/>
-          <w:szCs w:val="24"/>
-        </w:rPr>
-        <w:t xml:space="preserve"> for many-to-many point </w:t>
-      </w:r>
-      <w:r>
-        <w:rPr>
-          <w:sz w:val="20"/>
-          <w:szCs w:val="24"/>
-        </w:rPr>
-        <w:t>t</w:t>
-      </w:r>
-      <w:r>
-        <w:rPr>
-          <w:sz w:val="20"/>
-          <w:szCs w:val="24"/>
-        </w:rPr>
-        <w:t xml:space="preserve">ravel </w:t>
-      </w:r>
-      <w:r>
-        <w:rPr>
-          <w:sz w:val="20"/>
-          <w:szCs w:val="24"/>
-        </w:rPr>
-        <w:t>t</w:t>
-      </w:r>
-      <w:r>
-        <w:rPr>
-          <w:sz w:val="20"/>
-          <w:szCs w:val="24"/>
-        </w:rPr>
-        <w:t xml:space="preserve">ime </w:t>
-      </w:r>
-      <w:r>
-        <w:rPr>
-          <w:sz w:val="20"/>
-          <w:szCs w:val="24"/>
-        </w:rPr>
-        <w:t>m</w:t>
-      </w:r>
-      <w:r>
-        <w:rPr>
-          <w:sz w:val="20"/>
-          <w:szCs w:val="24"/>
-        </w:rPr>
-        <w:t>atrix computation.</w:t>
-      </w:r>
-      <w:r>
-        <w:rPr>
-          <w:sz w:val="20"/>
-          <w:szCs w:val="24"/>
-        </w:rPr>
-        <w:t xml:space="preserve"> </w:t>
+        <w:t xml:space="preserve">. Data required for many-to-many point travel time matrix computation. </w:t>
       </w:r>
       <w:r>
         <w:rPr>
@@ -1758,14 +1681,7 @@
           <w:sz w:val="20"/>
           <w:szCs w:val="24"/>
         </w:rPr>
-        <w:t>. Data</w:t>
-      </w:r>
-      <w:r>
-        <w:rPr>
-          <w:sz w:val="20"/>
-          <w:szCs w:val="24"/>
-        </w:rPr>
-        <w:t xml:space="preserve"> additionally required for accessibility measure visualization. </w:t>
+        <w:t xml:space="preserve">. Data additionally required for accessibility measure visualization. </w:t>
       </w:r>
       <w:r>
         <w:rPr>
@@ -3586,20 +3502,8 @@
           <w:szCs w:val="20"/>
           <w:lang w:val="en-CA" w:eastAsia="zh-CN"/>
         </w:rPr>
-        <w:t xml:space="preserve">The </w:t>
-      </w:r>
-      <w:proofErr w:type="gramStart"/>
-      <w:r>
-        <w:rPr>
-          <w:rFonts w:ascii="Times New Roman" w:eastAsia="Times New Roman" w:hAnsi="Times New Roman" w:cs="Times New Roman"/>
-          <w:color w:val="000000"/>
-          <w:sz w:val="20"/>
-          <w:szCs w:val="20"/>
-          <w:lang w:val="en-CA" w:eastAsia="zh-CN"/>
-        </w:rPr>
-        <w:t>main focus</w:t>
-      </w:r>
-      <w:proofErr w:type="gramEnd"/>
+        <w:t>The main focus</w:t>
+      </w:r>
       <w:r>
         <w:rPr>
           <w:rFonts w:ascii="Times New Roman" w:eastAsia="Times New Roman" w:hAnsi="Times New Roman" w:cs="Times New Roman"/>
@@ -5061,21 +4965,444 @@
     </w:p>
     <w:p>
       <w:pPr>
+        <w:spacing w:line="276" w:lineRule="auto"/>
+        <w:jc w:val="left"/>
+        <w:rPr>
+          <w:rFonts w:ascii="Times New Roman" w:eastAsia="Times New Roman" w:hAnsi="Times New Roman" w:cs="Times New Roman"/>
+          <w:b/>
+          <w:bCs/>
+          <w:color w:val="000000"/>
+          <w:sz w:val="24"/>
+          <w:szCs w:val="24"/>
+          <w:lang w:val="en-CA" w:eastAsia="zh-CN"/>
+        </w:rPr>
+      </w:pPr>
+      <w:r>
+        <w:rPr>
+          <w:rFonts w:ascii="Times New Roman" w:eastAsia="Times New Roman" w:hAnsi="Times New Roman" w:cs="Times New Roman"/>
+          <w:b/>
+          <w:bCs/>
+          <w:color w:val="000000"/>
+          <w:sz w:val="24"/>
+          <w:szCs w:val="24"/>
+          <w:lang w:val="en-CA" w:eastAsia="zh-CN"/>
+        </w:rPr>
+        <w:t>3.5 Efficiency Model</w:t>
+      </w:r>
+    </w:p>
+    <w:p>
+      <w:pPr>
+        <w:spacing w:line="276" w:lineRule="auto"/>
+        <w:jc w:val="left"/>
+        <w:rPr>
+          <w:rFonts w:ascii="Times New Roman" w:eastAsia="Times New Roman" w:hAnsi="Times New Roman" w:cs="Times New Roman"/>
+          <w:color w:val="000000"/>
+          <w:sz w:val="20"/>
+          <w:szCs w:val="20"/>
+          <w:lang w:val="en-CA" w:eastAsia="zh-CN"/>
+        </w:rPr>
+      </w:pPr>
+    </w:p>
+    <w:p>
+      <w:pPr>
+        <w:spacing w:line="276" w:lineRule="auto"/>
+        <w:jc w:val="left"/>
+        <w:rPr>
+          <w:rFonts w:ascii="Times New Roman" w:eastAsia="Times New Roman" w:hAnsi="Times New Roman" w:cs="Times New Roman"/>
+          <w:color w:val="000000"/>
+          <w:sz w:val="20"/>
+          <w:szCs w:val="20"/>
+          <w:lang w:val="en-CA" w:eastAsia="zh-CN"/>
+        </w:rPr>
+      </w:pPr>
+      <w:r>
+        <w:rPr>
+          <w:rFonts w:ascii="Times New Roman" w:eastAsia="Times New Roman" w:hAnsi="Times New Roman" w:cs="Times New Roman"/>
+          <w:color w:val="000000"/>
+          <w:sz w:val="20"/>
+          <w:szCs w:val="20"/>
+          <w:lang w:val="en-CA" w:eastAsia="zh-CN"/>
+        </w:rPr>
+        <w:t xml:space="preserve">The efficiency score was calculated by taking the difference between the </w:t>
+      </w:r>
+      <w:r>
+        <w:rPr>
+          <w:rFonts w:ascii="Times New Roman" w:eastAsia="Times New Roman" w:hAnsi="Times New Roman" w:cs="Times New Roman"/>
+          <w:color w:val="000000"/>
+          <w:sz w:val="20"/>
+          <w:szCs w:val="20"/>
+          <w:lang w:val="en-CA" w:eastAsia="zh-CN"/>
+        </w:rPr>
+        <w:t>A</w:t>
+      </w:r>
+      <w:r>
+        <w:rPr>
+          <w:rFonts w:ascii="Times New Roman" w:eastAsia="Times New Roman" w:hAnsi="Times New Roman" w:cs="Times New Roman"/>
+          <w:color w:val="000000"/>
+          <w:sz w:val="20"/>
+          <w:szCs w:val="20"/>
+          <w:lang w:val="en-CA" w:eastAsia="zh-CN"/>
+        </w:rPr>
+        <w:t xml:space="preserve">ccessibility and the </w:t>
+      </w:r>
+      <w:r>
+        <w:rPr>
+          <w:rFonts w:ascii="Times New Roman" w:eastAsia="Times New Roman" w:hAnsi="Times New Roman" w:cs="Times New Roman"/>
+          <w:color w:val="000000"/>
+          <w:sz w:val="20"/>
+          <w:szCs w:val="20"/>
+          <w:lang w:val="en-CA" w:eastAsia="zh-CN"/>
+        </w:rPr>
+        <w:t>N</w:t>
+      </w:r>
+      <w:r>
+        <w:rPr>
+          <w:rFonts w:ascii="Times New Roman" w:eastAsia="Times New Roman" w:hAnsi="Times New Roman" w:cs="Times New Roman"/>
+          <w:color w:val="000000"/>
+          <w:sz w:val="20"/>
+          <w:szCs w:val="20"/>
+          <w:lang w:val="en-CA" w:eastAsia="zh-CN"/>
+        </w:rPr>
+        <w:t xml:space="preserve">eeds of each block. The needs consist of three parameters, the traffic intensity, </w:t>
+      </w:r>
+      <w:proofErr w:type="gramStart"/>
+      <w:r>
+        <w:rPr>
+          <w:rFonts w:ascii="Times New Roman" w:eastAsia="Times New Roman" w:hAnsi="Times New Roman" w:cs="Times New Roman"/>
+          <w:color w:val="000000"/>
+          <w:sz w:val="20"/>
+          <w:szCs w:val="20"/>
+          <w:lang w:val="en-CA" w:eastAsia="zh-CN"/>
+        </w:rPr>
+        <w:t>population</w:t>
+      </w:r>
+      <w:proofErr w:type="gramEnd"/>
+      <w:r>
+        <w:rPr>
+          <w:rFonts w:ascii="Times New Roman" w:eastAsia="Times New Roman" w:hAnsi="Times New Roman" w:cs="Times New Roman"/>
+          <w:color w:val="000000"/>
+          <w:sz w:val="20"/>
+          <w:szCs w:val="20"/>
+          <w:lang w:val="en-CA" w:eastAsia="zh-CN"/>
+        </w:rPr>
+        <w:t xml:space="preserve"> and the amenity densities, all of which are normalized. </w:t>
+      </w:r>
+    </w:p>
+    <w:p>
+      <w:pPr>
+        <w:spacing w:line="276" w:lineRule="auto"/>
+        <w:jc w:val="left"/>
+        <w:rPr>
+          <w:rFonts w:ascii="Times New Roman" w:eastAsia="Times New Roman" w:hAnsi="Times New Roman" w:cs="Times New Roman"/>
+          <w:color w:val="000000"/>
+          <w:sz w:val="20"/>
+          <w:szCs w:val="20"/>
+          <w:lang w:val="en-CA" w:eastAsia="zh-CN"/>
+        </w:rPr>
+      </w:pPr>
+    </w:p>
+    <w:p>
+      <w:pPr>
+        <w:spacing w:line="276" w:lineRule="auto"/>
+        <w:jc w:val="left"/>
+        <w:rPr>
+          <w:rFonts w:ascii="Times New Roman" w:eastAsia="Times New Roman" w:hAnsi="Times New Roman" w:cs="Times New Roman"/>
+          <w:color w:val="000000"/>
+          <w:sz w:val="20"/>
+          <w:szCs w:val="20"/>
+          <w:lang w:val="en-CA" w:eastAsia="zh-CN"/>
+        </w:rPr>
+      </w:pPr>
+      <w:r>
+        <w:rPr>
+          <w:rFonts w:ascii="Times New Roman" w:eastAsia="Times New Roman" w:hAnsi="Times New Roman" w:cs="Times New Roman"/>
+          <w:color w:val="000000"/>
+          <w:sz w:val="20"/>
+          <w:szCs w:val="20"/>
+          <w:lang w:val="en-CA" w:eastAsia="zh-CN"/>
+        </w:rPr>
+        <w:t>The traffic intensity is based on traffic surveys taken by the British Columbia Government between 1997 and 2015 ***</w:t>
+      </w:r>
+      <w:r>
+        <w:t xml:space="preserve"> </w:t>
+      </w:r>
+      <w:hyperlink r:id="rId20" w:history="1">
+        <w:r>
+          <w:rPr>
+            <w:rStyle w:val="Hyperlink"/>
+            <w:rFonts w:ascii="Times New Roman" w:eastAsia="Times New Roman" w:hAnsi="Times New Roman" w:cs="Times New Roman"/>
+            <w:sz w:val="20"/>
+            <w:szCs w:val="20"/>
+            <w:lang w:val="en-CA" w:eastAsia="zh-CN"/>
+          </w:rPr>
+          <w:t>https://www.th.gov.bc.ca/trafficdata/legacy.html</w:t>
+        </w:r>
+      </w:hyperlink>
+    </w:p>
+    <w:p>
+      <w:pPr>
+        <w:spacing w:line="276" w:lineRule="auto"/>
+        <w:jc w:val="left"/>
+        <w:rPr>
+          <w:rFonts w:ascii="Times New Roman" w:eastAsia="Times New Roman" w:hAnsi="Times New Roman" w:cs="Times New Roman"/>
+          <w:color w:val="000000"/>
+          <w:sz w:val="20"/>
+          <w:szCs w:val="20"/>
+          <w:lang w:val="en-CA" w:eastAsia="zh-CN"/>
+        </w:rPr>
+      </w:pPr>
+      <w:r>
+        <w:rPr>
+          <w:rFonts w:ascii="Times New Roman" w:eastAsia="Times New Roman" w:hAnsi="Times New Roman" w:cs="Times New Roman"/>
+          <w:color w:val="000000"/>
+          <w:sz w:val="20"/>
+          <w:szCs w:val="20"/>
+          <w:lang w:val="en-CA" w:eastAsia="zh-CN"/>
+        </w:rPr>
+        <w:t>***. These survey</w:t>
+      </w:r>
+      <w:r>
+        <w:rPr>
+          <w:rFonts w:ascii="Times New Roman" w:eastAsia="Times New Roman" w:hAnsi="Times New Roman" w:cs="Times New Roman"/>
+          <w:color w:val="000000"/>
+          <w:sz w:val="20"/>
+          <w:szCs w:val="20"/>
+          <w:lang w:val="en-CA" w:eastAsia="zh-CN"/>
+        </w:rPr>
+        <w:t>s</w:t>
+      </w:r>
+      <w:r>
+        <w:rPr>
+          <w:rFonts w:ascii="Times New Roman" w:eastAsia="Times New Roman" w:hAnsi="Times New Roman" w:cs="Times New Roman"/>
+          <w:color w:val="000000"/>
+          <w:sz w:val="20"/>
+          <w:szCs w:val="20"/>
+          <w:lang w:val="en-CA" w:eastAsia="zh-CN"/>
+        </w:rPr>
+        <w:t xml:space="preserve"> measure </w:t>
+      </w:r>
+      <w:r>
+        <w:rPr>
+          <w:rFonts w:ascii="Times New Roman" w:eastAsia="Times New Roman" w:hAnsi="Times New Roman" w:cs="Times New Roman"/>
+          <w:color w:val="000000"/>
+          <w:sz w:val="20"/>
+          <w:szCs w:val="20"/>
+          <w:lang w:val="en-CA" w:eastAsia="zh-CN"/>
+        </w:rPr>
+        <w:t xml:space="preserve">the average number of vehicles that pass over it in 15 min intervals over an 8 min period. Since not every survey site is used each year, only the data from the most recent year was used in the analysis. </w:t>
+      </w:r>
+      <w:r>
+        <w:rPr>
+          <w:rFonts w:ascii="Times New Roman" w:eastAsia="Times New Roman" w:hAnsi="Times New Roman" w:cs="Times New Roman"/>
+          <w:color w:val="000000"/>
+          <w:sz w:val="20"/>
+          <w:szCs w:val="20"/>
+          <w:lang w:val="en-CA" w:eastAsia="zh-CN"/>
+        </w:rPr>
+        <w:t>Due to the sparsity of the surveys</w:t>
+      </w:r>
+      <w:r>
+        <w:rPr>
+          <w:rFonts w:ascii="Times New Roman" w:eastAsia="Times New Roman" w:hAnsi="Times New Roman" w:cs="Times New Roman"/>
+          <w:color w:val="000000"/>
+          <w:sz w:val="20"/>
+          <w:szCs w:val="20"/>
+          <w:lang w:val="en-CA" w:eastAsia="zh-CN"/>
+        </w:rPr>
+        <w:t xml:space="preserve"> and the traffic intensity score was derived by taking the mean vehicle count within a 5 km radius of each block and normalizing the data. </w:t>
+      </w:r>
+    </w:p>
+    <w:p>
+      <w:pPr>
+        <w:spacing w:line="276" w:lineRule="auto"/>
+        <w:jc w:val="left"/>
+        <w:rPr>
+          <w:rFonts w:ascii="Times New Roman" w:eastAsia="Times New Roman" w:hAnsi="Times New Roman" w:cs="Times New Roman"/>
+          <w:color w:val="000000"/>
+          <w:sz w:val="20"/>
+          <w:szCs w:val="20"/>
+          <w:lang w:val="en-CA" w:eastAsia="zh-CN"/>
+        </w:rPr>
+      </w:pPr>
+    </w:p>
+    <w:p>
+      <w:pPr>
+        <w:spacing w:line="276" w:lineRule="auto"/>
+        <w:jc w:val="left"/>
+        <w:rPr>
+          <w:rFonts w:ascii="Times New Roman" w:eastAsia="Times New Roman" w:hAnsi="Times New Roman" w:cs="Times New Roman"/>
+          <w:color w:val="000000"/>
+          <w:sz w:val="20"/>
+          <w:szCs w:val="20"/>
+          <w:lang w:val="en-CA" w:eastAsia="zh-CN"/>
+        </w:rPr>
+      </w:pPr>
+      <w:r>
+        <w:rPr>
+          <w:rFonts w:ascii="Times New Roman" w:eastAsia="Times New Roman" w:hAnsi="Times New Roman" w:cs="Times New Roman"/>
+          <w:color w:val="000000"/>
+          <w:sz w:val="20"/>
+          <w:szCs w:val="20"/>
+          <w:lang w:val="en-CA" w:eastAsia="zh-CN"/>
+        </w:rPr>
+        <w:t>The amenity density is normalized value of all amenities within a 1 km walking distance of the center of each block assuming an average walking speed of 3.6 km/h.</w:t>
+      </w:r>
+    </w:p>
+    <w:p>
+      <w:pPr>
+        <w:spacing w:line="276" w:lineRule="auto"/>
+        <w:jc w:val="left"/>
+        <w:rPr>
+          <w:rFonts w:ascii="Times New Roman" w:eastAsia="Times New Roman" w:hAnsi="Times New Roman" w:cs="Times New Roman"/>
+          <w:color w:val="000000"/>
+          <w:sz w:val="20"/>
+          <w:szCs w:val="20"/>
+          <w:lang w:val="en-CA" w:eastAsia="zh-CN"/>
+        </w:rPr>
+      </w:pPr>
+    </w:p>
+    <w:p>
+      <w:pPr>
+        <w:spacing w:line="276" w:lineRule="auto"/>
+        <w:jc w:val="left"/>
+        <w:rPr>
+          <w:rFonts w:ascii="Times New Roman" w:eastAsia="Times New Roman" w:hAnsi="Times New Roman" w:cs="Times New Roman"/>
+          <w:color w:val="000000"/>
+          <w:sz w:val="20"/>
+          <w:szCs w:val="20"/>
+          <w:lang w:val="en-CA" w:eastAsia="zh-CN"/>
+        </w:rPr>
+      </w:pPr>
+      <w:r>
+        <w:rPr>
+          <w:rFonts w:ascii="Times New Roman" w:eastAsia="Times New Roman" w:hAnsi="Times New Roman" w:cs="Times New Roman"/>
+          <w:color w:val="000000"/>
+          <w:sz w:val="20"/>
+          <w:szCs w:val="20"/>
+          <w:lang w:val="en-CA" w:eastAsia="zh-CN"/>
+        </w:rPr>
+        <w:t xml:space="preserve">The Need was measured as the mean of the normalized traffic intensity, </w:t>
+      </w:r>
+      <w:r>
+        <w:rPr>
+          <w:rFonts w:ascii="Times New Roman" w:eastAsia="Times New Roman" w:hAnsi="Times New Roman" w:cs="Times New Roman"/>
+          <w:color w:val="000000"/>
+          <w:sz w:val="20"/>
+          <w:szCs w:val="20"/>
+          <w:lang w:val="en-CA" w:eastAsia="zh-CN"/>
+        </w:rPr>
+        <w:t>population,</w:t>
+      </w:r>
+      <w:r>
+        <w:rPr>
+          <w:rFonts w:ascii="Times New Roman" w:eastAsia="Times New Roman" w:hAnsi="Times New Roman" w:cs="Times New Roman"/>
+          <w:color w:val="000000"/>
+          <w:sz w:val="20"/>
+          <w:szCs w:val="20"/>
+          <w:lang w:val="en-CA" w:eastAsia="zh-CN"/>
+        </w:rPr>
+        <w:t xml:space="preserve"> and amenity density for each block. Th</w:t>
+      </w:r>
+      <w:r>
+        <w:rPr>
+          <w:rFonts w:ascii="Times New Roman" w:eastAsia="Times New Roman" w:hAnsi="Times New Roman" w:cs="Times New Roman"/>
+          <w:color w:val="000000"/>
+          <w:sz w:val="20"/>
+          <w:szCs w:val="20"/>
+          <w:lang w:val="en-CA" w:eastAsia="zh-CN"/>
+        </w:rPr>
+        <w:t>e efficiency score was calculated by taking the percentile of both the</w:t>
+      </w:r>
+      <w:r>
+        <w:rPr>
+          <w:rFonts w:ascii="Times New Roman" w:eastAsia="Times New Roman" w:hAnsi="Times New Roman" w:cs="Times New Roman"/>
+          <w:color w:val="000000"/>
+          <w:sz w:val="20"/>
+          <w:szCs w:val="20"/>
+          <w:lang w:val="en-CA" w:eastAsia="zh-CN"/>
+        </w:rPr>
+        <w:t xml:space="preserve"> Accessibility and the Need </w:t>
+      </w:r>
+      <w:r>
+        <w:rPr>
+          <w:rFonts w:ascii="Times New Roman" w:eastAsia="Times New Roman" w:hAnsi="Times New Roman" w:cs="Times New Roman"/>
+          <w:color w:val="000000"/>
+          <w:sz w:val="20"/>
+          <w:szCs w:val="20"/>
+          <w:lang w:val="en-CA" w:eastAsia="zh-CN"/>
+        </w:rPr>
+        <w:t>and normalizing the difference between the two.</w:t>
+      </w:r>
+    </w:p>
+    <w:p>
+      <w:pPr>
+        <w:spacing w:line="276" w:lineRule="auto"/>
+        <w:jc w:val="left"/>
+        <w:rPr>
+          <w:rFonts w:ascii="Times New Roman" w:eastAsia="Times New Roman" w:hAnsi="Times New Roman" w:cs="Times New Roman"/>
+          <w:color w:val="000000"/>
+          <w:sz w:val="20"/>
+          <w:szCs w:val="20"/>
+          <w:lang w:val="en-CA" w:eastAsia="zh-CN"/>
+        </w:rPr>
+      </w:pPr>
+    </w:p>
+    <w:p>
+      <w:pPr>
+        <w:spacing w:line="276" w:lineRule="auto"/>
+        <w:jc w:val="left"/>
+        <w:rPr>
+          <w:rFonts w:ascii="Times New Roman" w:eastAsia="Times New Roman" w:hAnsi="Times New Roman" w:cs="Times New Roman"/>
+          <w:color w:val="000000"/>
+          <w:sz w:val="20"/>
+          <w:szCs w:val="20"/>
+          <w:lang w:val="en-CA" w:eastAsia="zh-CN"/>
+        </w:rPr>
+      </w:pPr>
+    </w:p>
+    <w:p>
+      <w:pPr>
+        <w:spacing w:line="276" w:lineRule="auto"/>
+        <w:jc w:val="left"/>
+        <w:rPr>
+          <w:rFonts w:ascii="Times New Roman" w:eastAsia="Times New Roman" w:hAnsi="Times New Roman" w:cs="Times New Roman"/>
+          <w:color w:val="000000"/>
+          <w:sz w:val="20"/>
+          <w:szCs w:val="20"/>
+          <w:lang w:val="en-CA" w:eastAsia="zh-CN"/>
+        </w:rPr>
+      </w:pPr>
+    </w:p>
+    <w:p>
+      <w:pPr>
+        <w:spacing w:line="276" w:lineRule="auto"/>
+        <w:jc w:val="left"/>
+        <w:rPr>
+          <w:rFonts w:ascii="Times New Roman" w:eastAsia="Times New Roman" w:hAnsi="Times New Roman" w:cs="Times New Roman"/>
+          <w:color w:val="000000"/>
+          <w:sz w:val="20"/>
+          <w:szCs w:val="20"/>
+          <w:lang w:val="en-CA" w:eastAsia="zh-CN"/>
+        </w:rPr>
+      </w:pPr>
+    </w:p>
+    <w:p>
+      <w:pPr>
         <w:spacing w:after="240" w:line="276" w:lineRule="auto"/>
         <w:ind w:right="119"/>
         <w:rPr>
           <w:b/>
           <w:bCs/>
-          <w:sz w:val="20"/>
-          <w:szCs w:val="20"/>
+          <w:sz w:val="24"/>
+          <w:szCs w:val="24"/>
         </w:rPr>
       </w:pPr>
       <w:r>
         <w:rPr>
           <w:b/>
           <w:bCs/>
-          <w:sz w:val="20"/>
-          <w:szCs w:val="20"/>
+          <w:sz w:val="24"/>
+          <w:szCs w:val="24"/>
         </w:rPr>
         <w:t>3.</w:t>
       </w:r>
@@ -5083,17 +5410,17 @@
         <w:rPr>
           <w:b/>
           <w:bCs/>
-          <w:sz w:val="20"/>
-          <w:szCs w:val="20"/>
-        </w:rPr>
-        <w:t>5</w:t>
+          <w:sz w:val="24"/>
+          <w:szCs w:val="24"/>
+        </w:rPr>
+        <w:t>6</w:t>
       </w:r>
       <w:r>
         <w:rPr>
           <w:b/>
           <w:bCs/>
-          <w:sz w:val="20"/>
-          <w:szCs w:val="20"/>
+          <w:sz w:val="24"/>
+          <w:szCs w:val="24"/>
         </w:rPr>
         <w:t xml:space="preserve"> </w:t>
       </w:r>
@@ -5101,8 +5428,8 @@
         <w:rPr>
           <w:b/>
           <w:bCs/>
-          <w:sz w:val="20"/>
-          <w:szCs w:val="20"/>
+          <w:sz w:val="24"/>
+          <w:szCs w:val="24"/>
         </w:rPr>
         <w:t>Visualization</w:t>
       </w:r>
@@ -5802,15 +6129,7 @@
           <w:sz w:val="20"/>
           <w:szCs w:val="20"/>
         </w:rPr>
-        <w:t xml:space="preserve"> 4 </w:t>
-      </w:r>
-      <w:r>
-        <w:rPr>
-          <w:sz w:val="20"/>
-          <w:szCs w:val="20"/>
-        </w:rPr>
-        <w:lastRenderedPageBreak/>
-        <w:t>parameters</w:t>
+        <w:t xml:space="preserve"> 4 parameters</w:t>
       </w:r>
       <w:r>
         <w:rPr>
@@ -6391,8 +6710,634 @@
           <w:sz w:val="24"/>
           <w:szCs w:val="32"/>
         </w:rPr>
-        <w:t xml:space="preserve">     DISCUSSION</w:t>
-      </w:r>
+        <w:t xml:space="preserve">     </w:t>
+      </w:r>
+      <w:proofErr w:type="gramStart"/>
+      <w:r>
+        <w:rPr>
+          <w:b/>
+          <w:bCs/>
+          <w:sz w:val="24"/>
+          <w:szCs w:val="32"/>
+        </w:rPr>
+        <w:t>DISCUSSION</w:t>
+      </w:r>
+      <w:proofErr w:type="gramEnd"/>
+    </w:p>
+    <w:p>
+      <w:pPr>
+        <w:spacing w:line="276" w:lineRule="auto"/>
+        <w:jc w:val="left"/>
+        <w:rPr>
+          <w:rFonts w:ascii="Times New Roman" w:eastAsia="Times New Roman" w:hAnsi="Times New Roman" w:cs="Times New Roman"/>
+          <w:color w:val="000000"/>
+          <w:sz w:val="20"/>
+          <w:szCs w:val="20"/>
+          <w:lang w:val="en-CA" w:eastAsia="zh-CN"/>
+        </w:rPr>
+      </w:pPr>
+    </w:p>
+    <w:p>
+      <w:pPr>
+        <w:spacing w:after="240" w:line="276" w:lineRule="auto"/>
+        <w:ind w:right="119"/>
+        <w:rPr>
+          <w:b/>
+          <w:bCs/>
+          <w:sz w:val="20"/>
+          <w:szCs w:val="24"/>
+        </w:rPr>
+      </w:pPr>
+      <w:r>
+        <w:rPr>
+          <w:b/>
+          <w:bCs/>
+          <w:sz w:val="20"/>
+          <w:szCs w:val="24"/>
+        </w:rPr>
+        <w:t>5.</w:t>
+      </w:r>
+      <w:r>
+        <w:rPr>
+          <w:b/>
+          <w:bCs/>
+          <w:sz w:val="20"/>
+          <w:szCs w:val="24"/>
+        </w:rPr>
+        <w:t>1.6</w:t>
+      </w:r>
+      <w:r>
+        <w:rPr>
+          <w:b/>
+          <w:bCs/>
+          <w:sz w:val="20"/>
+          <w:szCs w:val="24"/>
+        </w:rPr>
+        <w:t xml:space="preserve"> </w:t>
+      </w:r>
+      <w:r>
+        <w:rPr>
+          <w:b/>
+          <w:bCs/>
+          <w:sz w:val="20"/>
+          <w:szCs w:val="24"/>
+        </w:rPr>
+        <w:t>Efficiency Model</w:t>
+      </w:r>
+    </w:p>
+    <w:p>
+      <w:pPr>
+        <w:spacing w:line="276" w:lineRule="auto"/>
+        <w:jc w:val="left"/>
+        <w:rPr>
+          <w:rFonts w:ascii="Times New Roman" w:eastAsia="Times New Roman" w:hAnsi="Times New Roman" w:cs="Times New Roman"/>
+          <w:color w:val="000000"/>
+          <w:sz w:val="20"/>
+          <w:szCs w:val="20"/>
+          <w:lang w:val="en-CA" w:eastAsia="zh-CN"/>
+        </w:rPr>
+      </w:pPr>
+    </w:p>
+    <w:p>
+      <w:pPr>
+        <w:spacing w:line="276" w:lineRule="auto"/>
+        <w:jc w:val="left"/>
+        <w:rPr>
+          <w:rFonts w:ascii="Times New Roman" w:eastAsia="Times New Roman" w:hAnsi="Times New Roman" w:cs="Times New Roman"/>
+          <w:color w:val="000000"/>
+          <w:sz w:val="20"/>
+          <w:szCs w:val="20"/>
+          <w:lang w:val="en-CA" w:eastAsia="zh-CN"/>
+        </w:rPr>
+      </w:pPr>
+      <w:r>
+        <w:rPr>
+          <w:rFonts w:ascii="Times New Roman" w:eastAsia="Times New Roman" w:hAnsi="Times New Roman" w:cs="Times New Roman"/>
+          <w:color w:val="000000"/>
+          <w:sz w:val="20"/>
+          <w:szCs w:val="20"/>
+          <w:lang w:val="en-CA" w:eastAsia="zh-CN"/>
+        </w:rPr>
+        <w:t xml:space="preserve">To determine how well transit is allocated throughout the Greater Vancouver Area, an efficiency score was created by comparing the needs of each block in comparison to their accessibility score. By comparing the accessibility and the needs of each block, blocks where the needs exceed the accessibility, a lack accessibility, and are segregated from blocks with a surplus in accessibility. </w:t>
+      </w:r>
+    </w:p>
+    <w:p>
+      <w:pPr>
+        <w:spacing w:line="276" w:lineRule="auto"/>
+        <w:jc w:val="left"/>
+        <w:rPr>
+          <w:rFonts w:ascii="Times New Roman" w:eastAsia="Times New Roman" w:hAnsi="Times New Roman" w:cs="Times New Roman"/>
+          <w:color w:val="000000"/>
+          <w:sz w:val="20"/>
+          <w:szCs w:val="20"/>
+          <w:lang w:val="en-CA" w:eastAsia="zh-CN"/>
+        </w:rPr>
+      </w:pPr>
+    </w:p>
+    <w:p>
+      <w:pPr>
+        <w:spacing w:line="276" w:lineRule="auto"/>
+        <w:jc w:val="left"/>
+        <w:rPr>
+          <w:rFonts w:ascii="Times New Roman" w:eastAsia="Times New Roman" w:hAnsi="Times New Roman" w:cs="Times New Roman"/>
+          <w:color w:val="000000"/>
+          <w:sz w:val="20"/>
+          <w:szCs w:val="20"/>
+          <w:lang w:val="en-CA" w:eastAsia="zh-CN"/>
+        </w:rPr>
+      </w:pPr>
+      <w:r>
+        <w:rPr>
+          <w:rFonts w:ascii="Times New Roman" w:eastAsia="Times New Roman" w:hAnsi="Times New Roman" w:cs="Times New Roman"/>
+          <w:color w:val="000000"/>
+          <w:sz w:val="20"/>
+          <w:szCs w:val="20"/>
+          <w:lang w:val="en-CA" w:eastAsia="zh-CN"/>
+        </w:rPr>
+        <w:t>The needs of each block are based on three parameters, the population, traffic intensity and the amenity density. The population reflects the accessibility requirements of the block. Traffic intensity restricts a person access to a block, and the amenity density is number of destinations in proximity to each block.</w:t>
+      </w:r>
+    </w:p>
+    <w:p>
+      <w:pPr>
+        <w:spacing w:line="276" w:lineRule="auto"/>
+        <w:jc w:val="left"/>
+        <w:rPr>
+          <w:rFonts w:ascii="Times New Roman" w:eastAsia="Times New Roman" w:hAnsi="Times New Roman" w:cs="Times New Roman"/>
+          <w:color w:val="000000"/>
+          <w:sz w:val="20"/>
+          <w:szCs w:val="20"/>
+          <w:lang w:val="en-CA" w:eastAsia="zh-CN"/>
+        </w:rPr>
+      </w:pPr>
+    </w:p>
+    <w:p>
+      <w:pPr>
+        <w:spacing w:line="276" w:lineRule="auto"/>
+        <w:jc w:val="left"/>
+        <w:rPr>
+          <w:rFonts w:ascii="Times New Roman" w:eastAsia="Times New Roman" w:hAnsi="Times New Roman" w:cs="Times New Roman"/>
+          <w:color w:val="000000"/>
+          <w:sz w:val="20"/>
+          <w:szCs w:val="20"/>
+          <w:lang w:val="en-CA" w:eastAsia="zh-CN"/>
+        </w:rPr>
+      </w:pPr>
+      <w:r>
+        <w:rPr>
+          <w:rFonts w:ascii="Times New Roman" w:eastAsia="Times New Roman" w:hAnsi="Times New Roman" w:cs="Times New Roman"/>
+          <w:color w:val="000000"/>
+          <w:sz w:val="20"/>
+          <w:szCs w:val="20"/>
+          <w:lang w:val="en-CA" w:eastAsia="zh-CN"/>
+        </w:rPr>
+        <w:t>The basic equation for the efficiency score is summarized as:</w:t>
+      </w:r>
+    </w:p>
+    <w:p>
+      <w:pPr>
+        <w:spacing w:line="276" w:lineRule="auto"/>
+        <w:jc w:val="left"/>
+        <w:rPr>
+          <w:rFonts w:ascii="Times New Roman" w:eastAsia="Times New Roman" w:hAnsi="Times New Roman" w:cs="Times New Roman"/>
+          <w:color w:val="000000"/>
+          <w:sz w:val="20"/>
+          <w:szCs w:val="20"/>
+          <w:lang w:val="en-CA" w:eastAsia="zh-CN"/>
+        </w:rPr>
+      </w:pPr>
+    </w:p>
+    <w:p>
+      <w:pPr>
+        <w:spacing w:line="276" w:lineRule="auto"/>
+        <w:jc w:val="left"/>
+        <w:rPr>
+          <w:rFonts w:ascii="Times New Roman" w:eastAsia="Times New Roman" w:hAnsi="Times New Roman" w:cs="Times New Roman"/>
+          <w:color w:val="000000"/>
+          <w:sz w:val="20"/>
+          <w:szCs w:val="20"/>
+          <w:lang w:val="en-CA" w:eastAsia="zh-CN"/>
+        </w:rPr>
+      </w:pPr>
+      <w:r>
+        <w:rPr>
+          <w:rFonts w:ascii="Times New Roman" w:eastAsia="Times New Roman" w:hAnsi="Times New Roman" w:cs="Times New Roman"/>
+          <w:color w:val="000000"/>
+          <w:sz w:val="20"/>
+          <w:szCs w:val="20"/>
+          <w:lang w:val="en-CA" w:eastAsia="zh-CN"/>
+        </w:rPr>
+        <w:t>------------</w:t>
+      </w:r>
+    </w:p>
+    <w:p>
+      <w:pPr>
+        <w:spacing w:line="276" w:lineRule="auto"/>
+        <w:jc w:val="left"/>
+        <w:rPr>
+          <w:rFonts w:ascii="Times New Roman" w:eastAsia="Times New Roman" w:hAnsi="Times New Roman" w:cs="Times New Roman"/>
+          <w:color w:val="000000"/>
+          <w:sz w:val="20"/>
+          <w:szCs w:val="20"/>
+          <w:lang w:val="en-CA" w:eastAsia="zh-CN"/>
+        </w:rPr>
+      </w:pPr>
+    </w:p>
+    <w:p>
+      <w:pPr>
+        <w:spacing w:line="276" w:lineRule="auto"/>
+        <w:jc w:val="left"/>
+        <w:rPr>
+          <w:rFonts w:ascii="Times New Roman" w:eastAsia="Times New Roman" w:hAnsi="Times New Roman" w:cs="Times New Roman"/>
+          <w:color w:val="000000"/>
+          <w:sz w:val="20"/>
+          <w:szCs w:val="20"/>
+          <w:lang w:val="en-CA" w:eastAsia="zh-CN"/>
+        </w:rPr>
+      </w:pPr>
+      <w:r>
+        <w:rPr>
+          <w:rFonts w:ascii="Times New Roman" w:eastAsia="Times New Roman" w:hAnsi="Times New Roman" w:cs="Times New Roman"/>
+          <w:color w:val="000000"/>
+          <w:sz w:val="20"/>
+          <w:szCs w:val="20"/>
+          <w:lang w:val="en-CA" w:eastAsia="zh-CN"/>
+        </w:rPr>
+        <w:t xml:space="preserve">The efficiency model can be summarized using by taking the absolute value of the efficiency score, providing a comparable difference between scores ----, or by taking its square highlighting the extremes of the data. </w:t>
+      </w:r>
+    </w:p>
+    <w:p>
+      <w:pPr>
+        <w:spacing w:line="276" w:lineRule="auto"/>
+        <w:jc w:val="left"/>
+        <w:rPr>
+          <w:rFonts w:ascii="Times New Roman" w:eastAsia="Times New Roman" w:hAnsi="Times New Roman" w:cs="Times New Roman"/>
+          <w:color w:val="000000"/>
+          <w:sz w:val="20"/>
+          <w:szCs w:val="20"/>
+          <w:lang w:val="en-CA" w:eastAsia="zh-CN"/>
+        </w:rPr>
+      </w:pPr>
+    </w:p>
+    <w:p>
+      <w:pPr>
+        <w:spacing w:line="276" w:lineRule="auto"/>
+        <w:jc w:val="left"/>
+        <w:rPr>
+          <w:rFonts w:ascii="Times New Roman" w:eastAsia="Times New Roman" w:hAnsi="Times New Roman" w:cs="Times New Roman"/>
+          <w:color w:val="000000"/>
+          <w:sz w:val="20"/>
+          <w:szCs w:val="20"/>
+          <w:lang w:val="en-CA" w:eastAsia="zh-CN"/>
+        </w:rPr>
+      </w:pPr>
+    </w:p>
+    <w:p>
+      <w:pPr>
+        <w:spacing w:line="276" w:lineRule="auto"/>
+        <w:jc w:val="left"/>
+        <w:rPr>
+          <w:rFonts w:ascii="Times New Roman" w:eastAsia="Times New Roman" w:hAnsi="Times New Roman" w:cs="Times New Roman"/>
+          <w:color w:val="000000"/>
+          <w:sz w:val="20"/>
+          <w:szCs w:val="20"/>
+          <w:lang w:val="en-CA" w:eastAsia="zh-CN"/>
+        </w:rPr>
+      </w:pPr>
+      <w:r>
+        <w:rPr>
+          <w:rFonts w:ascii="Times New Roman" w:eastAsia="Times New Roman" w:hAnsi="Times New Roman" w:cs="Times New Roman"/>
+          <w:color w:val="000000"/>
+          <w:sz w:val="20"/>
+          <w:szCs w:val="20"/>
+          <w:lang w:val="en-CA" w:eastAsia="zh-CN"/>
+        </w:rPr>
+        <w:t xml:space="preserve">The method used to calculate the efficiency score concise of taking percentile of the Accessibility and of the Needs, </w:t>
+      </w:r>
+    </w:p>
+    <w:p>
+      <w:pPr>
+        <w:spacing w:after="240" w:line="276" w:lineRule="auto"/>
+        <w:ind w:right="119"/>
+        <w:rPr>
+          <w:b/>
+          <w:bCs/>
+          <w:sz w:val="24"/>
+          <w:szCs w:val="32"/>
+        </w:rPr>
+      </w:pPr>
+    </w:p>
+    <w:p>
+      <w:pPr>
+        <w:spacing w:after="240" w:line="276" w:lineRule="auto"/>
+        <w:ind w:right="119"/>
+        <w:rPr>
+          <w:b/>
+          <w:bCs/>
+          <w:sz w:val="20"/>
+          <w:szCs w:val="24"/>
+        </w:rPr>
+      </w:pPr>
+      <w:r>
+        <w:rPr>
+          <w:b/>
+          <w:bCs/>
+          <w:sz w:val="20"/>
+          <w:szCs w:val="24"/>
+        </w:rPr>
+        <w:t>5.2 Limitations/Assumptions</w:t>
+      </w:r>
+    </w:p>
+    <w:p>
+      <w:pPr>
+        <w:spacing w:after="240" w:line="276" w:lineRule="auto"/>
+        <w:ind w:right="119"/>
+        <w:rPr>
+          <w:b/>
+          <w:bCs/>
+          <w:sz w:val="20"/>
+          <w:szCs w:val="24"/>
+        </w:rPr>
+      </w:pPr>
+      <w:r>
+        <w:rPr>
+          <w:b/>
+          <w:bCs/>
+          <w:sz w:val="20"/>
+          <w:szCs w:val="24"/>
+        </w:rPr>
+        <w:t>5.2.1 Optim</w:t>
+      </w:r>
+      <w:r>
+        <w:rPr>
+          <w:b/>
+          <w:bCs/>
+          <w:sz w:val="20"/>
+          <w:szCs w:val="24"/>
+        </w:rPr>
+        <w:t>al</w:t>
+      </w:r>
+      <w:r>
+        <w:rPr>
+          <w:b/>
+          <w:bCs/>
+          <w:sz w:val="20"/>
+          <w:szCs w:val="24"/>
+        </w:rPr>
+        <w:t xml:space="preserve"> Travel Times</w:t>
+      </w:r>
+    </w:p>
+    <w:p>
+      <w:pPr>
+        <w:spacing w:after="240" w:line="276" w:lineRule="auto"/>
+        <w:ind w:right="119"/>
+        <w:rPr>
+          <w:sz w:val="20"/>
+          <w:szCs w:val="24"/>
+        </w:rPr>
+      </w:pPr>
+      <w:r>
+        <w:rPr>
+          <w:sz w:val="20"/>
+          <w:szCs w:val="24"/>
+        </w:rPr>
+        <w:lastRenderedPageBreak/>
+        <w:t>The travels calculated from R5 were based on the optimal travel times provided in the G</w:t>
+      </w:r>
+      <w:r>
+        <w:rPr>
+          <w:sz w:val="20"/>
+          <w:szCs w:val="24"/>
+        </w:rPr>
+        <w:t>TFS dataset. These travel times do not include increase in travel times due to high traffic volumes which vary significantly throughout the day</w:t>
+      </w:r>
+      <w:r>
+        <w:rPr>
+          <w:sz w:val="20"/>
+          <w:szCs w:val="24"/>
+        </w:rPr>
+        <w:t xml:space="preserve"> changing</w:t>
+      </w:r>
+      <w:r>
+        <w:rPr>
+          <w:sz w:val="20"/>
+          <w:szCs w:val="24"/>
+        </w:rPr>
+        <w:t xml:space="preserve"> the overall accessibility</w:t>
+      </w:r>
+      <w:r>
+        <w:rPr>
+          <w:sz w:val="20"/>
+          <w:szCs w:val="24"/>
+        </w:rPr>
+        <w:t>.</w:t>
+      </w:r>
+      <w:r>
+        <w:rPr>
+          <w:sz w:val="20"/>
+          <w:szCs w:val="24"/>
+        </w:rPr>
+        <w:t xml:space="preserve"> </w:t>
+      </w:r>
+      <w:r>
+        <w:rPr>
+          <w:sz w:val="20"/>
+          <w:szCs w:val="24"/>
+        </w:rPr>
+        <w:t xml:space="preserve">Seasonal variations in the number and preferred mode of transport also effect the travels times, reflecting the overall levels of congestion in a city. </w:t>
+      </w:r>
+      <w:r>
+        <w:rPr>
+          <w:sz w:val="20"/>
+          <w:szCs w:val="24"/>
+        </w:rPr>
+        <w:t xml:space="preserve"> social variations observed in municipality. </w:t>
+      </w:r>
+      <w:r>
+        <w:rPr>
+          <w:sz w:val="20"/>
+          <w:szCs w:val="24"/>
+        </w:rPr>
+        <w:t xml:space="preserve">To </w:t>
+      </w:r>
+      <w:r>
+        <w:rPr>
+          <w:sz w:val="20"/>
+          <w:szCs w:val="24"/>
+        </w:rPr>
+        <w:t xml:space="preserve">optimize the travels times, it would require access to past bus trip information. Since most transit buses are outfitted with a </w:t>
+      </w:r>
+      <w:proofErr w:type="spellStart"/>
+      <w:r>
+        <w:rPr>
+          <w:sz w:val="20"/>
+          <w:szCs w:val="24"/>
+        </w:rPr>
+        <w:t>gps</w:t>
+      </w:r>
+      <w:proofErr w:type="spellEnd"/>
+      <w:r>
+        <w:rPr>
+          <w:sz w:val="20"/>
+          <w:szCs w:val="24"/>
+        </w:rPr>
+        <w:t xml:space="preserve"> and can be tracked in real time, access to these databases would allow for the calculation of the actual travel time for specific times of day, day of the week and seasons based on the actual times it took for the busses to complete their route.</w:t>
+      </w:r>
+    </w:p>
+    <w:p>
+      <w:pPr>
+        <w:spacing w:after="240" w:line="276" w:lineRule="auto"/>
+        <w:ind w:right="119"/>
+        <w:rPr>
+          <w:b/>
+          <w:bCs/>
+          <w:sz w:val="20"/>
+          <w:szCs w:val="24"/>
+        </w:rPr>
+      </w:pPr>
+      <w:r>
+        <w:rPr>
+          <w:b/>
+          <w:bCs/>
+          <w:sz w:val="20"/>
+          <w:szCs w:val="24"/>
+        </w:rPr>
+        <w:t>5.2.2</w:t>
+      </w:r>
+      <w:r>
+        <w:rPr>
+          <w:b/>
+          <w:bCs/>
+          <w:sz w:val="20"/>
+          <w:szCs w:val="24"/>
+        </w:rPr>
+        <w:t xml:space="preserve"> </w:t>
+      </w:r>
+      <w:r>
+        <w:rPr>
+          <w:b/>
+          <w:bCs/>
+          <w:sz w:val="20"/>
+          <w:szCs w:val="24"/>
+        </w:rPr>
+        <w:t>Sparse Traffic Data</w:t>
+      </w:r>
+    </w:p>
+    <w:p>
+      <w:pPr>
+        <w:spacing w:after="240" w:line="276" w:lineRule="auto"/>
+        <w:ind w:right="119"/>
+        <w:rPr>
+          <w:sz w:val="20"/>
+          <w:szCs w:val="24"/>
+        </w:rPr>
+      </w:pPr>
+      <w:r>
+        <w:rPr>
+          <w:sz w:val="20"/>
+          <w:szCs w:val="24"/>
+        </w:rPr>
+        <w:t>The traffic correction used for calculating the need of the efficiency score was calculated based on the normalized mean of all vehicle counts done at specific monitory sites across the city of Vancouver. This is</w:t>
+      </w:r>
+      <w:r>
+        <w:rPr>
+          <w:sz w:val="20"/>
+          <w:szCs w:val="24"/>
+        </w:rPr>
+        <w:t xml:space="preserve"> arbitrary</w:t>
+      </w:r>
+      <w:r>
+        <w:rPr>
+          <w:sz w:val="20"/>
+          <w:szCs w:val="24"/>
+        </w:rPr>
+        <w:t xml:space="preserve"> since </w:t>
+      </w:r>
+      <w:r>
+        <w:rPr>
+          <w:sz w:val="20"/>
+          <w:szCs w:val="24"/>
+        </w:rPr>
+        <w:t xml:space="preserve">the location and year that the monitoring </w:t>
+      </w:r>
+      <w:r>
+        <w:rPr>
+          <w:sz w:val="20"/>
+          <w:szCs w:val="24"/>
+        </w:rPr>
+        <w:t xml:space="preserve">was being done are not uniform. As such there are variations in the traffic counts. The counts were </w:t>
+      </w:r>
+      <w:proofErr w:type="gramStart"/>
+      <w:r>
+        <w:rPr>
+          <w:sz w:val="20"/>
+          <w:szCs w:val="24"/>
+        </w:rPr>
+        <w:t>also</w:t>
+      </w:r>
+      <w:proofErr w:type="gramEnd"/>
+    </w:p>
+    <w:p>
+      <w:pPr>
+        <w:spacing w:after="240" w:line="276" w:lineRule="auto"/>
+        <w:ind w:right="119"/>
+        <w:rPr>
+          <w:b/>
+          <w:bCs/>
+          <w:sz w:val="20"/>
+          <w:szCs w:val="24"/>
+        </w:rPr>
+      </w:pPr>
+      <w:r>
+        <w:rPr>
+          <w:b/>
+          <w:bCs/>
+          <w:sz w:val="20"/>
+          <w:szCs w:val="24"/>
+        </w:rPr>
+        <w:t>5.2.3 Kepler Rendering Speed</w:t>
+      </w:r>
+      <w:r>
+        <w:rPr>
+          <w:b/>
+          <w:bCs/>
+          <w:sz w:val="20"/>
+          <w:szCs w:val="24"/>
+        </w:rPr>
+        <w:t xml:space="preserve"> (still issue?)</w:t>
+      </w:r>
+    </w:p>
+    <w:p>
+      <w:pPr>
+        <w:spacing w:after="240" w:line="276" w:lineRule="auto"/>
+        <w:ind w:right="119"/>
+        <w:rPr>
+          <w:b/>
+          <w:bCs/>
+          <w:sz w:val="20"/>
+          <w:szCs w:val="24"/>
+        </w:rPr>
+      </w:pPr>
+      <w:r>
+        <w:rPr>
+          <w:b/>
+          <w:bCs/>
+          <w:sz w:val="20"/>
+          <w:szCs w:val="24"/>
+        </w:rPr>
+        <w:t>5.2.4 Employment Location &amp; Efficiency Model</w:t>
+      </w:r>
+    </w:p>
+    <w:p>
+      <w:pPr>
+        <w:spacing w:after="240" w:line="276" w:lineRule="auto"/>
+        <w:ind w:right="119"/>
+        <w:rPr>
+          <w:b/>
+          <w:bCs/>
+          <w:sz w:val="20"/>
+          <w:szCs w:val="24"/>
+        </w:rPr>
+      </w:pPr>
     </w:p>
     <w:p>
       <w:pPr>
@@ -6647,9 +7592,17 @@
       </w:r>
       <w:proofErr w:type="spellEnd"/>
       <w:r>
-        <w:t xml:space="preserve">, Carlos Kaue Vieira Braga, and Matthew Wigginton Conway. 2021. “r5r: Rapid Realistic Routing on Multimodal Transport Networks with R5 in R.” Findings, March. </w:t>
-      </w:r>
-      <w:hyperlink r:id="rId20" w:history="1">
+        <w:t xml:space="preserve">, Carlos </w:t>
+      </w:r>
+      <w:proofErr w:type="spellStart"/>
+      <w:r>
+        <w:t>Kaue</w:t>
+      </w:r>
+      <w:proofErr w:type="spellEnd"/>
+      <w:r>
+        <w:t xml:space="preserve"> Vieira Braga, and Matthew Wigginton Conway. 2021. “r5r: Rapid Realistic Routing on Multimodal Transport Networks with R5 in R.” Findings, March. </w:t>
+      </w:r>
+      <w:hyperlink r:id="rId21" w:history="1">
         <w:r>
           <w:rPr>
             <w:rStyle w:val="Hyperlink"/>
@@ -6685,10 +7638,7 @@
         <w:ind w:left="454" w:hanging="454"/>
       </w:pPr>
       <w:r>
-        <w:t xml:space="preserve">Sallis, J.F., Frank, L.D., Saelens, B.E., Kraft, M.K., 2004. Active transportation and physical activity: opportunities for collaboration on transportation </w:t>
-      </w:r>
-      <w:r>
-        <w:t xml:space="preserve">and public health research. Transport Res. A – Pol. 38, 249–268., </w:t>
+        <w:t xml:space="preserve">Sallis, J.F., Frank, L.D., Saelens, B.E., Kraft, M.K., 2004. Active transportation and physical activity: opportunities for collaboration on transportation and public health research. Transport Res. A – Pol. 38, 249–268., </w:t>
       </w:r>
     </w:p>
     <w:p>
@@ -6708,7 +7658,7 @@
       <w:r>
         <w:t xml:space="preserve">Washington Post. 2013. “Washington: A world apart.” </w:t>
       </w:r>
-      <w:hyperlink r:id="rId21" w:history="1">
+      <w:hyperlink r:id="rId22" w:history="1">
         <w:r>
           <w:rPr>
             <w:rStyle w:val="Hyperlink"/>

</xml_diff>

<commit_message>
edited color scheme for eff
</commit_message>
<xml_diff>
--- a/final-report/Final_Report_Draft.docx
+++ b/final-report/Final_Report_Draft.docx
@@ -5189,27 +5189,7 @@
           <w:szCs w:val="20"/>
           <w:lang w:val="en-CA" w:eastAsia="zh-CN"/>
         </w:rPr>
-        <w:t xml:space="preserve">the average number of vehicles that pass over it in 15 min intervals over an 8 min period. Since not every survey site is used each year, only the data from the most recent year was used in the analysis. </w:t>
-      </w:r>
-      <w:r>
-        <w:rPr>
-          <w:rFonts w:ascii="Times New Roman" w:eastAsia="Times New Roman" w:hAnsi="Times New Roman" w:cs="Times New Roman"/>
-          <w:color w:val="000000"/>
-          <w:sz w:val="20"/>
-          <w:szCs w:val="20"/>
-          <w:lang w:val="en-CA" w:eastAsia="zh-CN"/>
-        </w:rPr>
-        <w:t>Due to the sparsity of the surveys</w:t>
-      </w:r>
-      <w:r>
-        <w:rPr>
-          <w:rFonts w:ascii="Times New Roman" w:eastAsia="Times New Roman" w:hAnsi="Times New Roman" w:cs="Times New Roman"/>
-          <w:color w:val="000000"/>
-          <w:sz w:val="20"/>
-          <w:szCs w:val="20"/>
-          <w:lang w:val="en-CA" w:eastAsia="zh-CN"/>
-        </w:rPr>
-        <w:t xml:space="preserve"> and the traffic intensity score was derived by taking the mean vehicle count within a 5 km radius of each block and normalizing the data. </w:t>
+        <w:t xml:space="preserve">the average number of vehicles that pass over it in 15 min intervals over an 8 min period. Since not every survey site is used each year, only the data from the most recent year was used in the analysis. Due to the sparsity of the surveys and the traffic intensity score was derived by taking the mean vehicle count within a 5 km radius of each block and normalizing the data. </w:t>
       </w:r>
     </w:p>
     <w:p>
@@ -6755,34 +6735,7 @@
           <w:sz w:val="20"/>
           <w:szCs w:val="24"/>
         </w:rPr>
-        <w:t>5.</w:t>
-      </w:r>
-      <w:r>
-        <w:rPr>
-          <w:b/>
-          <w:bCs/>
-          <w:sz w:val="20"/>
-          <w:szCs w:val="24"/>
-        </w:rPr>
-        <w:t>1.6</w:t>
-      </w:r>
-      <w:r>
-        <w:rPr>
-          <w:b/>
-          <w:bCs/>
-          <w:sz w:val="20"/>
-          <w:szCs w:val="24"/>
-        </w:rPr>
-        <w:t xml:space="preserve"> </w:t>
-      </w:r>
-      <w:r>
-        <w:rPr>
-          <w:b/>
-          <w:bCs/>
-          <w:sz w:val="20"/>
-          <w:szCs w:val="24"/>
-        </w:rPr>
-        <w:t>Efficiency Model</w:t>
+        <w:t>5.1.6 Efficiency Model</w:t>
       </w:r>
     </w:p>
     <w:p>
@@ -7011,8 +6964,620 @@
           <w:szCs w:val="20"/>
           <w:lang w:val="en-CA" w:eastAsia="zh-CN"/>
         </w:rPr>
-        <w:t xml:space="preserve">The method used to calculate the efficiency score concise of taking percentile of the Accessibility and of the Needs, </w:t>
-      </w:r>
+        <w:t>The method used to calculate the efficiency score con</w:t>
+      </w:r>
+      <w:r>
+        <w:rPr>
+          <w:rFonts w:ascii="Times New Roman" w:eastAsia="Times New Roman" w:hAnsi="Times New Roman" w:cs="Times New Roman"/>
+          <w:color w:val="000000"/>
+          <w:sz w:val="20"/>
+          <w:szCs w:val="20"/>
+          <w:lang w:val="en-CA" w:eastAsia="zh-CN"/>
+        </w:rPr>
+        <w:t>s</w:t>
+      </w:r>
+      <w:r>
+        <w:rPr>
+          <w:rFonts w:ascii="Times New Roman" w:eastAsia="Times New Roman" w:hAnsi="Times New Roman" w:cs="Times New Roman"/>
+          <w:color w:val="000000"/>
+          <w:sz w:val="20"/>
+          <w:szCs w:val="20"/>
+          <w:lang w:val="en-CA" w:eastAsia="zh-CN"/>
+        </w:rPr>
+        <w:t>i</w:t>
+      </w:r>
+      <w:r>
+        <w:rPr>
+          <w:rFonts w:ascii="Times New Roman" w:eastAsia="Times New Roman" w:hAnsi="Times New Roman" w:cs="Times New Roman"/>
+          <w:color w:val="000000"/>
+          <w:sz w:val="20"/>
+          <w:szCs w:val="20"/>
+          <w:lang w:val="en-CA" w:eastAsia="zh-CN"/>
+        </w:rPr>
+        <w:t>st</w:t>
+      </w:r>
+      <w:r>
+        <w:rPr>
+          <w:rFonts w:ascii="Times New Roman" w:eastAsia="Times New Roman" w:hAnsi="Times New Roman" w:cs="Times New Roman"/>
+          <w:color w:val="000000"/>
+          <w:sz w:val="20"/>
+          <w:szCs w:val="20"/>
+          <w:lang w:val="en-CA" w:eastAsia="zh-CN"/>
+        </w:rPr>
+        <w:t xml:space="preserve"> of taking </w:t>
+      </w:r>
+      <w:r>
+        <w:rPr>
+          <w:rFonts w:ascii="Times New Roman" w:eastAsia="Times New Roman" w:hAnsi="Times New Roman" w:cs="Times New Roman"/>
+          <w:color w:val="000000"/>
+          <w:sz w:val="20"/>
+          <w:szCs w:val="20"/>
+          <w:lang w:val="en-CA" w:eastAsia="zh-CN"/>
+        </w:rPr>
+        <w:t xml:space="preserve">the </w:t>
+      </w:r>
+      <w:r>
+        <w:rPr>
+          <w:rFonts w:ascii="Times New Roman" w:eastAsia="Times New Roman" w:hAnsi="Times New Roman" w:cs="Times New Roman"/>
+          <w:color w:val="000000"/>
+          <w:sz w:val="20"/>
+          <w:szCs w:val="20"/>
+          <w:lang w:val="en-CA" w:eastAsia="zh-CN"/>
+        </w:rPr>
+        <w:t>percentile of the Accessibility and of the Needs</w:t>
+      </w:r>
+      <w:r>
+        <w:rPr>
+          <w:rFonts w:ascii="Times New Roman" w:eastAsia="Times New Roman" w:hAnsi="Times New Roman" w:cs="Times New Roman"/>
+          <w:color w:val="000000"/>
+          <w:sz w:val="20"/>
+          <w:szCs w:val="20"/>
+          <w:lang w:val="en-CA" w:eastAsia="zh-CN"/>
+        </w:rPr>
+        <w:t xml:space="preserve"> and normalizing the difference between both percentiles.</w:t>
+      </w:r>
+      <w:r>
+        <w:rPr>
+          <w:rFonts w:ascii="Times New Roman" w:eastAsia="Times New Roman" w:hAnsi="Times New Roman" w:cs="Times New Roman"/>
+          <w:color w:val="000000"/>
+          <w:sz w:val="20"/>
+          <w:szCs w:val="20"/>
+          <w:lang w:val="en-CA" w:eastAsia="zh-CN"/>
+        </w:rPr>
+        <w:t xml:space="preserve"> By taking the percentile of the Accessibility and Needs, both </w:t>
+      </w:r>
+      <w:proofErr w:type="spellStart"/>
+      <w:r>
+        <w:rPr>
+          <w:rFonts w:ascii="Times New Roman" w:eastAsia="Times New Roman" w:hAnsi="Times New Roman" w:cs="Times New Roman"/>
+          <w:color w:val="000000"/>
+          <w:sz w:val="20"/>
+          <w:szCs w:val="20"/>
+          <w:lang w:val="en-CA" w:eastAsia="zh-CN"/>
+        </w:rPr>
+        <w:t>scoresets</w:t>
+      </w:r>
+      <w:proofErr w:type="spellEnd"/>
+      <w:r>
+        <w:rPr>
+          <w:rFonts w:ascii="Times New Roman" w:eastAsia="Times New Roman" w:hAnsi="Times New Roman" w:cs="Times New Roman"/>
+          <w:color w:val="000000"/>
+          <w:sz w:val="20"/>
+          <w:szCs w:val="20"/>
+          <w:lang w:val="en-CA" w:eastAsia="zh-CN"/>
+        </w:rPr>
+        <w:t xml:space="preserve"> have the same distribution</w:t>
+      </w:r>
+      <w:r>
+        <w:rPr>
+          <w:rFonts w:ascii="Times New Roman" w:eastAsia="Times New Roman" w:hAnsi="Times New Roman" w:cs="Times New Roman"/>
+          <w:color w:val="000000"/>
+          <w:sz w:val="20"/>
+          <w:szCs w:val="20"/>
+          <w:lang w:val="en-CA" w:eastAsia="zh-CN"/>
+        </w:rPr>
+        <w:t xml:space="preserve">. This differentiates between </w:t>
+      </w:r>
+      <w:r>
+        <w:rPr>
+          <w:rFonts w:ascii="Times New Roman" w:eastAsia="Times New Roman" w:hAnsi="Times New Roman" w:cs="Times New Roman"/>
+          <w:color w:val="000000"/>
+          <w:sz w:val="20"/>
+          <w:szCs w:val="20"/>
+          <w:lang w:val="en-CA" w:eastAsia="zh-CN"/>
+        </w:rPr>
+        <w:t xml:space="preserve">efficiency scores with different Accessibility and Needs, placing efficiency scores with equal Accessibility and Needs in </w:t>
+      </w:r>
+      <w:r>
+        <w:rPr>
+          <w:rFonts w:ascii="Times New Roman" w:eastAsia="Times New Roman" w:hAnsi="Times New Roman" w:cs="Times New Roman"/>
+          <w:color w:val="000000"/>
+          <w:sz w:val="20"/>
+          <w:szCs w:val="20"/>
+          <w:lang w:val="en-CA" w:eastAsia="zh-CN"/>
+        </w:rPr>
+        <w:lastRenderedPageBreak/>
+        <w:t xml:space="preserve">the center of the distribution. </w:t>
+      </w:r>
+      <w:r>
+        <w:rPr>
+          <w:rFonts w:ascii="Times New Roman" w:eastAsia="Times New Roman" w:hAnsi="Times New Roman" w:cs="Times New Roman"/>
+          <w:color w:val="000000"/>
+          <w:sz w:val="20"/>
+          <w:szCs w:val="20"/>
+          <w:lang w:val="en-CA" w:eastAsia="zh-CN"/>
+        </w:rPr>
+        <w:t xml:space="preserve">This method emphasises both extremes of the spectrum differentiating areas of high and low efficiency. </w:t>
+      </w:r>
+    </w:p>
+    <w:p>
+      <w:pPr>
+        <w:spacing w:line="276" w:lineRule="auto"/>
+        <w:jc w:val="left"/>
+        <w:rPr>
+          <w:rFonts w:ascii="Times New Roman" w:eastAsia="Times New Roman" w:hAnsi="Times New Roman" w:cs="Times New Roman"/>
+          <w:color w:val="000000"/>
+          <w:sz w:val="20"/>
+          <w:szCs w:val="20"/>
+          <w:lang w:val="en-CA" w:eastAsia="zh-CN"/>
+        </w:rPr>
+      </w:pPr>
+    </w:p>
+    <w:p>
+      <w:pPr>
+        <w:spacing w:line="276" w:lineRule="auto"/>
+        <w:jc w:val="left"/>
+        <w:rPr>
+          <w:rFonts w:ascii="Times New Roman" w:eastAsia="Times New Roman" w:hAnsi="Times New Roman" w:cs="Times New Roman"/>
+          <w:color w:val="000000"/>
+          <w:sz w:val="20"/>
+          <w:szCs w:val="20"/>
+          <w:lang w:val="en-CA" w:eastAsia="zh-CN"/>
+        </w:rPr>
+      </w:pPr>
+    </w:p>
+    <w:p>
+      <w:pPr>
+        <w:spacing w:line="276" w:lineRule="auto"/>
+        <w:jc w:val="left"/>
+        <w:rPr>
+          <w:rFonts w:ascii="Times New Roman" w:eastAsia="Times New Roman" w:hAnsi="Times New Roman" w:cs="Times New Roman"/>
+          <w:color w:val="000000"/>
+          <w:sz w:val="20"/>
+          <w:szCs w:val="20"/>
+          <w:lang w:val="en-CA" w:eastAsia="zh-CN"/>
+        </w:rPr>
+      </w:pPr>
+      <w:r>
+        <w:rPr>
+          <w:rFonts w:ascii="Times New Roman" w:eastAsia="Times New Roman" w:hAnsi="Times New Roman" w:cs="Times New Roman"/>
+          <w:color w:val="000000"/>
+          <w:sz w:val="20"/>
+          <w:szCs w:val="20"/>
+          <w:lang w:val="en-CA" w:eastAsia="zh-CN"/>
+        </w:rPr>
+        <w:t xml:space="preserve">A </w:t>
+      </w:r>
+      <w:r>
+        <w:rPr>
+          <w:rFonts w:ascii="Times New Roman" w:eastAsia="Times New Roman" w:hAnsi="Times New Roman" w:cs="Times New Roman"/>
+          <w:color w:val="000000"/>
+          <w:sz w:val="20"/>
+          <w:szCs w:val="20"/>
+          <w:lang w:val="en-CA" w:eastAsia="zh-CN"/>
+        </w:rPr>
+        <w:t>divergent color</w:t>
+      </w:r>
+      <w:r>
+        <w:rPr>
+          <w:rFonts w:ascii="Times New Roman" w:eastAsia="Times New Roman" w:hAnsi="Times New Roman" w:cs="Times New Roman"/>
+          <w:color w:val="000000"/>
+          <w:sz w:val="20"/>
+          <w:szCs w:val="20"/>
+          <w:lang w:val="en-CA" w:eastAsia="zh-CN"/>
+        </w:rPr>
+        <w:t xml:space="preserve"> scheme</w:t>
+      </w:r>
+      <w:r>
+        <w:rPr>
+          <w:rFonts w:ascii="Times New Roman" w:eastAsia="Times New Roman" w:hAnsi="Times New Roman" w:cs="Times New Roman"/>
+          <w:color w:val="000000"/>
+          <w:sz w:val="20"/>
+          <w:szCs w:val="20"/>
+          <w:lang w:val="en-CA" w:eastAsia="zh-CN"/>
+        </w:rPr>
+        <w:t xml:space="preserve"> of red, white, and blue </w:t>
+      </w:r>
+      <w:r>
+        <w:rPr>
+          <w:rFonts w:ascii="Times New Roman" w:eastAsia="Times New Roman" w:hAnsi="Times New Roman" w:cs="Times New Roman"/>
+          <w:color w:val="000000"/>
+          <w:sz w:val="20"/>
+          <w:szCs w:val="20"/>
+          <w:lang w:val="en-CA" w:eastAsia="zh-CN"/>
+        </w:rPr>
+        <w:t xml:space="preserve">was used to </w:t>
+      </w:r>
+      <w:r>
+        <w:rPr>
+          <w:rFonts w:ascii="Times New Roman" w:eastAsia="Times New Roman" w:hAnsi="Times New Roman" w:cs="Times New Roman"/>
+          <w:color w:val="000000"/>
+          <w:sz w:val="20"/>
+          <w:szCs w:val="20"/>
+          <w:lang w:val="en-CA" w:eastAsia="zh-CN"/>
+        </w:rPr>
+        <w:t xml:space="preserve">further emphasize the extremes of the </w:t>
+      </w:r>
+      <w:proofErr w:type="spellStart"/>
+      <w:r>
+        <w:rPr>
+          <w:rFonts w:ascii="Times New Roman" w:eastAsia="Times New Roman" w:hAnsi="Times New Roman" w:cs="Times New Roman"/>
+          <w:color w:val="000000"/>
+          <w:sz w:val="20"/>
+          <w:szCs w:val="20"/>
+          <w:lang w:val="en-CA" w:eastAsia="zh-CN"/>
+        </w:rPr>
+        <w:t>scoresets</w:t>
+      </w:r>
+      <w:proofErr w:type="spellEnd"/>
+      <w:r>
+        <w:rPr>
+          <w:rFonts w:ascii="Times New Roman" w:eastAsia="Times New Roman" w:hAnsi="Times New Roman" w:cs="Times New Roman"/>
+          <w:color w:val="000000"/>
+          <w:sz w:val="20"/>
+          <w:szCs w:val="20"/>
+          <w:lang w:val="en-CA" w:eastAsia="zh-CN"/>
+        </w:rPr>
+        <w:t>. To de-emphasize blocks with an eff</w:t>
+      </w:r>
+      <w:r>
+        <w:rPr>
+          <w:rFonts w:ascii="Times New Roman" w:eastAsia="Times New Roman" w:hAnsi="Times New Roman" w:cs="Times New Roman"/>
+          <w:color w:val="000000"/>
+          <w:sz w:val="20"/>
+          <w:szCs w:val="20"/>
+          <w:lang w:val="en-CA" w:eastAsia="zh-CN"/>
+        </w:rPr>
+        <w:t xml:space="preserve">. This color scheme consists of 5 separate colors, </w:t>
+      </w:r>
+      <w:r>
+        <w:rPr>
+          <w:rFonts w:ascii="Times New Roman" w:eastAsia="Times New Roman" w:hAnsi="Times New Roman" w:cs="Times New Roman"/>
+          <w:color w:val="000000"/>
+          <w:sz w:val="20"/>
+          <w:szCs w:val="20"/>
+          <w:lang w:val="en-CA" w:eastAsia="zh-CN"/>
+        </w:rPr>
+        <w:t>white, light red, dark red, light blue, and dark blue. Color represents the following percentiles.</w:t>
+      </w:r>
+    </w:p>
+    <w:p>
+      <w:pPr>
+        <w:spacing w:line="276" w:lineRule="auto"/>
+        <w:jc w:val="left"/>
+        <w:rPr>
+          <w:rFonts w:ascii="Times New Roman" w:eastAsia="Times New Roman" w:hAnsi="Times New Roman" w:cs="Times New Roman"/>
+          <w:color w:val="000000"/>
+          <w:sz w:val="20"/>
+          <w:szCs w:val="20"/>
+          <w:lang w:val="en-CA" w:eastAsia="zh-CN"/>
+        </w:rPr>
+      </w:pPr>
+    </w:p>
+    <w:tbl>
+      <w:tblPr>
+        <w:tblStyle w:val="TableGrid"/>
+        <w:tblW w:w="0" w:type="auto"/>
+        <w:tblBorders>
+          <w:top w:val="none" w:sz="0" w:space="0" w:color="auto"/>
+          <w:left w:val="none" w:sz="0" w:space="0" w:color="auto"/>
+          <w:bottom w:val="none" w:sz="0" w:space="0" w:color="auto"/>
+          <w:right w:val="none" w:sz="0" w:space="0" w:color="auto"/>
+          <w:insideV w:val="none" w:sz="0" w:space="0" w:color="auto"/>
+        </w:tblBorders>
+        <w:tblLook w:val="04A0" w:firstRow="1" w:lastRow="0" w:firstColumn="1" w:lastColumn="0" w:noHBand="0" w:noVBand="1"/>
+      </w:tblPr>
+      <w:tblGrid>
+        <w:gridCol w:w="1770"/>
+        <w:gridCol w:w="2656"/>
+      </w:tblGrid>
+      <w:tr>
+        <w:trPr>
+          <w:trHeight w:val="72"/>
+        </w:trPr>
+        <w:tc>
+          <w:tcPr>
+            <w:tcW w:w="1770" w:type="dxa"/>
+          </w:tcPr>
+          <w:p>
+            <w:pPr>
+              <w:spacing w:line="276" w:lineRule="auto"/>
+              <w:ind w:right="119"/>
+              <w:rPr>
+                <w:i/>
+                <w:iCs/>
+                <w:sz w:val="20"/>
+                <w:szCs w:val="24"/>
+              </w:rPr>
+            </w:pPr>
+            <w:r>
+              <w:rPr>
+                <w:i/>
+                <w:iCs/>
+                <w:sz w:val="20"/>
+                <w:szCs w:val="24"/>
+              </w:rPr>
+              <w:t>Color</w:t>
+            </w:r>
+          </w:p>
+        </w:tc>
+        <w:tc>
+          <w:tcPr>
+            <w:tcW w:w="2656" w:type="dxa"/>
+          </w:tcPr>
+          <w:p>
+            <w:pPr>
+              <w:spacing w:line="276" w:lineRule="auto"/>
+              <w:ind w:right="119"/>
+              <w:rPr>
+                <w:i/>
+                <w:iCs/>
+                <w:sz w:val="20"/>
+                <w:szCs w:val="24"/>
+              </w:rPr>
+            </w:pPr>
+            <w:r>
+              <w:rPr>
+                <w:i/>
+                <w:iCs/>
+                <w:sz w:val="20"/>
+                <w:szCs w:val="24"/>
+              </w:rPr>
+              <w:t>Efficiency Percentile</w:t>
+            </w:r>
+          </w:p>
+        </w:tc>
+      </w:tr>
+      <w:tr>
+        <w:trPr>
+          <w:trHeight w:val="361"/>
+        </w:trPr>
+        <w:tc>
+          <w:tcPr>
+            <w:tcW w:w="1770" w:type="dxa"/>
+            <w:tcBorders>
+              <w:bottom w:val="single" w:sz="4" w:space="0" w:color="FFFFFF" w:themeColor="background1"/>
+            </w:tcBorders>
+          </w:tcPr>
+          <w:p>
+            <w:pPr>
+              <w:spacing w:after="240" w:line="276" w:lineRule="auto"/>
+              <w:ind w:right="119"/>
+              <w:jc w:val="left"/>
+            </w:pPr>
+            <w:r>
+              <w:t>Dark Blue</w:t>
+            </w:r>
+          </w:p>
+        </w:tc>
+        <w:tc>
+          <w:tcPr>
+            <w:tcW w:w="2656" w:type="dxa"/>
+            <w:tcBorders>
+              <w:bottom w:val="single" w:sz="4" w:space="0" w:color="FFFFFF" w:themeColor="background1"/>
+            </w:tcBorders>
+          </w:tcPr>
+          <w:p>
+            <w:pPr>
+              <w:spacing w:after="240" w:line="276" w:lineRule="auto"/>
+              <w:ind w:right="119"/>
+              <w:jc w:val="center"/>
+            </w:pPr>
+            <w:r>
+              <w:t>30-70</w:t>
+            </w:r>
+          </w:p>
+        </w:tc>
+      </w:tr>
+      <w:tr>
+        <w:trPr>
+          <w:trHeight w:val="58"/>
+        </w:trPr>
+        <w:tc>
+          <w:tcPr>
+            <w:tcW w:w="1770" w:type="dxa"/>
+            <w:tcBorders>
+              <w:top w:val="single" w:sz="4" w:space="0" w:color="FFFFFF" w:themeColor="background1"/>
+              <w:bottom w:val="single" w:sz="4" w:space="0" w:color="FFFFFF" w:themeColor="background1"/>
+            </w:tcBorders>
+          </w:tcPr>
+          <w:p>
+            <w:pPr>
+              <w:spacing w:after="240" w:line="276" w:lineRule="auto"/>
+              <w:ind w:right="119"/>
+              <w:jc w:val="left"/>
+            </w:pPr>
+            <w:r>
+              <w:t>Light Blue</w:t>
+            </w:r>
+          </w:p>
+        </w:tc>
+        <w:tc>
+          <w:tcPr>
+            <w:tcW w:w="2656" w:type="dxa"/>
+            <w:tcBorders>
+              <w:top w:val="single" w:sz="4" w:space="0" w:color="FFFFFF" w:themeColor="background1"/>
+              <w:bottom w:val="single" w:sz="4" w:space="0" w:color="FFFFFF" w:themeColor="background1"/>
+            </w:tcBorders>
+          </w:tcPr>
+          <w:p>
+            <w:pPr>
+              <w:spacing w:after="240" w:line="276" w:lineRule="auto"/>
+              <w:ind w:right="119"/>
+              <w:jc w:val="center"/>
+            </w:pPr>
+          </w:p>
+        </w:tc>
+      </w:tr>
+      <w:tr>
+        <w:trPr>
+          <w:trHeight w:val="389"/>
+        </w:trPr>
+        <w:tc>
+          <w:tcPr>
+            <w:tcW w:w="1770" w:type="dxa"/>
+            <w:tcBorders>
+              <w:top w:val="single" w:sz="4" w:space="0" w:color="FFFFFF" w:themeColor="background1"/>
+              <w:bottom w:val="single" w:sz="4" w:space="0" w:color="FFFFFF" w:themeColor="background1"/>
+            </w:tcBorders>
+          </w:tcPr>
+          <w:p>
+            <w:pPr>
+              <w:spacing w:after="240" w:line="276" w:lineRule="auto"/>
+              <w:ind w:right="119"/>
+              <w:jc w:val="left"/>
+            </w:pPr>
+            <w:r>
+              <w:t>White</w:t>
+            </w:r>
+          </w:p>
+        </w:tc>
+        <w:tc>
+          <w:tcPr>
+            <w:tcW w:w="2656" w:type="dxa"/>
+            <w:tcBorders>
+              <w:top w:val="single" w:sz="4" w:space="0" w:color="FFFFFF" w:themeColor="background1"/>
+              <w:bottom w:val="single" w:sz="4" w:space="0" w:color="FFFFFF" w:themeColor="background1"/>
+            </w:tcBorders>
+          </w:tcPr>
+          <w:p>
+            <w:pPr>
+              <w:spacing w:after="240" w:line="276" w:lineRule="auto"/>
+              <w:ind w:right="119"/>
+              <w:jc w:val="center"/>
+            </w:pPr>
+          </w:p>
+        </w:tc>
+      </w:tr>
+      <w:tr>
+        <w:trPr>
+          <w:trHeight w:val="389"/>
+        </w:trPr>
+        <w:tc>
+          <w:tcPr>
+            <w:tcW w:w="1770" w:type="dxa"/>
+            <w:tcBorders>
+              <w:top w:val="single" w:sz="4" w:space="0" w:color="FFFFFF" w:themeColor="background1"/>
+              <w:bottom w:val="single" w:sz="4" w:space="0" w:color="FFFFFF" w:themeColor="background1"/>
+            </w:tcBorders>
+          </w:tcPr>
+          <w:p>
+            <w:pPr>
+              <w:spacing w:after="240" w:line="276" w:lineRule="auto"/>
+              <w:ind w:right="119"/>
+              <w:jc w:val="left"/>
+            </w:pPr>
+            <w:r>
+              <w:t>Light Red</w:t>
+            </w:r>
+          </w:p>
+        </w:tc>
+        <w:tc>
+          <w:tcPr>
+            <w:tcW w:w="2656" w:type="dxa"/>
+            <w:tcBorders>
+              <w:top w:val="single" w:sz="4" w:space="0" w:color="FFFFFF" w:themeColor="background1"/>
+              <w:bottom w:val="single" w:sz="4" w:space="0" w:color="FFFFFF" w:themeColor="background1"/>
+            </w:tcBorders>
+          </w:tcPr>
+          <w:p>
+            <w:pPr>
+              <w:spacing w:after="240" w:line="276" w:lineRule="auto"/>
+              <w:ind w:right="119"/>
+              <w:jc w:val="center"/>
+            </w:pPr>
+          </w:p>
+        </w:tc>
+      </w:tr>
+      <w:tr>
+        <w:trPr>
+          <w:trHeight w:val="389"/>
+        </w:trPr>
+        <w:tc>
+          <w:tcPr>
+            <w:tcW w:w="1770" w:type="dxa"/>
+            <w:tcBorders>
+              <w:top w:val="single" w:sz="4" w:space="0" w:color="FFFFFF" w:themeColor="background1"/>
+              <w:bottom w:val="single" w:sz="4" w:space="0" w:color="FFFFFF" w:themeColor="background1"/>
+            </w:tcBorders>
+          </w:tcPr>
+          <w:p>
+            <w:pPr>
+              <w:spacing w:after="240" w:line="276" w:lineRule="auto"/>
+              <w:ind w:right="119"/>
+              <w:jc w:val="left"/>
+            </w:pPr>
+            <w:r>
+              <w:t>Dark Red</w:t>
+            </w:r>
+          </w:p>
+        </w:tc>
+        <w:tc>
+          <w:tcPr>
+            <w:tcW w:w="2656" w:type="dxa"/>
+            <w:tcBorders>
+              <w:top w:val="single" w:sz="4" w:space="0" w:color="FFFFFF" w:themeColor="background1"/>
+              <w:bottom w:val="single" w:sz="4" w:space="0" w:color="FFFFFF" w:themeColor="background1"/>
+            </w:tcBorders>
+          </w:tcPr>
+          <w:p>
+            <w:pPr>
+              <w:spacing w:after="240" w:line="276" w:lineRule="auto"/>
+              <w:ind w:right="119"/>
+              <w:jc w:val="center"/>
+            </w:pPr>
+          </w:p>
+        </w:tc>
+      </w:tr>
+    </w:tbl>
+    <w:p>
+      <w:pPr>
+        <w:spacing w:line="276" w:lineRule="auto"/>
+        <w:jc w:val="left"/>
+        <w:rPr>
+          <w:rFonts w:ascii="Times New Roman" w:eastAsia="Times New Roman" w:hAnsi="Times New Roman" w:cs="Times New Roman"/>
+          <w:color w:val="000000"/>
+          <w:sz w:val="20"/>
+          <w:szCs w:val="20"/>
+          <w:lang w:val="en-CA" w:eastAsia="zh-CN"/>
+        </w:rPr>
+      </w:pPr>
+    </w:p>
+    <w:p>
+      <w:pPr>
+        <w:spacing w:line="276" w:lineRule="auto"/>
+        <w:jc w:val="left"/>
+        <w:rPr>
+          <w:rFonts w:ascii="Times New Roman" w:eastAsia="Times New Roman" w:hAnsi="Times New Roman" w:cs="Times New Roman"/>
+          <w:color w:val="000000"/>
+          <w:sz w:val="20"/>
+          <w:szCs w:val="20"/>
+          <w:lang w:val="en-CA" w:eastAsia="zh-CN"/>
+        </w:rPr>
+      </w:pPr>
+    </w:p>
+    <w:p>
+      <w:pPr>
+        <w:spacing w:line="276" w:lineRule="auto"/>
+        <w:jc w:val="left"/>
+        <w:rPr>
+          <w:rFonts w:ascii="Times New Roman" w:eastAsia="Times New Roman" w:hAnsi="Times New Roman" w:cs="Times New Roman"/>
+          <w:color w:val="000000"/>
+          <w:sz w:val="20"/>
+          <w:szCs w:val="20"/>
+          <w:lang w:val="en-CA" w:eastAsia="zh-CN"/>
+        </w:rPr>
+      </w:pPr>
     </w:p>
     <w:p>
       <w:pPr>
@@ -7100,7 +7665,6 @@
           <w:sz w:val="20"/>
           <w:szCs w:val="24"/>
         </w:rPr>
-        <w:lastRenderedPageBreak/>
         <w:t>The travels calculated from R5 were based on the optimal travel times provided in the G</w:t>
       </w:r>
       <w:r>
@@ -7143,7 +7707,14 @@
           <w:sz w:val="20"/>
           <w:szCs w:val="24"/>
         </w:rPr>
-        <w:t xml:space="preserve">Seasonal variations in the number and preferred mode of transport also effect the travels times, reflecting the overall levels of congestion in a city. </w:t>
+        <w:t xml:space="preserve">Seasonal variations in the number and preferred mode of transport also effect the travels times, </w:t>
+      </w:r>
+      <w:r>
+        <w:rPr>
+          <w:sz w:val="20"/>
+          <w:szCs w:val="24"/>
+        </w:rPr>
+        <w:t xml:space="preserve">reflecting the overall levels of congestion in a city. </w:t>
       </w:r>
       <w:r>
         <w:rPr>
@@ -7257,14 +7828,7 @@
           <w:sz w:val="20"/>
           <w:szCs w:val="24"/>
         </w:rPr>
-        <w:t xml:space="preserve">the location and year that the monitoring </w:t>
-      </w:r>
-      <w:r>
-        <w:rPr>
-          <w:sz w:val="20"/>
-          <w:szCs w:val="24"/>
-        </w:rPr>
-        <w:t xml:space="preserve">was being done are not uniform. As such there are variations in the traffic counts. The counts were </w:t>
+        <w:t xml:space="preserve">the location and year that the monitoring was being done are not uniform. As such there are variations in the traffic counts. The counts were </w:t>
       </w:r>
       <w:proofErr w:type="gramStart"/>
       <w:r>
@@ -7575,7 +8139,10 @@
       </w:r>
       <w:proofErr w:type="spellEnd"/>
       <w:r>
-        <w:t>. 2014. “Does active commuting improve psychological wellbeing? Longitudinal evidence from eighteen waves of the British Household Panel Survey.” Preventative Medicine. Vol. 69, p. 296–303.</w:t>
+        <w:t xml:space="preserve">. 2014. “Does active commuting improve psychological wellbeing? Longitudinal evidence from eighteen </w:t>
+      </w:r>
+      <w:r>
+        <w:t>waves of the British Household Panel Survey.” Preventative Medicine. Vol. 69, p. 296–303.</w:t>
       </w:r>
     </w:p>
     <w:p>
@@ -7620,6 +8187,7 @@
         <w:ind w:left="454" w:hanging="454"/>
       </w:pPr>
       <w:r>
+        <w:lastRenderedPageBreak/>
         <w:t xml:space="preserve">Roberts, Brian. (2015). The Third Industrial Revolution: Implications for Planning Cities and Regions. Working Paper Urban Frontiers. </w:t>
       </w:r>
     </w:p>

</xml_diff>